<commit_message>
Bunches of updates to chapter 3,6,9
</commit_message>
<xml_diff>
--- a/labmanual/WA101-03.docx
+++ b/labmanual/WA101-03.docx
@@ -7,11 +7,37 @@
         <w:pStyle w:val="Heading1"/>
       </w:pPr>
       <w:r>
-        <w:t>Chapter 3: Using RTOS T</w:t>
+        <w:t xml:space="preserve">Chapter 3: Using </w:t>
       </w:r>
       <w:r>
-        <w:t>hreads in the WICED SDK</w:t>
+        <w:t xml:space="preserve">the WICED </w:t>
       </w:r>
+      <w:r>
+        <w:t>R</w:t>
+      </w:r>
+      <w:r>
+        <w:t xml:space="preserve">eal </w:t>
+      </w:r>
+      <w:r>
+        <w:t>T</w:t>
+      </w:r>
+      <w:r>
+        <w:t xml:space="preserve">ime </w:t>
+      </w:r>
+      <w:r>
+        <w:t>O</w:t>
+      </w:r>
+      <w:r>
+        <w:t xml:space="preserve">perating </w:t>
+      </w:r>
+      <w:r>
+        <w:t>S</w:t>
+      </w:r>
+      <w:r>
+        <w:t>ystem Abstraction Layer</w:t>
+      </w:r>
+      <w:bookmarkStart w:id="0" w:name="_GoBack"/>
+      <w:bookmarkEnd w:id="0"/>
     </w:p>
     <w:p>
       <w:pPr>
@@ -55,21 +81,50 @@
         <w:pStyle w:val="Heading3"/>
       </w:pPr>
       <w:r>
-        <w:t xml:space="preserve">WICED </w:t>
+        <w:t xml:space="preserve">RTOS &amp; </w:t>
       </w:r>
       <w:r>
-        <w:t>RTOS</w:t>
-      </w:r>
-      <w:r>
-        <w:t xml:space="preserve"> Abstraction Layer</w:t>
+        <w:t>Co-operative multitasking</w:t>
       </w:r>
     </w:p>
     <w:p>
       <w:pPr>
+        <w:pStyle w:val="Heading4"/>
+      </w:pPr>
+      <w:r>
+        <w:t>Cyclic dependencies</w:t>
+      </w:r>
+    </w:p>
+    <w:p>
+      <w:pPr>
+        <w:pStyle w:val="Heading4"/>
+      </w:pPr>
+      <w:r>
+        <w:t>Resource conflicts</w:t>
+      </w:r>
+      <w:r>
+        <w:t xml:space="preserve"> (sharing memory, sharing peripherals)</w:t>
+      </w:r>
+    </w:p>
+    <w:p>
+      <w:pPr>
+        <w:pStyle w:val="Heading4"/>
+      </w:pPr>
+      <w:proofErr w:type="spellStart"/>
+      <w:r>
+        <w:t>Interprocess</w:t>
+      </w:r>
+      <w:proofErr w:type="spellEnd"/>
+      <w:r>
+        <w:t xml:space="preserve"> communication</w:t>
+      </w:r>
+    </w:p>
+    <w:p>
+      <w:pPr>
         <w:pStyle w:val="Heading3"/>
       </w:pPr>
       <w:r>
-        <w:t>Co-operative multitasking</w:t>
+        <w:t>WICED RTOS Abstraction Layer</w:t>
       </w:r>
     </w:p>
     <w:p>
@@ -166,8 +221,6 @@
       <w:pPr>
         <w:pStyle w:val="Heading3"/>
       </w:pPr>
-      <w:bookmarkStart w:id="0" w:name="_GoBack"/>
-      <w:bookmarkEnd w:id="0"/>
       <w:r>
         <w:t>(timers) make a blinking led based on timer</w:t>
       </w:r>
@@ -2850,7 +2903,7 @@
   <w:style w:type="paragraph" w:default="1" w:styleId="Normal">
     <w:name w:val="Normal"/>
     <w:qFormat/>
-    <w:rsid w:val="00CC7B01"/>
+    <w:rsid w:val="00F979D4"/>
     <w:pPr>
       <w:spacing w:after="200" w:line="276" w:lineRule="auto"/>
     </w:pPr>
@@ -2866,7 +2919,7 @@
     <w:autoRedefine/>
     <w:uiPriority w:val="9"/>
     <w:qFormat/>
-    <w:rsid w:val="00CC7B01"/>
+    <w:rsid w:val="00F979D4"/>
     <w:pPr>
       <w:keepNext/>
       <w:keepLines/>
@@ -2891,7 +2944,7 @@
     <w:uiPriority w:val="9"/>
     <w:unhideWhenUsed/>
     <w:qFormat/>
-    <w:rsid w:val="00CC7B01"/>
+    <w:rsid w:val="00F979D4"/>
     <w:pPr>
       <w:keepNext/>
       <w:keepLines/>
@@ -2915,7 +2968,7 @@
     <w:uiPriority w:val="9"/>
     <w:unhideWhenUsed/>
     <w:qFormat/>
-    <w:rsid w:val="00CC7B01"/>
+    <w:rsid w:val="00F979D4"/>
     <w:pPr>
       <w:keepNext/>
       <w:keepLines/>
@@ -2976,7 +3029,7 @@
     <w:uiPriority w:val="1"/>
     <w:semiHidden/>
     <w:unhideWhenUsed/>
-    <w:rsid w:val="00CC7B01"/>
+    <w:rsid w:val="00F979D4"/>
   </w:style>
   <w:style w:type="table" w:default="1" w:styleId="TableNormal">
     <w:name w:val="Normal Table"/>
@@ -2998,14 +3051,14 @@
     <w:uiPriority w:val="99"/>
     <w:semiHidden/>
     <w:unhideWhenUsed/>
-    <w:rsid w:val="00CC7B01"/>
+    <w:rsid w:val="00F979D4"/>
   </w:style>
   <w:style w:type="paragraph" w:styleId="ListParagraph">
     <w:name w:val="List Paragraph"/>
     <w:basedOn w:val="Normal"/>
     <w:uiPriority w:val="34"/>
     <w:qFormat/>
-    <w:rsid w:val="00CC7B01"/>
+    <w:rsid w:val="00F979D4"/>
     <w:pPr>
       <w:ind w:left="720"/>
       <w:contextualSpacing/>
@@ -3015,7 +3068,7 @@
     <w:name w:val="Heading 1 Char"/>
     <w:link w:val="Heading1"/>
     <w:uiPriority w:val="9"/>
-    <w:rsid w:val="00CC7B01"/>
+    <w:rsid w:val="00F979D4"/>
     <w:rPr>
       <w:rFonts w:ascii="Cambria" w:eastAsia="Times New Roman" w:hAnsi="Cambria" w:cs="Times New Roman"/>
       <w:b/>
@@ -3029,7 +3082,7 @@
     <w:name w:val="Heading 2 Char"/>
     <w:link w:val="Heading2"/>
     <w:uiPriority w:val="9"/>
-    <w:rsid w:val="00CC7B01"/>
+    <w:rsid w:val="00F979D4"/>
     <w:rPr>
       <w:rFonts w:ascii="Cambria" w:eastAsia="Times New Roman" w:hAnsi="Cambria" w:cs="Times New Roman"/>
       <w:b/>
@@ -3043,7 +3096,7 @@
     <w:name w:val="Heading 3 Char"/>
     <w:link w:val="Heading3"/>
     <w:uiPriority w:val="9"/>
-    <w:rsid w:val="00CC7B01"/>
+    <w:rsid w:val="00F979D4"/>
     <w:rPr>
       <w:rFonts w:ascii="Cambria" w:eastAsia="Times New Roman" w:hAnsi="Cambria" w:cs="Times New Roman"/>
       <w:b/>
@@ -3068,7 +3121,7 @@
     <w:name w:val="Hyperlink"/>
     <w:uiPriority w:val="99"/>
     <w:unhideWhenUsed/>
-    <w:rsid w:val="00CC7B01"/>
+    <w:rsid w:val="00F979D4"/>
     <w:rPr>
       <w:color w:val="0000FF"/>
       <w:u w:val="single"/>
@@ -3092,7 +3145,7 @@
     <w:uiPriority w:val="99"/>
     <w:semiHidden/>
     <w:unhideWhenUsed/>
-    <w:rsid w:val="00CC7B01"/>
+    <w:rsid w:val="00F979D4"/>
     <w:pPr>
       <w:spacing w:after="0" w:line="240" w:lineRule="auto"/>
     </w:pPr>
@@ -3107,7 +3160,7 @@
     <w:link w:val="BalloonText"/>
     <w:uiPriority w:val="99"/>
     <w:semiHidden/>
-    <w:rsid w:val="00CC7B01"/>
+    <w:rsid w:val="00F979D4"/>
     <w:rPr>
       <w:rFonts w:ascii="Tahoma" w:eastAsia="Calibri" w:hAnsi="Tahoma" w:cs="Tahoma"/>
       <w:sz w:val="16"/>
@@ -3121,7 +3174,7 @@
     <w:uiPriority w:val="39"/>
     <w:unhideWhenUsed/>
     <w:qFormat/>
-    <w:rsid w:val="00CC7B01"/>
+    <w:rsid w:val="00F979D4"/>
     <w:pPr>
       <w:outlineLvl w:val="9"/>
     </w:pPr>
@@ -3134,7 +3187,7 @@
     <w:uiPriority w:val="39"/>
     <w:unhideWhenUsed/>
     <w:qFormat/>
-    <w:rsid w:val="00CC7B01"/>
+    <w:rsid w:val="00F979D4"/>
     <w:pPr>
       <w:tabs>
         <w:tab w:val="right" w:leader="dot" w:pos="9350"/>
@@ -3155,7 +3208,7 @@
     <w:uiPriority w:val="39"/>
     <w:unhideWhenUsed/>
     <w:qFormat/>
-    <w:rsid w:val="00CC7B01"/>
+    <w:rsid w:val="00F979D4"/>
     <w:pPr>
       <w:tabs>
         <w:tab w:val="right" w:leader="dot" w:pos="9350"/>
@@ -3174,7 +3227,7 @@
     <w:uiPriority w:val="39"/>
     <w:unhideWhenUsed/>
     <w:qFormat/>
-    <w:rsid w:val="00CC7B01"/>
+    <w:rsid w:val="00F979D4"/>
     <w:pPr>
       <w:spacing w:after="100"/>
       <w:ind w:left="440"/>
@@ -3189,7 +3242,7 @@
     <w:link w:val="HeaderChar"/>
     <w:uiPriority w:val="99"/>
     <w:unhideWhenUsed/>
-    <w:rsid w:val="00CC7B01"/>
+    <w:rsid w:val="00F979D4"/>
     <w:pPr>
       <w:tabs>
         <w:tab w:val="center" w:pos="4680"/>
@@ -3203,7 +3256,7 @@
     <w:basedOn w:val="DefaultParagraphFont"/>
     <w:link w:val="Header"/>
     <w:uiPriority w:val="99"/>
-    <w:rsid w:val="00CC7B01"/>
+    <w:rsid w:val="00F979D4"/>
     <w:rPr>
       <w:rFonts w:ascii="Calibri" w:eastAsia="Calibri" w:hAnsi="Calibri" w:cs="Times New Roman"/>
     </w:rPr>
@@ -3214,7 +3267,7 @@
     <w:link w:val="FooterChar"/>
     <w:uiPriority w:val="99"/>
     <w:unhideWhenUsed/>
-    <w:rsid w:val="00CC7B01"/>
+    <w:rsid w:val="00F979D4"/>
     <w:pPr>
       <w:tabs>
         <w:tab w:val="center" w:pos="4680"/>
@@ -3228,7 +3281,7 @@
     <w:basedOn w:val="DefaultParagraphFont"/>
     <w:link w:val="Footer"/>
     <w:uiPriority w:val="99"/>
-    <w:rsid w:val="00CC7B01"/>
+    <w:rsid w:val="00F979D4"/>
     <w:rPr>
       <w:rFonts w:ascii="Calibri" w:eastAsia="Calibri" w:hAnsi="Calibri" w:cs="Times New Roman"/>
     </w:rPr>
@@ -3240,7 +3293,7 @@
     <w:uiPriority w:val="35"/>
     <w:unhideWhenUsed/>
     <w:qFormat/>
-    <w:rsid w:val="00CC7B01"/>
+    <w:rsid w:val="00F979D4"/>
     <w:pPr>
       <w:spacing w:line="240" w:lineRule="auto"/>
     </w:pPr>
@@ -3257,7 +3310,7 @@
     <w:basedOn w:val="Normal"/>
     <w:link w:val="CCodeChar"/>
     <w:qFormat/>
-    <w:rsid w:val="00CC7B01"/>
+    <w:rsid w:val="00F979D4"/>
     <w:pPr>
       <w:spacing w:after="120" w:line="240" w:lineRule="auto"/>
       <w:ind w:left="720"/>
@@ -3273,7 +3326,7 @@
   <w:style w:type="character" w:customStyle="1" w:styleId="CCodeChar">
     <w:name w:val="C_Code Char"/>
     <w:link w:val="CCode"/>
-    <w:rsid w:val="00CC7B01"/>
+    <w:rsid w:val="00F979D4"/>
     <w:rPr>
       <w:rFonts w:ascii="Calibri" w:eastAsia="Times New Roman" w:hAnsi="Calibri" w:cs="Times New Roman"/>
       <w:color w:val="548DD4"/>
@@ -3289,7 +3342,7 @@
     <w:uiPriority w:val="99"/>
     <w:semiHidden/>
     <w:unhideWhenUsed/>
-    <w:rsid w:val="00CC7B01"/>
+    <w:rsid w:val="00F979D4"/>
     <w:pPr>
       <w:spacing w:after="0" w:line="240" w:lineRule="auto"/>
     </w:pPr>
@@ -3304,7 +3357,7 @@
     <w:link w:val="DocumentMap"/>
     <w:uiPriority w:val="99"/>
     <w:semiHidden/>
-    <w:rsid w:val="00CC7B01"/>
+    <w:rsid w:val="00F979D4"/>
     <w:rPr>
       <w:rFonts w:ascii="Tahoma" w:eastAsia="Calibri" w:hAnsi="Tahoma" w:cs="Tahoma"/>
       <w:sz w:val="16"/>
@@ -3318,7 +3371,7 @@
     <w:autoRedefine/>
     <w:uiPriority w:val="39"/>
     <w:unhideWhenUsed/>
-    <w:rsid w:val="00CC7B01"/>
+    <w:rsid w:val="00F979D4"/>
     <w:pPr>
       <w:spacing w:after="100"/>
       <w:ind w:left="660"/>
@@ -3334,7 +3387,7 @@
     <w:autoRedefine/>
     <w:uiPriority w:val="39"/>
     <w:unhideWhenUsed/>
-    <w:rsid w:val="00CC7B01"/>
+    <w:rsid w:val="00F979D4"/>
     <w:pPr>
       <w:spacing w:after="100"/>
       <w:ind w:left="880"/>
@@ -3350,7 +3403,7 @@
     <w:autoRedefine/>
     <w:uiPriority w:val="39"/>
     <w:unhideWhenUsed/>
-    <w:rsid w:val="00CC7B01"/>
+    <w:rsid w:val="00F979D4"/>
     <w:pPr>
       <w:spacing w:after="100"/>
       <w:ind w:left="1100"/>
@@ -3366,7 +3419,7 @@
     <w:autoRedefine/>
     <w:uiPriority w:val="39"/>
     <w:unhideWhenUsed/>
-    <w:rsid w:val="00CC7B01"/>
+    <w:rsid w:val="00F979D4"/>
     <w:pPr>
       <w:spacing w:after="100"/>
       <w:ind w:left="1320"/>
@@ -3382,7 +3435,7 @@
     <w:autoRedefine/>
     <w:uiPriority w:val="39"/>
     <w:unhideWhenUsed/>
-    <w:rsid w:val="00CC7B01"/>
+    <w:rsid w:val="00F979D4"/>
     <w:pPr>
       <w:spacing w:after="100"/>
       <w:ind w:left="1540"/>
@@ -3398,7 +3451,7 @@
     <w:autoRedefine/>
     <w:uiPriority w:val="39"/>
     <w:unhideWhenUsed/>
-    <w:rsid w:val="00CC7B01"/>
+    <w:rsid w:val="00F979D4"/>
     <w:pPr>
       <w:spacing w:after="100"/>
       <w:ind w:left="1760"/>
@@ -3411,7 +3464,7 @@
     <w:name w:val="Table Grid"/>
     <w:basedOn w:val="TableNormal"/>
     <w:uiPriority w:val="59"/>
-    <w:rsid w:val="00CC7B01"/>
+    <w:rsid w:val="00F979D4"/>
     <w:pPr>
       <w:spacing w:after="0" w:line="240" w:lineRule="auto"/>
     </w:pPr>
@@ -3442,7 +3495,7 @@
     <w:name w:val="Placeholder Text"/>
     <w:uiPriority w:val="99"/>
     <w:semiHidden/>
-    <w:rsid w:val="00CC7B01"/>
+    <w:rsid w:val="00F979D4"/>
     <w:rPr>
       <w:color w:val="808080"/>
     </w:rPr>
@@ -3452,7 +3505,7 @@
     <w:uiPriority w:val="99"/>
     <w:semiHidden/>
     <w:unhideWhenUsed/>
-    <w:rsid w:val="00CC7B01"/>
+    <w:rsid w:val="00F979D4"/>
     <w:rPr>
       <w:sz w:val="16"/>
       <w:szCs w:val="16"/>
@@ -3465,7 +3518,7 @@
     <w:uiPriority w:val="99"/>
     <w:semiHidden/>
     <w:unhideWhenUsed/>
-    <w:rsid w:val="00CC7B01"/>
+    <w:rsid w:val="00F979D4"/>
     <w:rPr>
       <w:sz w:val="20"/>
       <w:szCs w:val="20"/>
@@ -3477,7 +3530,7 @@
     <w:link w:val="CommentText"/>
     <w:uiPriority w:val="99"/>
     <w:semiHidden/>
-    <w:rsid w:val="00CC7B01"/>
+    <w:rsid w:val="00F979D4"/>
     <w:rPr>
       <w:rFonts w:ascii="Calibri" w:eastAsia="Calibri" w:hAnsi="Calibri" w:cs="Times New Roman"/>
       <w:sz w:val="20"/>
@@ -3492,7 +3545,7 @@
     <w:uiPriority w:val="99"/>
     <w:semiHidden/>
     <w:unhideWhenUsed/>
-    <w:rsid w:val="00CC7B01"/>
+    <w:rsid w:val="00F979D4"/>
     <w:rPr>
       <w:b/>
       <w:bCs/>
@@ -3503,7 +3556,7 @@
     <w:link w:val="CommentSubject"/>
     <w:uiPriority w:val="99"/>
     <w:semiHidden/>
-    <w:rsid w:val="00CC7B01"/>
+    <w:rsid w:val="00F979D4"/>
     <w:rPr>
       <w:rFonts w:ascii="Calibri" w:eastAsia="Calibri" w:hAnsi="Calibri" w:cs="Times New Roman"/>
       <w:b/>
@@ -3793,7 +3846,7 @@
 </file>
 
 <file path=customXml/itemProps1.xml><?xml version="1.0" encoding="utf-8"?>
-<ds:datastoreItem xmlns:ds="http://schemas.openxmlformats.org/officeDocument/2006/customXml" ds:itemID="{C5AD47C6-6C54-2C41-B1A6-03B2F0C235A9}">
+<ds:datastoreItem xmlns:ds="http://schemas.openxmlformats.org/officeDocument/2006/customXml" ds:itemID="{AAD77981-F01E-574B-AA0E-459CCB0C98EF}">
   <ds:schemaRefs>
     <ds:schemaRef ds:uri="http://schemas.openxmlformats.org/officeDocument/2006/bibliography"/>
   </ds:schemaRefs>

</xml_diff>

<commit_message>
updates to chapter 3 and 6
</commit_message>
<xml_diff>
--- a/labmanual/WA101-03.docx
+++ b/labmanual/WA101-03.docx
@@ -34,46 +34,946 @@
         <w:t>S</w:t>
       </w:r>
       <w:r>
-        <w:t>ystem Abstraction Layer</w:t>
+        <w:t>ystem</w:t>
+      </w:r>
+      <w:r>
+        <w:t xml:space="preserve"> (RTOS)</w:t>
+      </w:r>
+    </w:p>
+    <w:p>
+      <w:pPr>
+        <w:pStyle w:val="Heading2"/>
+      </w:pPr>
+      <w:r>
+        <w:t>Objective</w:t>
+      </w:r>
+    </w:p>
+    <w:p>
+      <w:r>
+        <w:t>After completing chapter 3 you will have a fundamental understanding of the role of the WICED RTOS in building WICED projects.  You will be able to use the WICED RTOS abstraction layer to create and use threads, semaphores, mutex, queues, and timers.</w:t>
+      </w:r>
+    </w:p>
+    <w:p>
+      <w:pPr>
+        <w:pStyle w:val="Heading2"/>
+      </w:pPr>
+      <w:r>
+        <w:t>Time: 2 Hours</w:t>
+      </w:r>
+    </w:p>
+    <w:p>
+      <w:pPr>
+        <w:pStyle w:val="Heading2"/>
+      </w:pPr>
+      <w:r>
+        <w:t>Fundamentals</w:t>
+      </w:r>
+    </w:p>
+    <w:p>
+      <w:pPr>
+        <w:pStyle w:val="Heading3"/>
+      </w:pPr>
+      <w:r>
+        <w:t>An introduction to RTOS</w:t>
+      </w:r>
+    </w:p>
+    <w:p>
+      <w:r>
+        <w:t xml:space="preserve">The </w:t>
+      </w:r>
+      <w:hyperlink r:id="rId6" w:history="1">
+        <w:r>
+          <w:rPr>
+            <w:rStyle w:val="Hyperlink"/>
+          </w:rPr>
+          <w:t>purpose of an RTOS</w:t>
+        </w:r>
+      </w:hyperlink>
+      <w:r>
+        <w:t xml:space="preserve"> is to reduce the complexity of writing embedded firmware that has multiple asynchronous, response-time-critical tasks</w:t>
+      </w:r>
+      <w:r>
+        <w:t xml:space="preserve"> that have overlapping resource requirements</w:t>
+      </w:r>
+      <w:r>
+        <w:t xml:space="preserve">.  For example, you might have a device that is reading and writing data to a connected to a network, reading and writing data to an external filesystem, reading and writing data from peripherals.  Making sure that you deal with the timing requirement of responding to network requests while continuing to support the peripherals can be complex and therefore error prone.  By using an RTOS you can separate the system functions into separate tasks (called </w:t>
+      </w:r>
+      <w:r>
+        <w:rPr>
+          <w:b/>
+        </w:rPr>
+        <w:t>threads</w:t>
+      </w:r>
+      <w:r>
+        <w:t>) and develop them in a somewhat independent fashion.</w:t>
+      </w:r>
+      <w:r>
+        <w:t xml:space="preserve">  </w:t>
+      </w:r>
+    </w:p>
+    <w:p>
+      <w:r>
+        <w:t xml:space="preserve">The RTOS maintains a list of </w:t>
+      </w:r>
+      <w:r>
+        <w:t>threads</w:t>
+      </w:r>
+      <w:r>
+        <w:t xml:space="preserve"> that are idle, halted or running and which task needs to run next </w:t>
+      </w:r>
+      <w:r>
+        <w:t xml:space="preserve">(based on priority) </w:t>
+      </w:r>
+      <w:r>
+        <w:t xml:space="preserve">and at what time.  This function in the RTOS is called the scheduler.  </w:t>
+      </w:r>
+      <w:r>
+        <w:t xml:space="preserve">There are two major schemes for managing </w:t>
+      </w:r>
+      <w:r>
+        <w:t xml:space="preserve">which </w:t>
+      </w:r>
+      <w:r>
+        <w:t xml:space="preserve">threads/tasks/processes </w:t>
+      </w:r>
+      <w:r>
+        <w:t>are active in</w:t>
+      </w:r>
+      <w:r>
+        <w:t xml:space="preserve"> operating systems</w:t>
+      </w:r>
+      <w:r>
+        <w:t>, pre</w:t>
+      </w:r>
+      <w:r>
+        <w:t xml:space="preserve">emptive and co-operative.  </w:t>
+      </w:r>
+    </w:p>
+    <w:p>
+      <w:r>
+        <w:t xml:space="preserve">In preemptive multitasking the CPU completely controls which task is running and has the ability to stop and start them as required.  </w:t>
+      </w:r>
+      <w:r>
+        <w:t xml:space="preserve">In this scheme the </w:t>
+      </w:r>
+      <w:r>
+        <w:t>scheduler</w:t>
+      </w:r>
+      <w:r>
+        <w:t xml:space="preserve"> uses </w:t>
+      </w:r>
+      <w:r>
+        <w:t xml:space="preserve">CPU </w:t>
+      </w:r>
+      <w:r>
+        <w:t>protected modes to wrest control from active tasks</w:t>
+      </w:r>
+      <w:r>
+        <w:t>, halt them, and move onto the next task</w:t>
+      </w:r>
+      <w:r>
+        <w:t xml:space="preserve">.  Preemptive multitasking is the scheme that is used in Windows, Linux etc.  </w:t>
+      </w:r>
+    </w:p>
+    <w:p>
+      <w:r>
+        <w:t xml:space="preserve">In co-operative multitasking each process has to be a good citizen and yield </w:t>
+      </w:r>
+      <w:r>
+        <w:t>control back to the RTOS.  There are a number of mechanisms for yielding control (which we will discuss later in this document).</w:t>
+      </w:r>
+      <w:r>
+        <w:t xml:space="preserve">  The WICED RTOSs are all co-operative- so you need to play nice.</w:t>
+      </w:r>
+    </w:p>
+    <w:p>
+      <w:pPr>
+        <w:pStyle w:val="Heading3"/>
+      </w:pPr>
+      <w:r>
+        <w:t>WICED RTOS Abstraction Layer</w:t>
+      </w:r>
+    </w:p>
+    <w:p>
+      <w:r>
+        <w:t xml:space="preserve">Currently WICED support </w:t>
+      </w:r>
+      <w:r>
+        <w:t>multiple</w:t>
+      </w:r>
+      <w:r>
+        <w:t xml:space="preserve"> RTOSs</w:t>
+      </w:r>
+      <w:r>
+        <w:t xml:space="preserve"> including</w:t>
+      </w:r>
+      <w:r>
+        <w:t>:</w:t>
+      </w:r>
+    </w:p>
+    <w:p>
+      <w:pPr>
+        <w:pStyle w:val="ListParagraph"/>
+        <w:numPr>
+          <w:ilvl w:val="0"/>
+          <w:numId w:val="24"/>
+        </w:numPr>
+      </w:pPr>
+      <w:hyperlink r:id="rId7" w:history="1">
+        <w:r>
+          <w:rPr>
+            <w:rStyle w:val="Hyperlink"/>
+          </w:rPr>
+          <w:t>ThreadX</w:t>
+        </w:r>
+      </w:hyperlink>
+      <w:r>
+        <w:t xml:space="preserve"> by </w:t>
+      </w:r>
+      <w:hyperlink r:id="rId8" w:history="1">
+        <w:r>
+          <w:rPr>
+            <w:rStyle w:val="Hyperlink"/>
+          </w:rPr>
+          <w:t>Express Logic</w:t>
+        </w:r>
+      </w:hyperlink>
+    </w:p>
+    <w:p>
+      <w:pPr>
+        <w:pStyle w:val="ListParagraph"/>
+        <w:numPr>
+          <w:ilvl w:val="0"/>
+          <w:numId w:val="24"/>
+        </w:numPr>
+      </w:pPr>
+      <w:hyperlink r:id="rId9" w:history="1">
+        <w:r>
+          <w:rPr>
+            <w:rStyle w:val="Hyperlink"/>
+          </w:rPr>
+          <w:t>FreeRtos</w:t>
+        </w:r>
+      </w:hyperlink>
+      <w:r>
+        <w:t xml:space="preserve"> by </w:t>
+      </w:r>
+      <w:hyperlink r:id="rId10" w:history="1">
+        <w:r>
+          <w:rPr>
+            <w:rStyle w:val="Hyperlink"/>
+          </w:rPr>
+          <w:t>Free</w:t>
+        </w:r>
+        <w:r>
+          <w:rPr>
+            <w:rStyle w:val="Hyperlink"/>
+          </w:rPr>
+          <w:t>RTOS</w:t>
+        </w:r>
+      </w:hyperlink>
+    </w:p>
+    <w:p>
+      <w:r>
+        <w:t xml:space="preserve">However, much of ThreadX is built into the ROMs on the WICED chips so it is generally the best answer.  In order to simplify using multiple RTOSs, the WICED-SDK has a built in abstraction layer that provides a </w:t>
+      </w:r>
+      <w:r>
+        <w:lastRenderedPageBreak/>
+        <w:t>unified interface to the fundamental RTOS functions.</w:t>
+      </w:r>
+      <w:r>
+        <w:t xml:space="preserve">  You can find the documentation for the WICED RTOS APIs under the API Guide</w:t>
+      </w:r>
+      <w:r>
+        <w:sym w:font="Wingdings" w:char="F0E0"/>
+      </w:r>
+      <w:r>
+        <w:t>Components</w:t>
+      </w:r>
+      <w:r>
+        <w:sym w:font="Wingdings" w:char="F0E0"/>
+      </w:r>
+      <w:r>
+        <w:t>RTOS</w:t>
+      </w:r>
+    </w:p>
+    <w:p>
+      <w:r>
+        <w:drawing>
+          <wp:inline distT="0" distB="0" distL="0" distR="0" wp14:anchorId="7647D656" wp14:editId="57F1B585">
+            <wp:extent cx="5943600" cy="3024505"/>
+            <wp:effectExtent l="0" t="0" r="0" b="0"/>
+            <wp:docPr id="1" name="Picture 1"/>
+            <wp:cNvGraphicFramePr>
+              <a:graphicFrameLocks xmlns:a="http://schemas.openxmlformats.org/drawingml/2006/main" noChangeAspect="1"/>
+            </wp:cNvGraphicFramePr>
+            <a:graphic xmlns:a="http://schemas.openxmlformats.org/drawingml/2006/main">
+              <a:graphicData uri="http://schemas.openxmlformats.org/drawingml/2006/picture">
+                <pic:pic xmlns:pic="http://schemas.openxmlformats.org/drawingml/2006/picture">
+                  <pic:nvPicPr>
+                    <pic:cNvPr id="1" name=""/>
+                    <pic:cNvPicPr/>
+                  </pic:nvPicPr>
+                  <pic:blipFill>
+                    <a:blip r:embed="rId11"/>
+                    <a:stretch>
+                      <a:fillRect/>
+                    </a:stretch>
+                  </pic:blipFill>
+                  <pic:spPr>
+                    <a:xfrm>
+                      <a:off x="0" y="0"/>
+                      <a:ext cx="5943600" cy="3024505"/>
+                    </a:xfrm>
+                    <a:prstGeom prst="rect">
+                      <a:avLst/>
+                    </a:prstGeom>
+                  </pic:spPr>
+                </pic:pic>
+              </a:graphicData>
+            </a:graphic>
+          </wp:inline>
+        </w:drawing>
+      </w:r>
+    </w:p>
+    <w:p>
+      <w:pPr>
+        <w:pStyle w:val="Heading3"/>
+      </w:pPr>
+      <w:r>
+        <w:t>Problems with RTOSs</w:t>
+      </w:r>
+    </w:p>
+    <w:p>
+      <w:r>
+        <w:t>All of this sounds great, b</w:t>
+      </w:r>
+      <w:r>
+        <w:t xml:space="preserve">ut everything is not peaches and cream (or whatever your favorite metaphor for a perfect place might be).  There are three serious bugs which can </w:t>
+      </w:r>
+      <w:r>
+        <w:t xml:space="preserve">easily </w:t>
+      </w:r>
+      <w:r>
+        <w:t>be created in these types of systems that can be very hard to figure out.  These bugs are all caused by side effects of interactions between the threads.  The big three are:</w:t>
+      </w:r>
+    </w:p>
+    <w:p>
+      <w:pPr>
+        <w:pStyle w:val="ListParagraph"/>
+        <w:numPr>
+          <w:ilvl w:val="0"/>
+          <w:numId w:val="25"/>
+        </w:numPr>
+      </w:pPr>
+      <w:r>
+        <w:t>Cyclic dependencies</w:t>
+      </w:r>
+      <w:r>
+        <w:t xml:space="preserve"> which can cause deadlocks</w:t>
+      </w:r>
+    </w:p>
+    <w:p>
+      <w:pPr>
+        <w:pStyle w:val="ListParagraph"/>
+        <w:numPr>
+          <w:ilvl w:val="0"/>
+          <w:numId w:val="25"/>
+        </w:numPr>
+      </w:pPr>
+      <w:r>
+        <w:t>Resource conflicts</w:t>
+      </w:r>
+      <w:r>
+        <w:t xml:space="preserve"> with </w:t>
+      </w:r>
+      <w:r>
+        <w:t>sharing memory</w:t>
+      </w:r>
+      <w:r>
+        <w:t xml:space="preserve"> and sharing peripherals which can cause erratic non-deterministic behavior</w:t>
+      </w:r>
+    </w:p>
+    <w:p>
+      <w:pPr>
+        <w:pStyle w:val="ListParagraph"/>
+        <w:numPr>
+          <w:ilvl w:val="0"/>
+          <w:numId w:val="25"/>
+        </w:numPr>
+      </w:pPr>
+      <w:r>
+        <w:t>Difficulties in executing i</w:t>
+      </w:r>
+      <w:r>
+        <w:t>nterprocess communication</w:t>
+      </w:r>
+      <w:r>
+        <w:t>.</w:t>
+      </w:r>
+    </w:p>
+    <w:p>
+      <w:r>
+        <w:t xml:space="preserve">But all hope is not lost.  </w:t>
+      </w:r>
+      <w:r>
+        <w:t xml:space="preserve">The WICED </w:t>
+      </w:r>
+      <w:r>
+        <w:t>RTOSs give you mechanisms to deal with these problems, specifically mutex, semaphore, queue and timers.</w:t>
+      </w:r>
+      <w:r>
+        <w:t xml:space="preserve">  All of these functions generally work the same way.  You start by creating a data structure of the right type (e.g. wiced_mutex_t).  Then you call the </w:t>
+      </w:r>
+      <w:r>
+        <w:t xml:space="preserve">rtos </w:t>
+      </w:r>
+      <w:r>
+        <w:t xml:space="preserve">initialize function (e.g. </w:t>
+      </w:r>
+      <w:r>
+        <w:t xml:space="preserve">wiced_rtos_init_mutex).  Then you can access the datastructure using one of the access functions (e.g. wiced_rtos_lock_mutex).  Then you can kill your data structure with the appropriate de-init function (e.g. wiced_rtos_deinit_mutex).  All of these function need to have access to the datastructure, so I generally declare these “shared” resources as static globals within the file that they are used. </w:t>
+      </w:r>
+    </w:p>
+    <w:p>
+      <w:pPr>
+        <w:pStyle w:val="Heading3"/>
+      </w:pPr>
+      <w:r>
+        <w:t>Threads</w:t>
+      </w:r>
+    </w:p>
+    <w:p>
+      <w:r>
+        <w:t xml:space="preserve">As we discussed earlier threads are at the heart of an RTOS.  It is easy to create a new thread, all you need to do is call </w:t>
+      </w:r>
+      <w:r>
+        <w:t xml:space="preserve">the function </w:t>
+      </w:r>
+      <w:r>
+        <w:t>wiced_rtos_create_thread with the right arguments:</w:t>
+      </w:r>
+    </w:p>
+    <w:p>
+      <w:pPr>
+        <w:pStyle w:val="ListParagraph"/>
+        <w:numPr>
+          <w:ilvl w:val="0"/>
+          <w:numId w:val="26"/>
+        </w:numPr>
+      </w:pPr>
+      <w:r>
+        <w:t>wiced_thread_t – a blank thread datastructure</w:t>
+      </w:r>
+    </w:p>
+    <w:p>
+      <w:pPr>
+        <w:pStyle w:val="ListParagraph"/>
+        <w:numPr>
+          <w:ilvl w:val="0"/>
+          <w:numId w:val="26"/>
+        </w:numPr>
+      </w:pPr>
+      <w:r>
+        <w:lastRenderedPageBreak/>
+        <w:t>uint8_t – priority (if the scheduler knows that two threads are eligble to run, it will run the thread with the higher priority)</w:t>
+      </w:r>
+    </w:p>
+    <w:p>
+      <w:pPr>
+        <w:pStyle w:val="ListParagraph"/>
+        <w:numPr>
+          <w:ilvl w:val="0"/>
+          <w:numId w:val="26"/>
+        </w:numPr>
+      </w:pPr>
+      <w:r>
+        <w:t>char *name – a name for the thread</w:t>
+      </w:r>
+    </w:p>
+    <w:p>
+      <w:pPr>
+        <w:pStyle w:val="ListParagraph"/>
+        <w:numPr>
+          <w:ilvl w:val="0"/>
+          <w:numId w:val="26"/>
+        </w:numPr>
+      </w:pPr>
+      <w:r>
+        <w:t>wiced_thread_function – a function pointer to the function that is the thread</w:t>
+      </w:r>
+    </w:p>
+    <w:p>
+      <w:pPr>
+        <w:pStyle w:val="ListParagraph"/>
+        <w:numPr>
+          <w:ilvl w:val="0"/>
+          <w:numId w:val="26"/>
+        </w:numPr>
+      </w:pPr>
+      <w:r>
+        <w:t>uint32_t stack size – how many bytes should be in the threads stack (you should be careful here as running out of stack can cause erratic, difficult to debug behavior)</w:t>
+      </w:r>
+    </w:p>
+    <w:p>
+      <w:pPr>
+        <w:pStyle w:val="ListParagraph"/>
+        <w:numPr>
+          <w:ilvl w:val="0"/>
+          <w:numId w:val="26"/>
+        </w:numPr>
+      </w:pPr>
+      <w:r>
+        <w:t>void *arg – a generic argument which will be passed to the thread</w:t>
+      </w:r>
+    </w:p>
+    <w:p>
+      <w:r>
+        <w:t>To make a thread function you need to declare a function that matches the wiced_thread_function_t</w:t>
+      </w:r>
+    </w:p>
+    <w:p>
+      <w:r>
+        <w:t>The body of a thread looks just like the infinite loop of “main”</w:t>
+      </w:r>
+      <w:r>
+        <w:t>.  For e</w:t>
+      </w:r>
+      <w:r>
+        <w:t>xample</w:t>
+      </w:r>
+      <w:r>
+        <w:t>:</w:t>
+      </w:r>
+    </w:p>
+    <w:p>
+      <w:pPr>
+        <w:pStyle w:val="CCode"/>
+      </w:pPr>
+      <w:r>
+        <w:t>void mySpecialThread(</w:t>
+      </w:r>
+      <w:r>
+        <w:t>wiced_thread_arg_t arg</w:t>
+      </w:r>
+      <w:r>
+        <w:t>)</w:t>
+      </w:r>
+    </w:p>
+    <w:p>
+      <w:pPr>
+        <w:pStyle w:val="CCode"/>
+      </w:pPr>
+      <w:r>
+        <w:t>{</w:t>
+      </w:r>
+    </w:p>
+    <w:p>
+      <w:pPr>
+        <w:pStyle w:val="CCode"/>
+      </w:pPr>
+      <w:r>
+        <w:tab/>
+        <w:t xml:space="preserve">const int delay=100; // </w:t>
+      </w:r>
+    </w:p>
+    <w:p>
+      <w:pPr>
+        <w:pStyle w:val="CCode"/>
+      </w:pPr>
+      <w:r>
+        <w:tab/>
+        <w:t>while(1) {</w:t>
+      </w:r>
+    </w:p>
+    <w:p>
+      <w:pPr>
+        <w:pStyle w:val="CCode"/>
+      </w:pPr>
+      <w:r>
+        <w:tab/>
+      </w:r>
+      <w:r>
+        <w:tab/>
+        <w:t>processData();</w:t>
+      </w:r>
+    </w:p>
+    <w:p>
+      <w:pPr>
+        <w:pStyle w:val="CCode"/>
+      </w:pPr>
+      <w:r>
+        <w:tab/>
+      </w:r>
+      <w:r>
+        <w:tab/>
+        <w:t>wiced_rtos_delay(delay);</w:t>
+      </w:r>
+    </w:p>
+    <w:p>
+      <w:pPr>
+        <w:pStyle w:val="CCode"/>
+      </w:pPr>
+      <w:r>
+        <w:tab/>
+        <w:t>}</w:t>
+      </w:r>
+    </w:p>
+    <w:p>
+      <w:pPr>
+        <w:pStyle w:val="CCode"/>
+      </w:pPr>
+      <w:r>
+        <w:t>}</w:t>
+      </w:r>
+    </w:p>
+    <w:p>
+      <w:r>
+        <w:t>The functions available to manipulate thread are in the “Component</w:t>
+      </w:r>
+      <w:r>
+        <w:sym w:font="Wingdings" w:char="F0E0"/>
+      </w:r>
+      <w:r>
+        <w:t>RTOS</w:t>
+      </w:r>
+      <w:r>
+        <w:sym w:font="Wingdings" w:char="F0E0"/>
+      </w:r>
+      <w:r>
+        <w:t>Threads” section of the API guide.</w:t>
+      </w:r>
+    </w:p>
+    <w:p>
+      <w:r>
+        <w:drawing>
+          <wp:inline distT="0" distB="0" distL="0" distR="0" wp14:anchorId="40E9C1CA" wp14:editId="15F11FCC">
+            <wp:extent cx="5943600" cy="2436495"/>
+            <wp:effectExtent l="0" t="0" r="0" b="1905"/>
+            <wp:docPr id="3" name="Picture 3"/>
+            <wp:cNvGraphicFramePr>
+              <a:graphicFrameLocks xmlns:a="http://schemas.openxmlformats.org/drawingml/2006/main" noChangeAspect="1"/>
+            </wp:cNvGraphicFramePr>
+            <a:graphic xmlns:a="http://schemas.openxmlformats.org/drawingml/2006/main">
+              <a:graphicData uri="http://schemas.openxmlformats.org/drawingml/2006/picture">
+                <pic:pic xmlns:pic="http://schemas.openxmlformats.org/drawingml/2006/picture">
+                  <pic:nvPicPr>
+                    <pic:cNvPr id="1" name=""/>
+                    <pic:cNvPicPr/>
+                  </pic:nvPicPr>
+                  <pic:blipFill>
+                    <a:blip r:embed="rId12"/>
+                    <a:stretch>
+                      <a:fillRect/>
+                    </a:stretch>
+                  </pic:blipFill>
+                  <pic:spPr>
+                    <a:xfrm>
+                      <a:off x="0" y="0"/>
+                      <a:ext cx="5943600" cy="2436495"/>
+                    </a:xfrm>
+                    <a:prstGeom prst="rect">
+                      <a:avLst/>
+                    </a:prstGeom>
+                  </pic:spPr>
+                </pic:pic>
+              </a:graphicData>
+            </a:graphic>
+          </wp:inline>
+        </w:drawing>
+      </w:r>
+    </w:p>
+    <w:p>
+      <w:pPr>
+        <w:pStyle w:val="Heading3"/>
+      </w:pPr>
+      <w:r>
+        <w:t>Mutex</w:t>
+      </w:r>
+    </w:p>
+    <w:p>
+      <w:r>
+        <w:t>Mutex is an abbreviation for “Mutual Exclusion”.  A Mutex is a lock on a specific resource, if you request a Mutex on a resource that is already locked by another thread, then your thread will go to sleep until the lock is</w:t>
+      </w:r>
+      <w:r>
+        <w:t xml:space="preserve"> released.  In the exercises for this chapter you will create a mutex for the WPRINT_APP_INFO function.  This function takes a variable amount of time to stream the bytes out through the UART.  If </w:t>
+      </w:r>
+      <w:r>
+        <w:lastRenderedPageBreak/>
+        <w:t>more than one thread uses this function to write to the UART at the same time, bad things will happen.  You can protect yourself by using a Mutex.</w:t>
+      </w:r>
+    </w:p>
+    <w:p>
+      <w:r>
+        <w:drawing>
+          <wp:inline distT="0" distB="0" distL="0" distR="0" wp14:anchorId="75B49A28" wp14:editId="68C590AE">
+            <wp:extent cx="5943600" cy="3943985"/>
+            <wp:effectExtent l="0" t="0" r="0" b="0"/>
+            <wp:docPr id="2" name="Picture 2"/>
+            <wp:cNvGraphicFramePr>
+              <a:graphicFrameLocks xmlns:a="http://schemas.openxmlformats.org/drawingml/2006/main" noChangeAspect="1"/>
+            </wp:cNvGraphicFramePr>
+            <a:graphic xmlns:a="http://schemas.openxmlformats.org/drawingml/2006/main">
+              <a:graphicData uri="http://schemas.openxmlformats.org/drawingml/2006/picture">
+                <pic:pic xmlns:pic="http://schemas.openxmlformats.org/drawingml/2006/picture">
+                  <pic:nvPicPr>
+                    <pic:cNvPr id="1" name=""/>
+                    <pic:cNvPicPr/>
+                  </pic:nvPicPr>
+                  <pic:blipFill>
+                    <a:blip r:embed="rId13"/>
+                    <a:stretch>
+                      <a:fillRect/>
+                    </a:stretch>
+                  </pic:blipFill>
+                  <pic:spPr>
+                    <a:xfrm>
+                      <a:off x="0" y="0"/>
+                      <a:ext cx="5943600" cy="3943985"/>
+                    </a:xfrm>
+                    <a:prstGeom prst="rect">
+                      <a:avLst/>
+                    </a:prstGeom>
+                  </pic:spPr>
+                </pic:pic>
+              </a:graphicData>
+            </a:graphic>
+          </wp:inline>
+        </w:drawing>
+      </w:r>
+    </w:p>
+    <w:p>
+      <w:pPr>
+        <w:pStyle w:val="Heading3"/>
+      </w:pPr>
+      <w:r>
+        <w:t>Semaphore</w:t>
+      </w:r>
+    </w:p>
+    <w:p>
+      <w:r>
+        <w:t xml:space="preserve">A </w:t>
+      </w:r>
+      <w:hyperlink r:id="rId14" w:history="1">
+        <w:r>
+          <w:rPr>
+            <w:rStyle w:val="Hyperlink"/>
+          </w:rPr>
+          <w:t>semaphore</w:t>
+        </w:r>
+      </w:hyperlink>
+      <w:r>
+        <w:t xml:space="preserve"> </w:t>
+      </w:r>
+      <w:r>
+        <w:t xml:space="preserve">is a </w:t>
+      </w:r>
+      <w:r>
+        <w:t>signaling mechanism between threads.  The name semaphore (originally sailing ship signal flags) was applied to computers by Dijkstra in a paper about synchronizing sequential processes</w:t>
+      </w:r>
+      <w:r>
+        <w:t>.  In the WICED SDK semaphores are implemented as a simple unsigned integer.  When you “set” a semaphore it increments the value of the semaphore.  When you “get” a semaphore it decrements the value, but if the value is 0 the thread will SUSPEND itself until the semaphore is set.</w:t>
+      </w:r>
+      <w:r>
+        <w:t xml:space="preserve">  </w:t>
+      </w:r>
+      <w:r>
+        <w:t>So, you can use a semaphore to signal between threads that something is ready.  For instance, you could have a “sendToCloud” thread and a “collectDataThread”.  The sendToCloud thread will “get” the semaphore which will suspend the thread UNTIL the collectDataThread can “set” the semaphore when it has new data available that needs to be sent to the cloud.</w:t>
+      </w:r>
+    </w:p>
+    <w:p>
+      <w:r>
+        <w:t>The semaphore functions are available in the documentation under components</w:t>
+      </w:r>
+      <w:r>
+        <w:sym w:font="Wingdings" w:char="F0E0"/>
+      </w:r>
+      <w:r>
+        <w:t>RTOS</w:t>
+      </w:r>
+      <w:r>
+        <w:sym w:font="Wingdings" w:char="F0E0"/>
+      </w:r>
+      <w:r>
+        <w:t>Semaphores</w:t>
+      </w:r>
+    </w:p>
+    <w:p>
+      <w:r>
+        <w:lastRenderedPageBreak/>
+        <w:drawing>
+          <wp:inline distT="0" distB="0" distL="0" distR="0" wp14:anchorId="6AC79B1C" wp14:editId="62A53131">
+            <wp:extent cx="5943600" cy="2659380"/>
+            <wp:effectExtent l="0" t="0" r="0" b="7620"/>
+            <wp:docPr id="4" name="Picture 4"/>
+            <wp:cNvGraphicFramePr>
+              <a:graphicFrameLocks xmlns:a="http://schemas.openxmlformats.org/drawingml/2006/main" noChangeAspect="1"/>
+            </wp:cNvGraphicFramePr>
+            <a:graphic xmlns:a="http://schemas.openxmlformats.org/drawingml/2006/main">
+              <a:graphicData uri="http://schemas.openxmlformats.org/drawingml/2006/picture">
+                <pic:pic xmlns:pic="http://schemas.openxmlformats.org/drawingml/2006/picture">
+                  <pic:nvPicPr>
+                    <pic:cNvPr id="1" name=""/>
+                    <pic:cNvPicPr/>
+                  </pic:nvPicPr>
+                  <pic:blipFill>
+                    <a:blip r:embed="rId15"/>
+                    <a:stretch>
+                      <a:fillRect/>
+                    </a:stretch>
+                  </pic:blipFill>
+                  <pic:spPr>
+                    <a:xfrm>
+                      <a:off x="0" y="0"/>
+                      <a:ext cx="5943600" cy="2659380"/>
+                    </a:xfrm>
+                    <a:prstGeom prst="rect">
+                      <a:avLst/>
+                    </a:prstGeom>
+                  </pic:spPr>
+                </pic:pic>
+              </a:graphicData>
+            </a:graphic>
+          </wp:inline>
+        </w:drawing>
+      </w:r>
+    </w:p>
+    <w:p>
+      <w:pPr>
+        <w:pStyle w:val="Heading3"/>
+      </w:pPr>
+      <w:r>
+        <w:t>Queue</w:t>
+      </w:r>
+    </w:p>
+    <w:p>
+      <w:r>
+        <w:t>A queue is a thread safe mechanism to send data to another thread.  The queue is FIFO that is you read from the front and you write to the back.  If you try to read a queue that is empty your thread will suspend until something is written into it.  The payload in a queue and the size of the queue is user configurable at queue creation time.</w:t>
+      </w:r>
+    </w:p>
+    <w:p>
+      <w:r>
+        <w:t xml:space="preserve">The </w:t>
+      </w:r>
+      <w:r>
+        <w:t>queue</w:t>
+      </w:r>
+      <w:r>
+        <w:t xml:space="preserve"> functions are available in the documentation under components</w:t>
+      </w:r>
+      <w:r>
+        <w:sym w:font="Wingdings" w:char="F0E0"/>
+      </w:r>
+      <w:r>
+        <w:t>RTOS</w:t>
+      </w:r>
+      <w:r>
+        <w:sym w:font="Wingdings" w:char="F0E0"/>
+      </w:r>
+      <w:r>
+        <w:t>Queues</w:t>
+      </w:r>
+    </w:p>
+    <w:p>
+      <w:r>
+        <w:drawing>
+          <wp:inline distT="0" distB="0" distL="0" distR="0" wp14:anchorId="3A01046E" wp14:editId="32389231">
+            <wp:extent cx="5943600" cy="2707640"/>
+            <wp:effectExtent l="0" t="0" r="0" b="10160"/>
+            <wp:docPr id="5" name="Picture 5"/>
+            <wp:cNvGraphicFramePr>
+              <a:graphicFrameLocks xmlns:a="http://schemas.openxmlformats.org/drawingml/2006/main" noChangeAspect="1"/>
+            </wp:cNvGraphicFramePr>
+            <a:graphic xmlns:a="http://schemas.openxmlformats.org/drawingml/2006/main">
+              <a:graphicData uri="http://schemas.openxmlformats.org/drawingml/2006/picture">
+                <pic:pic xmlns:pic="http://schemas.openxmlformats.org/drawingml/2006/picture">
+                  <pic:nvPicPr>
+                    <pic:cNvPr id="1" name=""/>
+                    <pic:cNvPicPr/>
+                  </pic:nvPicPr>
+                  <pic:blipFill>
+                    <a:blip r:embed="rId16"/>
+                    <a:stretch>
+                      <a:fillRect/>
+                    </a:stretch>
+                  </pic:blipFill>
+                  <pic:spPr>
+                    <a:xfrm>
+                      <a:off x="0" y="0"/>
+                      <a:ext cx="5943600" cy="2707640"/>
+                    </a:xfrm>
+                    <a:prstGeom prst="rect">
+                      <a:avLst/>
+                    </a:prstGeom>
+                  </pic:spPr>
+                </pic:pic>
+              </a:graphicData>
+            </a:graphic>
+          </wp:inline>
+        </w:drawing>
+      </w:r>
+    </w:p>
+    <w:p>
+      <w:pPr>
+        <w:pStyle w:val="Heading3"/>
+      </w:pPr>
+      <w:r>
+        <w:t>Timer</w:t>
+      </w:r>
+    </w:p>
+    <w:p>
+      <w:r>
+        <w:t>A timer allows you to schedule a function to run at a specified interval e.g. send your data to the cloud every 10 seconds.  When you setup the timer you specific the function you want run and how often you want it run.</w:t>
       </w:r>
       <w:bookmarkStart w:id="0" w:name="_GoBack"/>
       <w:bookmarkEnd w:id="0"/>
     </w:p>
     <w:p>
+      <w:r>
+        <w:lastRenderedPageBreak/>
+        <w:drawing>
+          <wp:inline distT="0" distB="0" distL="0" distR="0" wp14:anchorId="20FC3B28" wp14:editId="65747CDC">
+            <wp:extent cx="5943600" cy="2245995"/>
+            <wp:effectExtent l="0" t="0" r="0" b="0"/>
+            <wp:docPr id="6" name="Picture 6"/>
+            <wp:cNvGraphicFramePr>
+              <a:graphicFrameLocks xmlns:a="http://schemas.openxmlformats.org/drawingml/2006/main" noChangeAspect="1"/>
+            </wp:cNvGraphicFramePr>
+            <a:graphic xmlns:a="http://schemas.openxmlformats.org/drawingml/2006/main">
+              <a:graphicData uri="http://schemas.openxmlformats.org/drawingml/2006/picture">
+                <pic:pic xmlns:pic="http://schemas.openxmlformats.org/drawingml/2006/picture">
+                  <pic:nvPicPr>
+                    <pic:cNvPr id="1" name=""/>
+                    <pic:cNvPicPr/>
+                  </pic:nvPicPr>
+                  <pic:blipFill>
+                    <a:blip r:embed="rId17"/>
+                    <a:stretch>
+                      <a:fillRect/>
+                    </a:stretch>
+                  </pic:blipFill>
+                  <pic:spPr>
+                    <a:xfrm>
+                      <a:off x="0" y="0"/>
+                      <a:ext cx="5943600" cy="2245995"/>
+                    </a:xfrm>
+                    <a:prstGeom prst="rect">
+                      <a:avLst/>
+                    </a:prstGeom>
+                  </pic:spPr>
+                </pic:pic>
+              </a:graphicData>
+            </a:graphic>
+          </wp:inline>
+        </w:drawing>
+      </w:r>
+    </w:p>
+    <w:p>
       <w:pPr>
         <w:pStyle w:val="Heading2"/>
       </w:pPr>
       <w:r>
-        <w:t>Objective</w:t>
-      </w:r>
-    </w:p>
-    <w:p>
-      <w:r>
-        <w:t xml:space="preserve">After completing chapter 3 you will have a fundamental understanding of the role of the WICED RTOS in building WICED projects.  You will be able to use the WICED RTOS abstraction layer to create and use threads, semaphores, </w:t>
-      </w:r>
-      <w:proofErr w:type="spellStart"/>
-      <w:r>
-        <w:t>mutex</w:t>
-      </w:r>
-      <w:proofErr w:type="spellEnd"/>
-      <w:r>
-        <w:t>, queues, and timers.</w:t>
-      </w:r>
-    </w:p>
-    <w:p>
-      <w:pPr>
-        <w:pStyle w:val="Heading2"/>
-      </w:pPr>
-      <w:r>
-        <w:t>Time: 2 Hours</w:t>
-      </w:r>
-    </w:p>
-    <w:p>
-      <w:pPr>
-        <w:pStyle w:val="Heading2"/>
-      </w:pPr>
-      <w:r>
-        <w:t>Fundamentals</w:t>
+        <w:t>Exercise(s)</w:t>
       </w:r>
     </w:p>
     <w:p>
@@ -81,42 +981,10 @@
         <w:pStyle w:val="Heading3"/>
       </w:pPr>
       <w:r>
-        <w:t xml:space="preserve">RTOS &amp; </w:t>
-      </w:r>
-      <w:r>
-        <w:t>Co-operative multitasking</w:t>
-      </w:r>
-    </w:p>
-    <w:p>
-      <w:pPr>
-        <w:pStyle w:val="Heading4"/>
-      </w:pPr>
-      <w:r>
-        <w:t>Cyclic dependencies</w:t>
-      </w:r>
-    </w:p>
-    <w:p>
-      <w:pPr>
-        <w:pStyle w:val="Heading4"/>
-      </w:pPr>
-      <w:r>
-        <w:t>Resource conflicts</w:t>
-      </w:r>
-      <w:r>
-        <w:t xml:space="preserve"> (sharing memory, sharing peripherals)</w:t>
-      </w:r>
-    </w:p>
-    <w:p>
-      <w:pPr>
-        <w:pStyle w:val="Heading4"/>
-      </w:pPr>
-      <w:proofErr w:type="spellStart"/>
-      <w:r>
-        <w:t>Interprocess</w:t>
-      </w:r>
-      <w:proofErr w:type="spellEnd"/>
-      <w:r>
-        <w:t xml:space="preserve"> communication</w:t>
+        <w:t>(thread) Create a blinking led thread</w:t>
+      </w:r>
+      <w:r>
+        <w:t xml:space="preserve"> to blink every 500ms</w:t>
       </w:r>
     </w:p>
     <w:p>
@@ -124,7 +992,31 @@
         <w:pStyle w:val="Heading3"/>
       </w:pPr>
       <w:r>
-        <w:t>WICED RTOS Abstraction Layer</w:t>
+        <w:t xml:space="preserve">(semaphore) </w:t>
+      </w:r>
+      <w:r>
+        <w:t>Create a program where the main thread looks for a b</w:t>
+      </w:r>
+      <w:r>
+        <w:t xml:space="preserve">utton press </w:t>
+      </w:r>
+      <w:r>
+        <w:t>the uses a semaphore to l</w:t>
+      </w:r>
+      <w:r>
+        <w:t>ock</w:t>
+      </w:r>
+      <w:r>
+        <w:t>/unlock</w:t>
+      </w:r>
+      <w:r>
+        <w:t xml:space="preserve"> </w:t>
+      </w:r>
+      <w:r>
+        <w:t xml:space="preserve">a toggle </w:t>
+      </w:r>
+      <w:r>
+        <w:t>led thread</w:t>
       </w:r>
     </w:p>
     <w:p>
@@ -132,111 +1024,56 @@
         <w:pStyle w:val="Heading3"/>
       </w:pPr>
       <w:r>
-        <w:t>Thread</w:t>
+        <w:t xml:space="preserve">(mutex) </w:t>
+      </w:r>
+      <w:r>
+        <w:t xml:space="preserve">The WPRINT_APP_INFO will go haywire if two thread write to it at the same time.  Create a new function that uses a mutex to </w:t>
+      </w:r>
+      <w:r>
+        <w:t>lock printing</w:t>
       </w:r>
     </w:p>
     <w:p>
       <w:pPr>
         <w:pStyle w:val="Heading3"/>
       </w:pPr>
-      <w:proofErr w:type="spellStart"/>
-      <w:r>
-        <w:t>Mutex</w:t>
-      </w:r>
-      <w:proofErr w:type="spellEnd"/>
+      <w:r>
+        <w:t xml:space="preserve">(queues) </w:t>
+      </w:r>
+      <w:r>
+        <w:t xml:space="preserve">Use a queue to </w:t>
+      </w:r>
+      <w:r>
+        <w:t xml:space="preserve">send a message to </w:t>
+      </w:r>
+      <w:r>
+        <w:t xml:space="preserve">indicate the number </w:t>
+      </w:r>
+      <w:r>
+        <w:t>of times to blink</w:t>
+      </w:r>
+      <w:r>
+        <w:t xml:space="preserve"> and LED</w:t>
+      </w:r>
     </w:p>
     <w:p>
       <w:pPr>
         <w:pStyle w:val="Heading3"/>
       </w:pPr>
       <w:r>
-        <w:t>Semaphore</w:t>
+        <w:t xml:space="preserve">(timers) </w:t>
+      </w:r>
+      <w:r>
+        <w:t>M</w:t>
+      </w:r>
+      <w:r>
+        <w:t>ake a blinking led based on timer</w:t>
       </w:r>
     </w:p>
     <w:p>
       <w:pPr>
         <w:pStyle w:val="Heading3"/>
       </w:pPr>
-      <w:r>
-        <w:t>Queue</w:t>
-      </w:r>
-    </w:p>
-    <w:p>
-      <w:pPr>
-        <w:pStyle w:val="Heading3"/>
-      </w:pPr>
-      <w:r>
-        <w:t>Timer</w:t>
-      </w:r>
-    </w:p>
-    <w:p>
-      <w:pPr>
-        <w:pStyle w:val="Heading2"/>
-      </w:pPr>
-      <w:r>
-        <w:t>Exercise(s)</w:t>
-      </w:r>
-    </w:p>
-    <w:p>
-      <w:pPr>
-        <w:pStyle w:val="Heading3"/>
-      </w:pPr>
-      <w:r>
-        <w:t>(thread) Create a blinking led thread</w:t>
-      </w:r>
-    </w:p>
-    <w:p>
-      <w:pPr>
-        <w:pStyle w:val="Heading3"/>
-      </w:pPr>
-      <w:r>
-        <w:t>(semaphore) Button press in main thread -&gt; semaphore to lock led thread</w:t>
-      </w:r>
-    </w:p>
-    <w:p>
-      <w:pPr>
-        <w:pStyle w:val="Heading3"/>
-      </w:pPr>
-      <w:r>
-        <w:t>(</w:t>
-      </w:r>
-      <w:proofErr w:type="spellStart"/>
-      <w:r>
-        <w:t>mutex</w:t>
-      </w:r>
-      <w:proofErr w:type="spellEnd"/>
-      <w:r>
-        <w:t>) make a function to lock printing</w:t>
-      </w:r>
-    </w:p>
-    <w:p>
-      <w:pPr>
-        <w:pStyle w:val="Heading3"/>
-      </w:pPr>
-      <w:r>
-        <w:t>(queues) send a message to say # of times to blink</w:t>
-      </w:r>
-    </w:p>
-    <w:p>
-      <w:pPr>
-        <w:pStyle w:val="Heading3"/>
-      </w:pPr>
-      <w:r>
-        <w:t>(timers) make a blinking led based on timer</w:t>
-      </w:r>
-    </w:p>
-    <w:p>
-      <w:pPr>
-        <w:pStyle w:val="Heading3"/>
-      </w:pPr>
-      <w:r>
-        <w:t>(debugging</w:t>
-      </w:r>
-      <w:proofErr w:type="gramStart"/>
-      <w:r>
-        <w:t>) ?</w:t>
-      </w:r>
-      <w:proofErr w:type="gramEnd"/>
     </w:p>
     <w:sectPr>
       <w:pgSz w:w="12240" w:h="15840"/>
@@ -1118,6 +1955,119 @@
     </w:lvl>
   </w:abstractNum>
   <w:abstractNum w:abstractNumId="9">
+    <w:nsid w:val="29F96C77"/>
+    <w:multiLevelType w:val="hybridMultilevel"/>
+    <w:tmpl w:val="A0820E62"/>
+    <w:lvl w:ilvl="0" w:tplc="04090001">
+      <w:start w:val="1"/>
+      <w:numFmt w:val="bullet"/>
+      <w:lvlText w:val=""/>
+      <w:lvlJc w:val="left"/>
+      <w:pPr>
+        <w:ind w:left="720" w:hanging="360"/>
+      </w:pPr>
+      <w:rPr>
+        <w:rFonts w:ascii="Symbol" w:hAnsi="Symbol" w:hint="default"/>
+      </w:rPr>
+    </w:lvl>
+    <w:lvl w:ilvl="1" w:tplc="04090003" w:tentative="1">
+      <w:start w:val="1"/>
+      <w:numFmt w:val="bullet"/>
+      <w:lvlText w:val="o"/>
+      <w:lvlJc w:val="left"/>
+      <w:pPr>
+        <w:ind w:left="1440" w:hanging="360"/>
+      </w:pPr>
+      <w:rPr>
+        <w:rFonts w:ascii="Courier New" w:hAnsi="Courier New" w:cs="Courier New" w:hint="default"/>
+      </w:rPr>
+    </w:lvl>
+    <w:lvl w:ilvl="2" w:tplc="04090005" w:tentative="1">
+      <w:start w:val="1"/>
+      <w:numFmt w:val="bullet"/>
+      <w:lvlText w:val=""/>
+      <w:lvlJc w:val="left"/>
+      <w:pPr>
+        <w:ind w:left="2160" w:hanging="360"/>
+      </w:pPr>
+      <w:rPr>
+        <w:rFonts w:ascii="Wingdings" w:hAnsi="Wingdings" w:hint="default"/>
+      </w:rPr>
+    </w:lvl>
+    <w:lvl w:ilvl="3" w:tplc="04090001" w:tentative="1">
+      <w:start w:val="1"/>
+      <w:numFmt w:val="bullet"/>
+      <w:lvlText w:val=""/>
+      <w:lvlJc w:val="left"/>
+      <w:pPr>
+        <w:ind w:left="2880" w:hanging="360"/>
+      </w:pPr>
+      <w:rPr>
+        <w:rFonts w:ascii="Symbol" w:hAnsi="Symbol" w:hint="default"/>
+      </w:rPr>
+    </w:lvl>
+    <w:lvl w:ilvl="4" w:tplc="04090003" w:tentative="1">
+      <w:start w:val="1"/>
+      <w:numFmt w:val="bullet"/>
+      <w:lvlText w:val="o"/>
+      <w:lvlJc w:val="left"/>
+      <w:pPr>
+        <w:ind w:left="3600" w:hanging="360"/>
+      </w:pPr>
+      <w:rPr>
+        <w:rFonts w:ascii="Courier New" w:hAnsi="Courier New" w:cs="Courier New" w:hint="default"/>
+      </w:rPr>
+    </w:lvl>
+    <w:lvl w:ilvl="5" w:tplc="04090005" w:tentative="1">
+      <w:start w:val="1"/>
+      <w:numFmt w:val="bullet"/>
+      <w:lvlText w:val=""/>
+      <w:lvlJc w:val="left"/>
+      <w:pPr>
+        <w:ind w:left="4320" w:hanging="360"/>
+      </w:pPr>
+      <w:rPr>
+        <w:rFonts w:ascii="Wingdings" w:hAnsi="Wingdings" w:hint="default"/>
+      </w:rPr>
+    </w:lvl>
+    <w:lvl w:ilvl="6" w:tplc="04090001" w:tentative="1">
+      <w:start w:val="1"/>
+      <w:numFmt w:val="bullet"/>
+      <w:lvlText w:val=""/>
+      <w:lvlJc w:val="left"/>
+      <w:pPr>
+        <w:ind w:left="5040" w:hanging="360"/>
+      </w:pPr>
+      <w:rPr>
+        <w:rFonts w:ascii="Symbol" w:hAnsi="Symbol" w:hint="default"/>
+      </w:rPr>
+    </w:lvl>
+    <w:lvl w:ilvl="7" w:tplc="04090003" w:tentative="1">
+      <w:start w:val="1"/>
+      <w:numFmt w:val="bullet"/>
+      <w:lvlText w:val="o"/>
+      <w:lvlJc w:val="left"/>
+      <w:pPr>
+        <w:ind w:left="5760" w:hanging="360"/>
+      </w:pPr>
+      <w:rPr>
+        <w:rFonts w:ascii="Courier New" w:hAnsi="Courier New" w:cs="Courier New" w:hint="default"/>
+      </w:rPr>
+    </w:lvl>
+    <w:lvl w:ilvl="8" w:tplc="04090005" w:tentative="1">
+      <w:start w:val="1"/>
+      <w:numFmt w:val="bullet"/>
+      <w:lvlText w:val=""/>
+      <w:lvlJc w:val="left"/>
+      <w:pPr>
+        <w:ind w:left="6480" w:hanging="360"/>
+      </w:pPr>
+      <w:rPr>
+        <w:rFonts w:ascii="Wingdings" w:hAnsi="Wingdings" w:hint="default"/>
+      </w:rPr>
+    </w:lvl>
+  </w:abstractNum>
+  <w:abstractNum w:abstractNumId="10">
     <w:nsid w:val="313B4EC7"/>
     <w:multiLevelType w:val="hybridMultilevel"/>
     <w:tmpl w:val="B7EAFA64"/>
@@ -1206,7 +2156,7 @@
       </w:pPr>
     </w:lvl>
   </w:abstractNum>
-  <w:abstractNum w:abstractNumId="10">
+  <w:abstractNum w:abstractNumId="11">
     <w:nsid w:val="39C279C6"/>
     <w:multiLevelType w:val="hybridMultilevel"/>
     <w:tmpl w:val="0B5E56A8"/>
@@ -1292,7 +2242,7 @@
       </w:pPr>
     </w:lvl>
   </w:abstractNum>
-  <w:abstractNum w:abstractNumId="11">
+  <w:abstractNum w:abstractNumId="12">
     <w:nsid w:val="3DA51505"/>
     <w:multiLevelType w:val="hybridMultilevel"/>
     <w:tmpl w:val="257C8FDC"/>
@@ -1378,7 +2328,7 @@
       </w:pPr>
     </w:lvl>
   </w:abstractNum>
-  <w:abstractNum w:abstractNumId="12">
+  <w:abstractNum w:abstractNumId="13">
     <w:nsid w:val="3EE7742C"/>
     <w:multiLevelType w:val="hybridMultilevel"/>
     <w:tmpl w:val="0DDC1E74"/>
@@ -1467,7 +2417,7 @@
       </w:pPr>
     </w:lvl>
   </w:abstractNum>
-  <w:abstractNum w:abstractNumId="13">
+  <w:abstractNum w:abstractNumId="14">
     <w:nsid w:val="4D6B48A5"/>
     <w:multiLevelType w:val="hybridMultilevel"/>
     <w:tmpl w:val="CC2EABA6"/>
@@ -1553,7 +2503,7 @@
       </w:pPr>
     </w:lvl>
   </w:abstractNum>
-  <w:abstractNum w:abstractNumId="14">
+  <w:abstractNum w:abstractNumId="15">
     <w:nsid w:val="4DCB17C4"/>
     <w:multiLevelType w:val="hybridMultilevel"/>
     <w:tmpl w:val="847E7E30"/>
@@ -1639,7 +2589,120 @@
       </w:pPr>
     </w:lvl>
   </w:abstractNum>
-  <w:abstractNum w:abstractNumId="15">
+  <w:abstractNum w:abstractNumId="16">
+    <w:nsid w:val="55AE4256"/>
+    <w:multiLevelType w:val="hybridMultilevel"/>
+    <w:tmpl w:val="4D3EA11C"/>
+    <w:lvl w:ilvl="0" w:tplc="04090001">
+      <w:start w:val="1"/>
+      <w:numFmt w:val="bullet"/>
+      <w:lvlText w:val=""/>
+      <w:lvlJc w:val="left"/>
+      <w:pPr>
+        <w:ind w:left="720" w:hanging="360"/>
+      </w:pPr>
+      <w:rPr>
+        <w:rFonts w:ascii="Symbol" w:hAnsi="Symbol" w:hint="default"/>
+      </w:rPr>
+    </w:lvl>
+    <w:lvl w:ilvl="1" w:tplc="04090003" w:tentative="1">
+      <w:start w:val="1"/>
+      <w:numFmt w:val="bullet"/>
+      <w:lvlText w:val="o"/>
+      <w:lvlJc w:val="left"/>
+      <w:pPr>
+        <w:ind w:left="1440" w:hanging="360"/>
+      </w:pPr>
+      <w:rPr>
+        <w:rFonts w:ascii="Courier New" w:hAnsi="Courier New" w:cs="Courier New" w:hint="default"/>
+      </w:rPr>
+    </w:lvl>
+    <w:lvl w:ilvl="2" w:tplc="04090005" w:tentative="1">
+      <w:start w:val="1"/>
+      <w:numFmt w:val="bullet"/>
+      <w:lvlText w:val=""/>
+      <w:lvlJc w:val="left"/>
+      <w:pPr>
+        <w:ind w:left="2160" w:hanging="360"/>
+      </w:pPr>
+      <w:rPr>
+        <w:rFonts w:ascii="Wingdings" w:hAnsi="Wingdings" w:hint="default"/>
+      </w:rPr>
+    </w:lvl>
+    <w:lvl w:ilvl="3" w:tplc="04090001" w:tentative="1">
+      <w:start w:val="1"/>
+      <w:numFmt w:val="bullet"/>
+      <w:lvlText w:val=""/>
+      <w:lvlJc w:val="left"/>
+      <w:pPr>
+        <w:ind w:left="2880" w:hanging="360"/>
+      </w:pPr>
+      <w:rPr>
+        <w:rFonts w:ascii="Symbol" w:hAnsi="Symbol" w:hint="default"/>
+      </w:rPr>
+    </w:lvl>
+    <w:lvl w:ilvl="4" w:tplc="04090003" w:tentative="1">
+      <w:start w:val="1"/>
+      <w:numFmt w:val="bullet"/>
+      <w:lvlText w:val="o"/>
+      <w:lvlJc w:val="left"/>
+      <w:pPr>
+        <w:ind w:left="3600" w:hanging="360"/>
+      </w:pPr>
+      <w:rPr>
+        <w:rFonts w:ascii="Courier New" w:hAnsi="Courier New" w:cs="Courier New" w:hint="default"/>
+      </w:rPr>
+    </w:lvl>
+    <w:lvl w:ilvl="5" w:tplc="04090005" w:tentative="1">
+      <w:start w:val="1"/>
+      <w:numFmt w:val="bullet"/>
+      <w:lvlText w:val=""/>
+      <w:lvlJc w:val="left"/>
+      <w:pPr>
+        <w:ind w:left="4320" w:hanging="360"/>
+      </w:pPr>
+      <w:rPr>
+        <w:rFonts w:ascii="Wingdings" w:hAnsi="Wingdings" w:hint="default"/>
+      </w:rPr>
+    </w:lvl>
+    <w:lvl w:ilvl="6" w:tplc="04090001" w:tentative="1">
+      <w:start w:val="1"/>
+      <w:numFmt w:val="bullet"/>
+      <w:lvlText w:val=""/>
+      <w:lvlJc w:val="left"/>
+      <w:pPr>
+        <w:ind w:left="5040" w:hanging="360"/>
+      </w:pPr>
+      <w:rPr>
+        <w:rFonts w:ascii="Symbol" w:hAnsi="Symbol" w:hint="default"/>
+      </w:rPr>
+    </w:lvl>
+    <w:lvl w:ilvl="7" w:tplc="04090003" w:tentative="1">
+      <w:start w:val="1"/>
+      <w:numFmt w:val="bullet"/>
+      <w:lvlText w:val="o"/>
+      <w:lvlJc w:val="left"/>
+      <w:pPr>
+        <w:ind w:left="5760" w:hanging="360"/>
+      </w:pPr>
+      <w:rPr>
+        <w:rFonts w:ascii="Courier New" w:hAnsi="Courier New" w:cs="Courier New" w:hint="default"/>
+      </w:rPr>
+    </w:lvl>
+    <w:lvl w:ilvl="8" w:tplc="04090005" w:tentative="1">
+      <w:start w:val="1"/>
+      <w:numFmt w:val="bullet"/>
+      <w:lvlText w:val=""/>
+      <w:lvlJc w:val="left"/>
+      <w:pPr>
+        <w:ind w:left="6480" w:hanging="360"/>
+      </w:pPr>
+      <w:rPr>
+        <w:rFonts w:ascii="Wingdings" w:hAnsi="Wingdings" w:hint="default"/>
+      </w:rPr>
+    </w:lvl>
+  </w:abstractNum>
+  <w:abstractNum w:abstractNumId="17">
     <w:nsid w:val="5A0D7024"/>
     <w:multiLevelType w:val="hybridMultilevel"/>
     <w:tmpl w:val="D06C6D70"/>
@@ -1752,7 +2815,7 @@
       </w:rPr>
     </w:lvl>
   </w:abstractNum>
-  <w:abstractNum w:abstractNumId="16">
+  <w:abstractNum w:abstractNumId="18">
     <w:nsid w:val="5AB05BC1"/>
     <w:multiLevelType w:val="hybridMultilevel"/>
     <w:tmpl w:val="A43AB884"/>
@@ -1838,7 +2901,7 @@
       </w:pPr>
     </w:lvl>
   </w:abstractNum>
-  <w:abstractNum w:abstractNumId="17">
+  <w:abstractNum w:abstractNumId="19">
     <w:nsid w:val="5C781F7D"/>
     <w:multiLevelType w:val="hybridMultilevel"/>
     <w:tmpl w:val="64C8EB9A"/>
@@ -1927,7 +2990,7 @@
       </w:pPr>
     </w:lvl>
   </w:abstractNum>
-  <w:abstractNum w:abstractNumId="18">
+  <w:abstractNum w:abstractNumId="20">
     <w:nsid w:val="60124E8B"/>
     <w:multiLevelType w:val="hybridMultilevel"/>
     <w:tmpl w:val="69B4A572"/>
@@ -2040,7 +3103,7 @@
       </w:rPr>
     </w:lvl>
   </w:abstractNum>
-  <w:abstractNum w:abstractNumId="19">
+  <w:abstractNum w:abstractNumId="21">
     <w:nsid w:val="67236A12"/>
     <w:multiLevelType w:val="hybridMultilevel"/>
     <w:tmpl w:val="19B0C604"/>
@@ -2126,7 +3189,7 @@
       </w:pPr>
     </w:lvl>
   </w:abstractNum>
-  <w:abstractNum w:abstractNumId="20">
+  <w:abstractNum w:abstractNumId="22">
     <w:nsid w:val="743739C9"/>
     <w:multiLevelType w:val="hybridMultilevel"/>
     <w:tmpl w:val="4D1694FC"/>
@@ -2239,7 +3302,120 @@
       </w:rPr>
     </w:lvl>
   </w:abstractNum>
-  <w:abstractNum w:abstractNumId="21">
+  <w:abstractNum w:abstractNumId="23">
+    <w:nsid w:val="7782175F"/>
+    <w:multiLevelType w:val="hybridMultilevel"/>
+    <w:tmpl w:val="77F21DE4"/>
+    <w:lvl w:ilvl="0" w:tplc="04090001">
+      <w:start w:val="1"/>
+      <w:numFmt w:val="bullet"/>
+      <w:lvlText w:val=""/>
+      <w:lvlJc w:val="left"/>
+      <w:pPr>
+        <w:ind w:left="720" w:hanging="360"/>
+      </w:pPr>
+      <w:rPr>
+        <w:rFonts w:ascii="Symbol" w:hAnsi="Symbol" w:hint="default"/>
+      </w:rPr>
+    </w:lvl>
+    <w:lvl w:ilvl="1" w:tplc="04090003" w:tentative="1">
+      <w:start w:val="1"/>
+      <w:numFmt w:val="bullet"/>
+      <w:lvlText w:val="o"/>
+      <w:lvlJc w:val="left"/>
+      <w:pPr>
+        <w:ind w:left="1440" w:hanging="360"/>
+      </w:pPr>
+      <w:rPr>
+        <w:rFonts w:ascii="Courier New" w:hAnsi="Courier New" w:cs="Courier New" w:hint="default"/>
+      </w:rPr>
+    </w:lvl>
+    <w:lvl w:ilvl="2" w:tplc="04090005" w:tentative="1">
+      <w:start w:val="1"/>
+      <w:numFmt w:val="bullet"/>
+      <w:lvlText w:val=""/>
+      <w:lvlJc w:val="left"/>
+      <w:pPr>
+        <w:ind w:left="2160" w:hanging="360"/>
+      </w:pPr>
+      <w:rPr>
+        <w:rFonts w:ascii="Wingdings" w:hAnsi="Wingdings" w:hint="default"/>
+      </w:rPr>
+    </w:lvl>
+    <w:lvl w:ilvl="3" w:tplc="04090001" w:tentative="1">
+      <w:start w:val="1"/>
+      <w:numFmt w:val="bullet"/>
+      <w:lvlText w:val=""/>
+      <w:lvlJc w:val="left"/>
+      <w:pPr>
+        <w:ind w:left="2880" w:hanging="360"/>
+      </w:pPr>
+      <w:rPr>
+        <w:rFonts w:ascii="Symbol" w:hAnsi="Symbol" w:hint="default"/>
+      </w:rPr>
+    </w:lvl>
+    <w:lvl w:ilvl="4" w:tplc="04090003" w:tentative="1">
+      <w:start w:val="1"/>
+      <w:numFmt w:val="bullet"/>
+      <w:lvlText w:val="o"/>
+      <w:lvlJc w:val="left"/>
+      <w:pPr>
+        <w:ind w:left="3600" w:hanging="360"/>
+      </w:pPr>
+      <w:rPr>
+        <w:rFonts w:ascii="Courier New" w:hAnsi="Courier New" w:cs="Courier New" w:hint="default"/>
+      </w:rPr>
+    </w:lvl>
+    <w:lvl w:ilvl="5" w:tplc="04090005" w:tentative="1">
+      <w:start w:val="1"/>
+      <w:numFmt w:val="bullet"/>
+      <w:lvlText w:val=""/>
+      <w:lvlJc w:val="left"/>
+      <w:pPr>
+        <w:ind w:left="4320" w:hanging="360"/>
+      </w:pPr>
+      <w:rPr>
+        <w:rFonts w:ascii="Wingdings" w:hAnsi="Wingdings" w:hint="default"/>
+      </w:rPr>
+    </w:lvl>
+    <w:lvl w:ilvl="6" w:tplc="04090001" w:tentative="1">
+      <w:start w:val="1"/>
+      <w:numFmt w:val="bullet"/>
+      <w:lvlText w:val=""/>
+      <w:lvlJc w:val="left"/>
+      <w:pPr>
+        <w:ind w:left="5040" w:hanging="360"/>
+      </w:pPr>
+      <w:rPr>
+        <w:rFonts w:ascii="Symbol" w:hAnsi="Symbol" w:hint="default"/>
+      </w:rPr>
+    </w:lvl>
+    <w:lvl w:ilvl="7" w:tplc="04090003" w:tentative="1">
+      <w:start w:val="1"/>
+      <w:numFmt w:val="bullet"/>
+      <w:lvlText w:val="o"/>
+      <w:lvlJc w:val="left"/>
+      <w:pPr>
+        <w:ind w:left="5760" w:hanging="360"/>
+      </w:pPr>
+      <w:rPr>
+        <w:rFonts w:ascii="Courier New" w:hAnsi="Courier New" w:cs="Courier New" w:hint="default"/>
+      </w:rPr>
+    </w:lvl>
+    <w:lvl w:ilvl="8" w:tplc="04090005" w:tentative="1">
+      <w:start w:val="1"/>
+      <w:numFmt w:val="bullet"/>
+      <w:lvlText w:val=""/>
+      <w:lvlJc w:val="left"/>
+      <w:pPr>
+        <w:ind w:left="6480" w:hanging="360"/>
+      </w:pPr>
+      <w:rPr>
+        <w:rFonts w:ascii="Wingdings" w:hAnsi="Wingdings" w:hint="default"/>
+      </w:rPr>
+    </w:lvl>
+  </w:abstractNum>
+  <w:abstractNum w:abstractNumId="24">
     <w:nsid w:val="783E41CA"/>
     <w:multiLevelType w:val="hybridMultilevel"/>
     <w:tmpl w:val="664AA8DA"/>
@@ -2352,7 +3528,7 @@
       </w:rPr>
     </w:lvl>
   </w:abstractNum>
-  <w:abstractNum w:abstractNumId="22">
+  <w:abstractNum w:abstractNumId="25">
     <w:nsid w:val="7F9D6C64"/>
     <w:multiLevelType w:val="hybridMultilevel"/>
     <w:tmpl w:val="08C2464E"/>
@@ -2439,10 +3615,10 @@
     </w:lvl>
   </w:abstractNum>
   <w:num w:numId="1">
-    <w:abstractNumId w:val="22"/>
+    <w:abstractNumId w:val="25"/>
   </w:num>
   <w:num w:numId="2">
-    <w:abstractNumId w:val="10"/>
+    <w:abstractNumId w:val="11"/>
   </w:num>
   <w:num w:numId="3">
     <w:abstractNumId w:val="6"/>
@@ -2451,43 +3627,43 @@
     <w:abstractNumId w:val="1"/>
   </w:num>
   <w:num w:numId="5">
-    <w:abstractNumId w:val="20"/>
+    <w:abstractNumId w:val="22"/>
   </w:num>
   <w:num w:numId="6">
     <w:abstractNumId w:val="7"/>
   </w:num>
   <w:num w:numId="7">
-    <w:abstractNumId w:val="18"/>
+    <w:abstractNumId w:val="20"/>
   </w:num>
   <w:num w:numId="8">
     <w:abstractNumId w:val="2"/>
   </w:num>
   <w:num w:numId="9">
-    <w:abstractNumId w:val="14"/>
+    <w:abstractNumId w:val="15"/>
   </w:num>
   <w:num w:numId="10">
-    <w:abstractNumId w:val="17"/>
+    <w:abstractNumId w:val="19"/>
   </w:num>
   <w:num w:numId="11">
     <w:abstractNumId w:val="0"/>
   </w:num>
   <w:num w:numId="12">
-    <w:abstractNumId w:val="19"/>
+    <w:abstractNumId w:val="21"/>
   </w:num>
   <w:num w:numId="13">
-    <w:abstractNumId w:val="9"/>
+    <w:abstractNumId w:val="10"/>
   </w:num>
   <w:num w:numId="14">
-    <w:abstractNumId w:val="13"/>
+    <w:abstractNumId w:val="14"/>
   </w:num>
   <w:num w:numId="15">
-    <w:abstractNumId w:val="16"/>
+    <w:abstractNumId w:val="18"/>
   </w:num>
   <w:num w:numId="16">
     <w:abstractNumId w:val="4"/>
   </w:num>
   <w:num w:numId="17">
-    <w:abstractNumId w:val="11"/>
+    <w:abstractNumId w:val="12"/>
   </w:num>
   <w:num w:numId="18">
     <w:abstractNumId w:val="5"/>
@@ -2496,16 +3672,25 @@
     <w:abstractNumId w:val="3"/>
   </w:num>
   <w:num w:numId="20">
-    <w:abstractNumId w:val="12"/>
+    <w:abstractNumId w:val="13"/>
   </w:num>
   <w:num w:numId="21">
-    <w:abstractNumId w:val="21"/>
+    <w:abstractNumId w:val="24"/>
   </w:num>
   <w:num w:numId="22">
     <w:abstractNumId w:val="8"/>
   </w:num>
   <w:num w:numId="23">
-    <w:abstractNumId w:val="15"/>
+    <w:abstractNumId w:val="17"/>
+  </w:num>
+  <w:num w:numId="24">
+    <w:abstractNumId w:val="16"/>
+  </w:num>
+  <w:num w:numId="25">
+    <w:abstractNumId w:val="9"/>
+  </w:num>
+  <w:num w:numId="26">
+    <w:abstractNumId w:val="23"/>
   </w:num>
 </w:numbering>
 </file>
@@ -2903,7 +4088,7 @@
   <w:style w:type="paragraph" w:default="1" w:styleId="Normal">
     <w:name w:val="Normal"/>
     <w:qFormat/>
-    <w:rsid w:val="00F979D4"/>
+    <w:rsid w:val="002B64B2"/>
     <w:pPr>
       <w:spacing w:after="200" w:line="276" w:lineRule="auto"/>
     </w:pPr>
@@ -2919,7 +4104,7 @@
     <w:autoRedefine/>
     <w:uiPriority w:val="9"/>
     <w:qFormat/>
-    <w:rsid w:val="00F979D4"/>
+    <w:rsid w:val="002B64B2"/>
     <w:pPr>
       <w:keepNext/>
       <w:keepLines/>
@@ -2944,7 +4129,7 @@
     <w:uiPriority w:val="9"/>
     <w:unhideWhenUsed/>
     <w:qFormat/>
-    <w:rsid w:val="00F979D4"/>
+    <w:rsid w:val="002B64B2"/>
     <w:pPr>
       <w:keepNext/>
       <w:keepLines/>
@@ -2968,7 +4153,7 @@
     <w:uiPriority w:val="9"/>
     <w:unhideWhenUsed/>
     <w:qFormat/>
-    <w:rsid w:val="00F979D4"/>
+    <w:rsid w:val="002B64B2"/>
     <w:pPr>
       <w:keepNext/>
       <w:keepLines/>
@@ -3029,7 +4214,7 @@
     <w:uiPriority w:val="1"/>
     <w:semiHidden/>
     <w:unhideWhenUsed/>
-    <w:rsid w:val="00F979D4"/>
+    <w:rsid w:val="002B64B2"/>
   </w:style>
   <w:style w:type="table" w:default="1" w:styleId="TableNormal">
     <w:name w:val="Normal Table"/>
@@ -3051,14 +4236,14 @@
     <w:uiPriority w:val="99"/>
     <w:semiHidden/>
     <w:unhideWhenUsed/>
-    <w:rsid w:val="00F979D4"/>
+    <w:rsid w:val="002B64B2"/>
   </w:style>
   <w:style w:type="paragraph" w:styleId="ListParagraph">
     <w:name w:val="List Paragraph"/>
     <w:basedOn w:val="Normal"/>
     <w:uiPriority w:val="34"/>
     <w:qFormat/>
-    <w:rsid w:val="00F979D4"/>
+    <w:rsid w:val="002B64B2"/>
     <w:pPr>
       <w:ind w:left="720"/>
       <w:contextualSpacing/>
@@ -3068,7 +4253,7 @@
     <w:name w:val="Heading 1 Char"/>
     <w:link w:val="Heading1"/>
     <w:uiPriority w:val="9"/>
-    <w:rsid w:val="00F979D4"/>
+    <w:rsid w:val="002B64B2"/>
     <w:rPr>
       <w:rFonts w:ascii="Cambria" w:eastAsia="Times New Roman" w:hAnsi="Cambria" w:cs="Times New Roman"/>
       <w:b/>
@@ -3082,7 +4267,7 @@
     <w:name w:val="Heading 2 Char"/>
     <w:link w:val="Heading2"/>
     <w:uiPriority w:val="9"/>
-    <w:rsid w:val="00F979D4"/>
+    <w:rsid w:val="002B64B2"/>
     <w:rPr>
       <w:rFonts w:ascii="Cambria" w:eastAsia="Times New Roman" w:hAnsi="Cambria" w:cs="Times New Roman"/>
       <w:b/>
@@ -3096,7 +4281,7 @@
     <w:name w:val="Heading 3 Char"/>
     <w:link w:val="Heading3"/>
     <w:uiPriority w:val="9"/>
-    <w:rsid w:val="00F979D4"/>
+    <w:rsid w:val="002B64B2"/>
     <w:rPr>
       <w:rFonts w:ascii="Cambria" w:eastAsia="Times New Roman" w:hAnsi="Cambria" w:cs="Times New Roman"/>
       <w:b/>
@@ -3121,7 +4306,7 @@
     <w:name w:val="Hyperlink"/>
     <w:uiPriority w:val="99"/>
     <w:unhideWhenUsed/>
-    <w:rsid w:val="00F979D4"/>
+    <w:rsid w:val="002B64B2"/>
     <w:rPr>
       <w:color w:val="0000FF"/>
       <w:u w:val="single"/>
@@ -3145,7 +4330,7 @@
     <w:uiPriority w:val="99"/>
     <w:semiHidden/>
     <w:unhideWhenUsed/>
-    <w:rsid w:val="00F979D4"/>
+    <w:rsid w:val="002B64B2"/>
     <w:pPr>
       <w:spacing w:after="0" w:line="240" w:lineRule="auto"/>
     </w:pPr>
@@ -3160,7 +4345,7 @@
     <w:link w:val="BalloonText"/>
     <w:uiPriority w:val="99"/>
     <w:semiHidden/>
-    <w:rsid w:val="00F979D4"/>
+    <w:rsid w:val="002B64B2"/>
     <w:rPr>
       <w:rFonts w:ascii="Tahoma" w:eastAsia="Calibri" w:hAnsi="Tahoma" w:cs="Tahoma"/>
       <w:sz w:val="16"/>
@@ -3174,7 +4359,7 @@
     <w:uiPriority w:val="39"/>
     <w:unhideWhenUsed/>
     <w:qFormat/>
-    <w:rsid w:val="00F979D4"/>
+    <w:rsid w:val="002B64B2"/>
     <w:pPr>
       <w:outlineLvl w:val="9"/>
     </w:pPr>
@@ -3187,7 +4372,7 @@
     <w:uiPriority w:val="39"/>
     <w:unhideWhenUsed/>
     <w:qFormat/>
-    <w:rsid w:val="00F979D4"/>
+    <w:rsid w:val="002B64B2"/>
     <w:pPr>
       <w:tabs>
         <w:tab w:val="right" w:leader="dot" w:pos="9350"/>
@@ -3208,7 +4393,7 @@
     <w:uiPriority w:val="39"/>
     <w:unhideWhenUsed/>
     <w:qFormat/>
-    <w:rsid w:val="00F979D4"/>
+    <w:rsid w:val="002B64B2"/>
     <w:pPr>
       <w:tabs>
         <w:tab w:val="right" w:leader="dot" w:pos="9350"/>
@@ -3227,7 +4412,7 @@
     <w:uiPriority w:val="39"/>
     <w:unhideWhenUsed/>
     <w:qFormat/>
-    <w:rsid w:val="00F979D4"/>
+    <w:rsid w:val="002B64B2"/>
     <w:pPr>
       <w:spacing w:after="100"/>
       <w:ind w:left="440"/>
@@ -3242,7 +4427,7 @@
     <w:link w:val="HeaderChar"/>
     <w:uiPriority w:val="99"/>
     <w:unhideWhenUsed/>
-    <w:rsid w:val="00F979D4"/>
+    <w:rsid w:val="002B64B2"/>
     <w:pPr>
       <w:tabs>
         <w:tab w:val="center" w:pos="4680"/>
@@ -3256,7 +4441,7 @@
     <w:basedOn w:val="DefaultParagraphFont"/>
     <w:link w:val="Header"/>
     <w:uiPriority w:val="99"/>
-    <w:rsid w:val="00F979D4"/>
+    <w:rsid w:val="002B64B2"/>
     <w:rPr>
       <w:rFonts w:ascii="Calibri" w:eastAsia="Calibri" w:hAnsi="Calibri" w:cs="Times New Roman"/>
     </w:rPr>
@@ -3267,7 +4452,7 @@
     <w:link w:val="FooterChar"/>
     <w:uiPriority w:val="99"/>
     <w:unhideWhenUsed/>
-    <w:rsid w:val="00F979D4"/>
+    <w:rsid w:val="002B64B2"/>
     <w:pPr>
       <w:tabs>
         <w:tab w:val="center" w:pos="4680"/>
@@ -3281,7 +4466,7 @@
     <w:basedOn w:val="DefaultParagraphFont"/>
     <w:link w:val="Footer"/>
     <w:uiPriority w:val="99"/>
-    <w:rsid w:val="00F979D4"/>
+    <w:rsid w:val="002B64B2"/>
     <w:rPr>
       <w:rFonts w:ascii="Calibri" w:eastAsia="Calibri" w:hAnsi="Calibri" w:cs="Times New Roman"/>
     </w:rPr>
@@ -3293,7 +4478,7 @@
     <w:uiPriority w:val="35"/>
     <w:unhideWhenUsed/>
     <w:qFormat/>
-    <w:rsid w:val="00F979D4"/>
+    <w:rsid w:val="002B64B2"/>
     <w:pPr>
       <w:spacing w:line="240" w:lineRule="auto"/>
     </w:pPr>
@@ -3310,7 +4495,7 @@
     <w:basedOn w:val="Normal"/>
     <w:link w:val="CCodeChar"/>
     <w:qFormat/>
-    <w:rsid w:val="00F979D4"/>
+    <w:rsid w:val="002B64B2"/>
     <w:pPr>
       <w:spacing w:after="120" w:line="240" w:lineRule="auto"/>
       <w:ind w:left="720"/>
@@ -3326,7 +4511,7 @@
   <w:style w:type="character" w:customStyle="1" w:styleId="CCodeChar">
     <w:name w:val="C_Code Char"/>
     <w:link w:val="CCode"/>
-    <w:rsid w:val="00F979D4"/>
+    <w:rsid w:val="002B64B2"/>
     <w:rPr>
       <w:rFonts w:ascii="Calibri" w:eastAsia="Times New Roman" w:hAnsi="Calibri" w:cs="Times New Roman"/>
       <w:color w:val="548DD4"/>
@@ -3342,7 +4527,7 @@
     <w:uiPriority w:val="99"/>
     <w:semiHidden/>
     <w:unhideWhenUsed/>
-    <w:rsid w:val="00F979D4"/>
+    <w:rsid w:val="002B64B2"/>
     <w:pPr>
       <w:spacing w:after="0" w:line="240" w:lineRule="auto"/>
     </w:pPr>
@@ -3357,7 +4542,7 @@
     <w:link w:val="DocumentMap"/>
     <w:uiPriority w:val="99"/>
     <w:semiHidden/>
-    <w:rsid w:val="00F979D4"/>
+    <w:rsid w:val="002B64B2"/>
     <w:rPr>
       <w:rFonts w:ascii="Tahoma" w:eastAsia="Calibri" w:hAnsi="Tahoma" w:cs="Tahoma"/>
       <w:sz w:val="16"/>
@@ -3371,7 +4556,7 @@
     <w:autoRedefine/>
     <w:uiPriority w:val="39"/>
     <w:unhideWhenUsed/>
-    <w:rsid w:val="00F979D4"/>
+    <w:rsid w:val="002B64B2"/>
     <w:pPr>
       <w:spacing w:after="100"/>
       <w:ind w:left="660"/>
@@ -3387,7 +4572,7 @@
     <w:autoRedefine/>
     <w:uiPriority w:val="39"/>
     <w:unhideWhenUsed/>
-    <w:rsid w:val="00F979D4"/>
+    <w:rsid w:val="002B64B2"/>
     <w:pPr>
       <w:spacing w:after="100"/>
       <w:ind w:left="880"/>
@@ -3403,7 +4588,7 @@
     <w:autoRedefine/>
     <w:uiPriority w:val="39"/>
     <w:unhideWhenUsed/>
-    <w:rsid w:val="00F979D4"/>
+    <w:rsid w:val="002B64B2"/>
     <w:pPr>
       <w:spacing w:after="100"/>
       <w:ind w:left="1100"/>
@@ -3419,7 +4604,7 @@
     <w:autoRedefine/>
     <w:uiPriority w:val="39"/>
     <w:unhideWhenUsed/>
-    <w:rsid w:val="00F979D4"/>
+    <w:rsid w:val="002B64B2"/>
     <w:pPr>
       <w:spacing w:after="100"/>
       <w:ind w:left="1320"/>
@@ -3435,7 +4620,7 @@
     <w:autoRedefine/>
     <w:uiPriority w:val="39"/>
     <w:unhideWhenUsed/>
-    <w:rsid w:val="00F979D4"/>
+    <w:rsid w:val="002B64B2"/>
     <w:pPr>
       <w:spacing w:after="100"/>
       <w:ind w:left="1540"/>
@@ -3451,7 +4636,7 @@
     <w:autoRedefine/>
     <w:uiPriority w:val="39"/>
     <w:unhideWhenUsed/>
-    <w:rsid w:val="00F979D4"/>
+    <w:rsid w:val="002B64B2"/>
     <w:pPr>
       <w:spacing w:after="100"/>
       <w:ind w:left="1760"/>
@@ -3464,7 +4649,7 @@
     <w:name w:val="Table Grid"/>
     <w:basedOn w:val="TableNormal"/>
     <w:uiPriority w:val="59"/>
-    <w:rsid w:val="00F979D4"/>
+    <w:rsid w:val="002B64B2"/>
     <w:pPr>
       <w:spacing w:after="0" w:line="240" w:lineRule="auto"/>
     </w:pPr>
@@ -3495,7 +4680,7 @@
     <w:name w:val="Placeholder Text"/>
     <w:uiPriority w:val="99"/>
     <w:semiHidden/>
-    <w:rsid w:val="00F979D4"/>
+    <w:rsid w:val="002B64B2"/>
     <w:rPr>
       <w:color w:val="808080"/>
     </w:rPr>
@@ -3505,7 +4690,7 @@
     <w:uiPriority w:val="99"/>
     <w:semiHidden/>
     <w:unhideWhenUsed/>
-    <w:rsid w:val="00F979D4"/>
+    <w:rsid w:val="002B64B2"/>
     <w:rPr>
       <w:sz w:val="16"/>
       <w:szCs w:val="16"/>
@@ -3518,7 +4703,7 @@
     <w:uiPriority w:val="99"/>
     <w:semiHidden/>
     <w:unhideWhenUsed/>
-    <w:rsid w:val="00F979D4"/>
+    <w:rsid w:val="002B64B2"/>
     <w:rPr>
       <w:sz w:val="20"/>
       <w:szCs w:val="20"/>
@@ -3530,7 +4715,7 @@
     <w:link w:val="CommentText"/>
     <w:uiPriority w:val="99"/>
     <w:semiHidden/>
-    <w:rsid w:val="00F979D4"/>
+    <w:rsid w:val="002B64B2"/>
     <w:rPr>
       <w:rFonts w:ascii="Calibri" w:eastAsia="Calibri" w:hAnsi="Calibri" w:cs="Times New Roman"/>
       <w:sz w:val="20"/>
@@ -3545,7 +4730,7 @@
     <w:uiPriority w:val="99"/>
     <w:semiHidden/>
     <w:unhideWhenUsed/>
-    <w:rsid w:val="00F979D4"/>
+    <w:rsid w:val="002B64B2"/>
     <w:rPr>
       <w:b/>
       <w:bCs/>
@@ -3556,7 +4741,7 @@
     <w:link w:val="CommentSubject"/>
     <w:uiPriority w:val="99"/>
     <w:semiHidden/>
-    <w:rsid w:val="00F979D4"/>
+    <w:rsid w:val="002B64B2"/>
     <w:rPr>
       <w:rFonts w:ascii="Calibri" w:eastAsia="Calibri" w:hAnsi="Calibri" w:cs="Times New Roman"/>
       <w:b/>
@@ -3846,7 +5031,7 @@
 </file>
 
 <file path=customXml/itemProps1.xml><?xml version="1.0" encoding="utf-8"?>
-<ds:datastoreItem xmlns:ds="http://schemas.openxmlformats.org/officeDocument/2006/customXml" ds:itemID="{AAD77981-F01E-574B-AA0E-459CCB0C98EF}">
+<ds:datastoreItem xmlns:ds="http://schemas.openxmlformats.org/officeDocument/2006/customXml" ds:itemID="{79C65A5E-AB3F-DD44-B1F2-84CDADEC5EC1}">
   <ds:schemaRefs>
     <ds:schemaRef ds:uri="http://schemas.openxmlformats.org/officeDocument/2006/bibliography"/>
   </ds:schemaRefs>

</xml_diff>

<commit_message>
Add page numbers. Fix typos/wording. Fix figure for MUTEX documentation to be consistent with others.
</commit_message>
<xml_diff>
--- a/labmanual/WA101-03.docx
+++ b/labmanual/WA101-03.docx
@@ -1,6 +1,6 @@
 
 <file path=word/document.xml><?xml version="1.0" encoding="utf-8"?>
-<w:document xmlns:wpc="http://schemas.microsoft.com/office/word/2010/wordprocessingCanvas" xmlns:mo="http://schemas.microsoft.com/office/mac/office/2008/main" xmlns:mc="http://schemas.openxmlformats.org/markup-compatibility/2006" xmlns:mv="urn:schemas-microsoft-com:mac:vml" xmlns:o="urn:schemas-microsoft-com:office:office" xmlns:r="http://schemas.openxmlformats.org/officeDocument/2006/relationships" xmlns:m="http://schemas.openxmlformats.org/officeDocument/2006/math" xmlns:v="urn:schemas-microsoft-com:vml" xmlns:wp14="http://schemas.microsoft.com/office/word/2010/wordprocessingDrawing" xmlns:wp="http://schemas.openxmlformats.org/drawingml/2006/wordprocessingDrawing" xmlns:w10="urn:schemas-microsoft-com:office:word" xmlns:w="http://schemas.openxmlformats.org/wordprocessingml/2006/main" xmlns:w14="http://schemas.microsoft.com/office/word/2010/wordml" xmlns:w15="http://schemas.microsoft.com/office/word/2012/wordml" xmlns:wpg="http://schemas.microsoft.com/office/word/2010/wordprocessingGroup" xmlns:wpi="http://schemas.microsoft.com/office/word/2010/wordprocessingInk" xmlns:wne="http://schemas.microsoft.com/office/word/2006/wordml" xmlns:wps="http://schemas.microsoft.com/office/word/2010/wordprocessingShape" mc:Ignorable="w14 w15 wp14">
+<w:document xmlns:wpc="http://schemas.microsoft.com/office/word/2010/wordprocessingCanvas" xmlns:mc="http://schemas.openxmlformats.org/markup-compatibility/2006" xmlns:o="urn:schemas-microsoft-com:office:office" xmlns:r="http://schemas.openxmlformats.org/officeDocument/2006/relationships" xmlns:m="http://schemas.openxmlformats.org/officeDocument/2006/math" xmlns:v="urn:schemas-microsoft-com:vml" xmlns:wp14="http://schemas.microsoft.com/office/word/2010/wordprocessingDrawing" xmlns:wp="http://schemas.openxmlformats.org/drawingml/2006/wordprocessingDrawing" xmlns:w10="urn:schemas-microsoft-com:office:word" xmlns:w="http://schemas.openxmlformats.org/wordprocessingml/2006/main" xmlns:w14="http://schemas.microsoft.com/office/word/2010/wordml" xmlns:w15="http://schemas.microsoft.com/office/word/2012/wordml" xmlns:wpg="http://schemas.microsoft.com/office/word/2010/wordprocessingGroup" xmlns:wpi="http://schemas.microsoft.com/office/word/2010/wordprocessingInk" xmlns:wne="http://schemas.microsoft.com/office/word/2006/wordml" xmlns:wps="http://schemas.microsoft.com/office/word/2010/wordprocessingShape" mc:Ignorable="w14 w15 wp14">
   <w:body>
     <w:p>
       <w:pPr>
@@ -50,7 +50,18 @@
     </w:p>
     <w:p>
       <w:r>
-        <w:t>After completing chapter 3 you will have a fundamental understanding of the role of the WICED RTOS in building WICED projects.  You will be able to use the WICED RTOS abstraction layer to create and use threads, semaphores, mutex, queues, and timers.</w:t>
+        <w:t xml:space="preserve">After completing chapter 3 you will have a fundamental understanding of the role of the WICED RTOS in building WICED projects.  You will be able to use the WICED RTOS abstraction layer to create and use threads, semaphores, </w:t>
+      </w:r>
+      <w:proofErr w:type="spellStart"/>
+      <w:r>
+        <w:t>mutex</w:t>
+      </w:r>
+      <w:r>
+        <w:t>es</w:t>
+      </w:r>
+      <w:proofErr w:type="spellEnd"/>
+      <w:r>
+        <w:t>, queues, and timers.</w:t>
       </w:r>
     </w:p>
     <w:p>
@@ -81,7 +92,7 @@
       <w:r>
         <w:t xml:space="preserve">The </w:t>
       </w:r>
-      <w:hyperlink r:id="rId6" w:history="1">
+      <w:hyperlink r:id="rId8" w:history="1">
         <w:r>
           <w:rPr>
             <w:rStyle w:val="Hyperlink"/>
@@ -96,7 +107,7 @@
         <w:t xml:space="preserve"> that have overlapping resource requirements</w:t>
       </w:r>
       <w:r>
-        <w:t xml:space="preserve">.  For example, you might have a device that is reading and writing data to a connected to a network, reading and writing data to an external filesystem, reading and writing data from peripherals.  Making sure that you deal with the timing requirement of responding to network requests while continuing to support the peripherals can be complex and therefore error prone.  By using an RTOS you can separate the system functions into separate tasks (called </w:t>
+        <w:t xml:space="preserve">.  For example, you might have a device that is reading and writing data to a connected network, reading and writing data to an external filesystem, reading and writing data from peripherals.  Making sure that you deal with the timing requirement of responding to network requests while continuing to support the peripherals can be complex and therefore error prone.  By using an RTOS you can separate the system functions into separate tasks (called </w:t>
       </w:r>
       <w:r>
         <w:rPr>
@@ -183,7 +194,13 @@
         <w:t>control back to the RTOS.  There are a number of mechanisms for yielding control (which we will discuss later in this document).</w:t>
       </w:r>
       <w:r>
-        <w:t xml:space="preserve">  The WICED RTOSs are all co-operative- so you need to play nice.</w:t>
+        <w:t xml:space="preserve">  The WICED RTOSs are all co-operative</w:t>
+      </w:r>
+      <w:r>
+        <w:t xml:space="preserve"> </w:t>
+      </w:r>
+      <w:r>
+        <w:t>- so you need to play nice.</w:t>
       </w:r>
     </w:p>
     <w:p>
@@ -196,7 +213,13 @@
     </w:p>
     <w:p>
       <w:r>
-        <w:t xml:space="preserve">Currently WICED support </w:t>
+        <w:t>Currently WICED support</w:t>
+      </w:r>
+      <w:r>
+        <w:t>s</w:t>
+      </w:r>
+      <w:r>
+        <w:t xml:space="preserve"> </w:t>
       </w:r>
       <w:r>
         <w:t>multiple</w:t>
@@ -219,18 +242,20 @@
           <w:numId w:val="24"/>
         </w:numPr>
       </w:pPr>
-      <w:hyperlink r:id="rId7" w:history="1">
+      <w:hyperlink r:id="rId9" w:history="1">
+        <w:proofErr w:type="spellStart"/>
         <w:r>
           <w:rPr>
             <w:rStyle w:val="Hyperlink"/>
           </w:rPr>
           <w:t>ThreadX</w:t>
         </w:r>
+        <w:proofErr w:type="spellEnd"/>
       </w:hyperlink>
       <w:r>
         <w:t xml:space="preserve"> by </w:t>
       </w:r>
-      <w:hyperlink r:id="rId8" w:history="1">
+      <w:hyperlink r:id="rId10" w:history="1">
         <w:r>
           <w:rPr>
             <w:rStyle w:val="Hyperlink"/>
@@ -247,18 +272,21 @@
           <w:numId w:val="24"/>
         </w:numPr>
       </w:pPr>
-      <w:hyperlink r:id="rId9" w:history="1">
+      <w:hyperlink r:id="rId11" w:history="1">
+        <w:proofErr w:type="spellStart"/>
         <w:r>
           <w:rPr>
             <w:rStyle w:val="Hyperlink"/>
           </w:rPr>
           <w:t>FreeRtos</w:t>
         </w:r>
+        <w:proofErr w:type="spellEnd"/>
       </w:hyperlink>
       <w:r>
         <w:t xml:space="preserve"> by </w:t>
       </w:r>
-      <w:hyperlink r:id="rId10" w:history="1">
+      <w:hyperlink r:id="rId12" w:history="1">
+        <w:proofErr w:type="spellStart"/>
         <w:r>
           <w:rPr>
             <w:rStyle w:val="Hyperlink"/>
@@ -271,445 +299,51 @@
           </w:rPr>
           <w:t>RTOS</w:t>
         </w:r>
+        <w:proofErr w:type="spellEnd"/>
       </w:hyperlink>
     </w:p>
     <w:p>
       <w:r>
-        <w:t xml:space="preserve">However, much of ThreadX is built into the ROMs on the WICED chips so it is generally the best answer.  In order to simplify using multiple RTOSs, the WICED-SDK has a built in abstraction layer that provides a </w:t>
-      </w:r>
-      <w:r>
+        <w:t xml:space="preserve">However, much of </w:t>
+      </w:r>
+      <w:proofErr w:type="spellStart"/>
+      <w:r>
+        <w:t>ThreadX</w:t>
+      </w:r>
+      <w:proofErr w:type="spellEnd"/>
+      <w:r>
+        <w:t xml:space="preserve"> is built into the ROMs on the WICED chips so it is generally the best answer.  In order to simplify using multiple RTOSs, the WICED-SDK has a built in abstraction layer that provides a unified interface to the fundamental RTOS functions.</w:t>
+      </w:r>
+      <w:r>
+        <w:t xml:space="preserve">  You can find the documentation for the WICED RTOS APIs under the API Guide</w:t>
+      </w:r>
+      <w:r>
+        <w:sym w:font="Wingdings" w:char="F0E0"/>
+      </w:r>
+      <w:r>
+        <w:t>Components</w:t>
+      </w:r>
+      <w:r>
+        <w:sym w:font="Wingdings" w:char="F0E0"/>
+      </w:r>
+      <w:r>
+        <w:t>RTOS</w:t>
+      </w:r>
+      <w:r>
+        <w:t>.</w:t>
+      </w:r>
+    </w:p>
+    <w:p>
+      <w:r>
+        <w:rPr>
+          <w:noProof/>
+        </w:rPr>
         <w:lastRenderedPageBreak/>
-        <w:t>unified interface to the fundamental RTOS functions.</w:t>
-      </w:r>
-      <w:r>
-        <w:t xml:space="preserve">  You can find the documentation for the WICED RTOS APIs under the API Guide</w:t>
-      </w:r>
-      <w:r>
-        <w:sym w:font="Wingdings" w:char="F0E0"/>
-      </w:r>
-      <w:r>
-        <w:t>Components</w:t>
-      </w:r>
-      <w:r>
-        <w:sym w:font="Wingdings" w:char="F0E0"/>
-      </w:r>
-      <w:r>
-        <w:t>RTOS</w:t>
-      </w:r>
-    </w:p>
-    <w:p>
-      <w:r>
         <w:drawing>
           <wp:inline distT="0" distB="0" distL="0" distR="0" wp14:anchorId="7647D656" wp14:editId="57F1B585">
             <wp:extent cx="5943600" cy="3024505"/>
             <wp:effectExtent l="0" t="0" r="0" b="0"/>
             <wp:docPr id="1" name="Picture 1"/>
-            <wp:cNvGraphicFramePr>
-              <a:graphicFrameLocks xmlns:a="http://schemas.openxmlformats.org/drawingml/2006/main" noChangeAspect="1"/>
-            </wp:cNvGraphicFramePr>
-            <a:graphic xmlns:a="http://schemas.openxmlformats.org/drawingml/2006/main">
-              <a:graphicData uri="http://schemas.openxmlformats.org/drawingml/2006/picture">
-                <pic:pic xmlns:pic="http://schemas.openxmlformats.org/drawingml/2006/picture">
-                  <pic:nvPicPr>
-                    <pic:cNvPr id="1" name=""/>
-                    <pic:cNvPicPr/>
-                  </pic:nvPicPr>
-                  <pic:blipFill>
-                    <a:blip r:embed="rId11"/>
-                    <a:stretch>
-                      <a:fillRect/>
-                    </a:stretch>
-                  </pic:blipFill>
-                  <pic:spPr>
-                    <a:xfrm>
-                      <a:off x="0" y="0"/>
-                      <a:ext cx="5943600" cy="3024505"/>
-                    </a:xfrm>
-                    <a:prstGeom prst="rect">
-                      <a:avLst/>
-                    </a:prstGeom>
-                  </pic:spPr>
-                </pic:pic>
-              </a:graphicData>
-            </a:graphic>
-          </wp:inline>
-        </w:drawing>
-      </w:r>
-    </w:p>
-    <w:p>
-      <w:pPr>
-        <w:pStyle w:val="Heading3"/>
-      </w:pPr>
-      <w:r>
-        <w:t>Problems with RTOSs</w:t>
-      </w:r>
-    </w:p>
-    <w:p>
-      <w:r>
-        <w:t>All of this sounds great, b</w:t>
-      </w:r>
-      <w:r>
-        <w:t xml:space="preserve">ut everything is not peaches and cream (or whatever your favorite metaphor for a perfect place might be).  There are three serious bugs which can </w:t>
-      </w:r>
-      <w:r>
-        <w:t xml:space="preserve">easily </w:t>
-      </w:r>
-      <w:r>
-        <w:t>be created in these types of systems that can be very hard to figure out.  These bugs are all caused by side effects of interactions between the threads.  The big three are:</w:t>
-      </w:r>
-    </w:p>
-    <w:p>
-      <w:pPr>
-        <w:pStyle w:val="ListParagraph"/>
-        <w:numPr>
-          <w:ilvl w:val="0"/>
-          <w:numId w:val="25"/>
-        </w:numPr>
-      </w:pPr>
-      <w:r>
-        <w:t>Cyclic dependencies</w:t>
-      </w:r>
-      <w:r>
-        <w:t xml:space="preserve"> which can cause deadlocks</w:t>
-      </w:r>
-    </w:p>
-    <w:p>
-      <w:pPr>
-        <w:pStyle w:val="ListParagraph"/>
-        <w:numPr>
-          <w:ilvl w:val="0"/>
-          <w:numId w:val="25"/>
-        </w:numPr>
-      </w:pPr>
-      <w:r>
-        <w:t>Resource conflicts</w:t>
-      </w:r>
-      <w:r>
-        <w:t xml:space="preserve"> with </w:t>
-      </w:r>
-      <w:r>
-        <w:t>sharing memory</w:t>
-      </w:r>
-      <w:r>
-        <w:t xml:space="preserve"> and sharing peripherals which can cause erratic non-deterministic behavior</w:t>
-      </w:r>
-    </w:p>
-    <w:p>
-      <w:pPr>
-        <w:pStyle w:val="ListParagraph"/>
-        <w:numPr>
-          <w:ilvl w:val="0"/>
-          <w:numId w:val="25"/>
-        </w:numPr>
-      </w:pPr>
-      <w:r>
-        <w:t>Difficulties in executing i</w:t>
-      </w:r>
-      <w:r>
-        <w:t>nterprocess communication</w:t>
-      </w:r>
-      <w:r>
-        <w:t>.</w:t>
-      </w:r>
-    </w:p>
-    <w:p>
-      <w:r>
-        <w:t xml:space="preserve">But all hope is not lost.  </w:t>
-      </w:r>
-      <w:r>
-        <w:t xml:space="preserve">The WICED </w:t>
-      </w:r>
-      <w:r>
-        <w:t>RTOSs give you mechanisms to deal with these problems, specifically mutex, semaphore, queue and timers.</w:t>
-      </w:r>
-      <w:r>
-        <w:t xml:space="preserve">  All of these functions generally work the same way.  You start by creating a data structure of the right type (e.g. wiced_mutex_t).  Then you call the </w:t>
-      </w:r>
-      <w:r>
-        <w:t xml:space="preserve">rtos </w:t>
-      </w:r>
-      <w:r>
-        <w:t xml:space="preserve">initialize function (e.g. </w:t>
-      </w:r>
-      <w:r>
-        <w:t xml:space="preserve">wiced_rtos_init_mutex).  Then you can access the datastructure using one of the access functions (e.g. wiced_rtos_lock_mutex).  Then you can kill your data structure with the appropriate de-init function (e.g. wiced_rtos_deinit_mutex).  All of these function need to have access to the datastructure, so I generally declare these “shared” resources as static globals within the file that they are used. </w:t>
-      </w:r>
-    </w:p>
-    <w:p>
-      <w:pPr>
-        <w:pStyle w:val="Heading3"/>
-      </w:pPr>
-      <w:r>
-        <w:t>Threads</w:t>
-      </w:r>
-    </w:p>
-    <w:p>
-      <w:r>
-        <w:t xml:space="preserve">As we discussed earlier threads are at the heart of an RTOS.  It is easy to create a new thread, all you need to do is call </w:t>
-      </w:r>
-      <w:r>
-        <w:t xml:space="preserve">the function </w:t>
-      </w:r>
-      <w:r>
-        <w:t>wiced_rtos_create_thread with the right arguments:</w:t>
-      </w:r>
-    </w:p>
-    <w:p>
-      <w:pPr>
-        <w:pStyle w:val="ListParagraph"/>
-        <w:numPr>
-          <w:ilvl w:val="0"/>
-          <w:numId w:val="26"/>
-        </w:numPr>
-      </w:pPr>
-      <w:r>
-        <w:t>wiced_thread_t – a blank thread datastructure</w:t>
-      </w:r>
-    </w:p>
-    <w:p>
-      <w:pPr>
-        <w:pStyle w:val="ListParagraph"/>
-        <w:numPr>
-          <w:ilvl w:val="0"/>
-          <w:numId w:val="26"/>
-        </w:numPr>
-      </w:pPr>
-      <w:r>
-        <w:lastRenderedPageBreak/>
-        <w:t>uint8_t – priority (if the scheduler knows that two threads are eligble to run, it will run the thread with the higher priority)</w:t>
-      </w:r>
-    </w:p>
-    <w:p>
-      <w:pPr>
-        <w:pStyle w:val="ListParagraph"/>
-        <w:numPr>
-          <w:ilvl w:val="0"/>
-          <w:numId w:val="26"/>
-        </w:numPr>
-      </w:pPr>
-      <w:r>
-        <w:t>char *name – a name for the thread</w:t>
-      </w:r>
-    </w:p>
-    <w:p>
-      <w:pPr>
-        <w:pStyle w:val="ListParagraph"/>
-        <w:numPr>
-          <w:ilvl w:val="0"/>
-          <w:numId w:val="26"/>
-        </w:numPr>
-      </w:pPr>
-      <w:r>
-        <w:t>wiced_thread_function – a function pointer to the function that is the thread</w:t>
-      </w:r>
-    </w:p>
-    <w:p>
-      <w:pPr>
-        <w:pStyle w:val="ListParagraph"/>
-        <w:numPr>
-          <w:ilvl w:val="0"/>
-          <w:numId w:val="26"/>
-        </w:numPr>
-      </w:pPr>
-      <w:r>
-        <w:t>uint32_t stack size – how many bytes should be in the threads stack (you should be careful here as running out of stack can cause erratic, difficult to debug behavior)</w:t>
-      </w:r>
-    </w:p>
-    <w:p>
-      <w:pPr>
-        <w:pStyle w:val="ListParagraph"/>
-        <w:numPr>
-          <w:ilvl w:val="0"/>
-          <w:numId w:val="26"/>
-        </w:numPr>
-      </w:pPr>
-      <w:r>
-        <w:t>void *arg – a generic argument which will be passed to the thread</w:t>
-      </w:r>
-    </w:p>
-    <w:p>
-      <w:r>
-        <w:t>To make a thread function you need to declare a function that matches the wiced_thread_function_t</w:t>
-      </w:r>
-    </w:p>
-    <w:p>
-      <w:r>
-        <w:t>The body of a thread looks just like the infinite loop of “main”</w:t>
-      </w:r>
-      <w:r>
-        <w:t>.  For e</w:t>
-      </w:r>
-      <w:r>
-        <w:t>xample</w:t>
-      </w:r>
-      <w:r>
-        <w:t>:</w:t>
-      </w:r>
-    </w:p>
-    <w:p>
-      <w:pPr>
-        <w:pStyle w:val="CCode"/>
-      </w:pPr>
-      <w:r>
-        <w:t>void mySpecialThread(</w:t>
-      </w:r>
-      <w:r>
-        <w:t>wiced_thread_arg_t arg</w:t>
-      </w:r>
-      <w:r>
-        <w:t>)</w:t>
-      </w:r>
-    </w:p>
-    <w:p>
-      <w:pPr>
-        <w:pStyle w:val="CCode"/>
-      </w:pPr>
-      <w:r>
-        <w:t>{</w:t>
-      </w:r>
-    </w:p>
-    <w:p>
-      <w:pPr>
-        <w:pStyle w:val="CCode"/>
-      </w:pPr>
-      <w:r>
-        <w:tab/>
-        <w:t xml:space="preserve">const int delay=100; // </w:t>
-      </w:r>
-    </w:p>
-    <w:p>
-      <w:pPr>
-        <w:pStyle w:val="CCode"/>
-      </w:pPr>
-      <w:r>
-        <w:tab/>
-        <w:t>while(1) {</w:t>
-      </w:r>
-    </w:p>
-    <w:p>
-      <w:pPr>
-        <w:pStyle w:val="CCode"/>
-      </w:pPr>
-      <w:r>
-        <w:tab/>
-      </w:r>
-      <w:r>
-        <w:tab/>
-        <w:t>processData();</w:t>
-      </w:r>
-    </w:p>
-    <w:p>
-      <w:pPr>
-        <w:pStyle w:val="CCode"/>
-      </w:pPr>
-      <w:r>
-        <w:tab/>
-      </w:r>
-      <w:r>
-        <w:tab/>
-        <w:t>wiced_rtos_delay(delay);</w:t>
-      </w:r>
-    </w:p>
-    <w:p>
-      <w:pPr>
-        <w:pStyle w:val="CCode"/>
-      </w:pPr>
-      <w:r>
-        <w:tab/>
-        <w:t>}</w:t>
-      </w:r>
-    </w:p>
-    <w:p>
-      <w:pPr>
-        <w:pStyle w:val="CCode"/>
-      </w:pPr>
-      <w:r>
-        <w:t>}</w:t>
-      </w:r>
-    </w:p>
-    <w:p>
-      <w:r>
-        <w:t>The functions available to manipulate thread are in the “Component</w:t>
-      </w:r>
-      <w:r>
-        <w:sym w:font="Wingdings" w:char="F0E0"/>
-      </w:r>
-      <w:r>
-        <w:t>RTOS</w:t>
-      </w:r>
-      <w:r>
-        <w:sym w:font="Wingdings" w:char="F0E0"/>
-      </w:r>
-      <w:r>
-        <w:t>Threads” section of the API guide.</w:t>
-      </w:r>
-    </w:p>
-    <w:p>
-      <w:r>
-        <w:drawing>
-          <wp:inline distT="0" distB="0" distL="0" distR="0" wp14:anchorId="40E9C1CA" wp14:editId="15F11FCC">
-            <wp:extent cx="5943600" cy="2436495"/>
-            <wp:effectExtent l="0" t="0" r="0" b="1905"/>
-            <wp:docPr id="3" name="Picture 3"/>
-            <wp:cNvGraphicFramePr>
-              <a:graphicFrameLocks xmlns:a="http://schemas.openxmlformats.org/drawingml/2006/main" noChangeAspect="1"/>
-            </wp:cNvGraphicFramePr>
-            <a:graphic xmlns:a="http://schemas.openxmlformats.org/drawingml/2006/main">
-              <a:graphicData uri="http://schemas.openxmlformats.org/drawingml/2006/picture">
-                <pic:pic xmlns:pic="http://schemas.openxmlformats.org/drawingml/2006/picture">
-                  <pic:nvPicPr>
-                    <pic:cNvPr id="1" name=""/>
-                    <pic:cNvPicPr/>
-                  </pic:nvPicPr>
-                  <pic:blipFill>
-                    <a:blip r:embed="rId12"/>
-                    <a:stretch>
-                      <a:fillRect/>
-                    </a:stretch>
-                  </pic:blipFill>
-                  <pic:spPr>
-                    <a:xfrm>
-                      <a:off x="0" y="0"/>
-                      <a:ext cx="5943600" cy="2436495"/>
-                    </a:xfrm>
-                    <a:prstGeom prst="rect">
-                      <a:avLst/>
-                    </a:prstGeom>
-                  </pic:spPr>
-                </pic:pic>
-              </a:graphicData>
-            </a:graphic>
-          </wp:inline>
-        </w:drawing>
-      </w:r>
-    </w:p>
-    <w:p>
-      <w:pPr>
-        <w:pStyle w:val="Heading3"/>
-      </w:pPr>
-      <w:r>
-        <w:t>Mutex</w:t>
-      </w:r>
-    </w:p>
-    <w:p>
-      <w:r>
-        <w:t>Mutex is an abbreviation for “Mutual Exclusion”.  A Mutex is a lock on a specific resource, if you request a Mutex on a resource that is already locked by another thread, then your thread will go to sleep until the lock is</w:t>
-      </w:r>
-      <w:r>
-        <w:t xml:space="preserve"> released.  In the exercises for this chapter you will create a mutex for the WPRINT_APP_INFO function.  This function takes a variable amount of time to stream the bytes out through the UART.  If </w:t>
-      </w:r>
-      <w:r>
-        <w:lastRenderedPageBreak/>
-        <w:t>more than one thread uses this function to write to the UART at the same time, bad things will happen.  You can protect yourself by using a Mutex.</w:t>
-      </w:r>
-    </w:p>
-    <w:p>
-      <w:r>
-        <w:drawing>
-          <wp:inline distT="0" distB="0" distL="0" distR="0" wp14:anchorId="75B49A28" wp14:editId="68C590AE">
-            <wp:extent cx="5943600" cy="3943985"/>
-            <wp:effectExtent l="0" t="0" r="0" b="0"/>
-            <wp:docPr id="2" name="Picture 2"/>
             <wp:cNvGraphicFramePr>
               <a:graphicFrameLocks xmlns:a="http://schemas.openxmlformats.org/drawingml/2006/main" noChangeAspect="1"/>
             </wp:cNvGraphicFramePr>
@@ -729,7 +363,7 @@
                   <pic:spPr>
                     <a:xfrm>
                       <a:off x="0" y="0"/>
-                      <a:ext cx="5943600" cy="3943985"/>
+                      <a:ext cx="5943600" cy="3024505"/>
                     </a:xfrm>
                     <a:prstGeom prst="rect">
                       <a:avLst/>
@@ -747,43 +381,623 @@
         <w:pStyle w:val="Heading3"/>
       </w:pPr>
       <w:r>
-        <w:t>Semaphore</w:t>
-      </w:r>
-    </w:p>
-    <w:p>
-      <w:r>
-        <w:t xml:space="preserve">A </w:t>
-      </w:r>
-      <w:hyperlink r:id="rId14" w:history="1">
-        <w:r>
-          <w:rPr>
-            <w:rStyle w:val="Hyperlink"/>
-          </w:rPr>
-          <w:t>semaphore</w:t>
-        </w:r>
-      </w:hyperlink>
+        <w:t>Problems with RTOSs</w:t>
+      </w:r>
+    </w:p>
+    <w:p>
+      <w:r>
+        <w:t>All of this sounds great, b</w:t>
+      </w:r>
+      <w:r>
+        <w:t xml:space="preserve">ut everything is not peaches and cream (or whatever your favorite metaphor for a perfect place might be).  There are three serious bugs which can </w:t>
+      </w:r>
+      <w:r>
+        <w:t xml:space="preserve">easily </w:t>
+      </w:r>
+      <w:r>
+        <w:t>be created in these types of systems that can be very hard to figure out.  These bugs are all caused by side effects of interactions between the threads.  The big three are:</w:t>
+      </w:r>
+    </w:p>
+    <w:p>
+      <w:pPr>
+        <w:pStyle w:val="ListParagraph"/>
+        <w:numPr>
+          <w:ilvl w:val="0"/>
+          <w:numId w:val="25"/>
+        </w:numPr>
+      </w:pPr>
+      <w:r>
+        <w:t>Cyclic dependencies</w:t>
+      </w:r>
+      <w:r>
+        <w:t xml:space="preserve"> which can cause deadlocks</w:t>
+      </w:r>
+    </w:p>
+    <w:p>
+      <w:pPr>
+        <w:pStyle w:val="ListParagraph"/>
+        <w:numPr>
+          <w:ilvl w:val="0"/>
+          <w:numId w:val="25"/>
+        </w:numPr>
+      </w:pPr>
+      <w:r>
+        <w:t>Resource conflicts</w:t>
+      </w:r>
+      <w:r>
+        <w:t xml:space="preserve"> with </w:t>
+      </w:r>
+      <w:r>
+        <w:t>sharing memory</w:t>
+      </w:r>
+      <w:r>
+        <w:t xml:space="preserve"> and sharing peripherals which can cause erratic non-deterministic behavior</w:t>
+      </w:r>
+    </w:p>
+    <w:p>
+      <w:pPr>
+        <w:pStyle w:val="ListParagraph"/>
+        <w:numPr>
+          <w:ilvl w:val="0"/>
+          <w:numId w:val="25"/>
+        </w:numPr>
+      </w:pPr>
+      <w:r>
+        <w:t>Difficulties in executing i</w:t>
+      </w:r>
+      <w:r>
+        <w:t>nter</w:t>
+      </w:r>
+      <w:r>
+        <w:t>-</w:t>
+      </w:r>
+      <w:r>
+        <w:t>process communication</w:t>
+      </w:r>
+      <w:r>
+        <w:t>.</w:t>
+      </w:r>
+    </w:p>
+    <w:p>
+      <w:r>
+        <w:t xml:space="preserve">But all hope is not lost.  </w:t>
+      </w:r>
+      <w:r>
+        <w:t xml:space="preserve">The WICED </w:t>
+      </w:r>
+      <w:r>
+        <w:t xml:space="preserve">RTOSs give you mechanisms to deal with these problems, specifically </w:t>
+      </w:r>
+      <w:proofErr w:type="spellStart"/>
+      <w:r>
+        <w:t>mutex</w:t>
+      </w:r>
+      <w:r>
+        <w:t>es</w:t>
+      </w:r>
+      <w:proofErr w:type="spellEnd"/>
+      <w:r>
+        <w:t>, semaphore</w:t>
+      </w:r>
+      <w:r>
+        <w:t>s</w:t>
+      </w:r>
+      <w:r>
+        <w:t>, queue</w:t>
+      </w:r>
+      <w:r>
+        <w:t>s</w:t>
+      </w:r>
+      <w:r>
+        <w:t xml:space="preserve"> and timers.</w:t>
+      </w:r>
+      <w:r>
+        <w:t xml:space="preserve">  All of these functions generally work the same way.  </w:t>
+      </w:r>
+      <w:r>
+        <w:t>The basic process is:</w:t>
+      </w:r>
+    </w:p>
+    <w:p>
+      <w:pPr>
+        <w:pStyle w:val="ListParagraph"/>
+        <w:numPr>
+          <w:ilvl w:val="0"/>
+          <w:numId w:val="27"/>
+        </w:numPr>
+      </w:pPr>
+      <w:r>
+        <w:t>S</w:t>
+      </w:r>
+      <w:r>
+        <w:t>tart by creating a data structure of the ri</w:t>
+      </w:r>
+      <w:r>
+        <w:t xml:space="preserve">ght type (e.g. </w:t>
+      </w:r>
+      <w:proofErr w:type="spellStart"/>
+      <w:r>
+        <w:rPr>
+          <w:i/>
+        </w:rPr>
+        <w:t>wiced_mutex_t</w:t>
+      </w:r>
+      <w:proofErr w:type="spellEnd"/>
+      <w:r>
+        <w:t>).</w:t>
+      </w:r>
+    </w:p>
+    <w:p>
+      <w:pPr>
+        <w:pStyle w:val="ListParagraph"/>
+        <w:numPr>
+          <w:ilvl w:val="0"/>
+          <w:numId w:val="27"/>
+        </w:numPr>
+      </w:pPr>
+      <w:r>
+        <w:t>C</w:t>
+      </w:r>
+      <w:r>
+        <w:t xml:space="preserve">all the </w:t>
+      </w:r>
+      <w:r>
+        <w:t>RTOS</w:t>
+      </w:r>
       <w:r>
         <w:t xml:space="preserve"> </w:t>
       </w:r>
       <w:r>
-        <w:t xml:space="preserve">is a </w:t>
-      </w:r>
-      <w:r>
-        <w:t>signaling mechanism between threads.  The name semaphore (originally sailing ship signal flags) was applied to computers by Dijkstra in a paper about synchronizing sequential processes</w:t>
-      </w:r>
-      <w:r>
-        <w:t>.  In the WICED SDK semaphores are implemented as a simple unsigned integer.  When you “set” a semaphore it increments the value of the semaphore.  When you “get” a semaphore it decrements the value, but if the value is 0 the thread will SUSPEND itself until the semaphore is set.</w:t>
-      </w:r>
-      <w:r>
-        <w:t xml:space="preserve">  </w:t>
-      </w:r>
-      <w:r>
-        <w:t>So, you can use a semaphore to signal between threads that something is ready.  For instance, you could have a “sendToCloud” thread and a “collectDataThread”.  The sendToCloud thread will “get” the semaphore which will suspend the thread UNTIL the collectDataThread can “set” the semaphore when it has new data available that needs to be sent to the cloud.</w:t>
-      </w:r>
-    </w:p>
-    <w:p>
-      <w:r>
-        <w:t>The semaphore functions are available in the documentation under components</w:t>
+        <w:t xml:space="preserve">initialize function (e.g. </w:t>
+      </w:r>
+      <w:proofErr w:type="spellStart"/>
+      <w:r>
+        <w:rPr>
+          <w:i/>
+        </w:rPr>
+        <w:t>wiced_rtos_</w:t>
+      </w:r>
+      <w:r>
+        <w:rPr>
+          <w:i/>
+        </w:rPr>
+        <w:t>init_mutex</w:t>
+      </w:r>
+      <w:proofErr w:type="spellEnd"/>
+      <w:r>
+        <w:t xml:space="preserve">). </w:t>
+      </w:r>
+    </w:p>
+    <w:p>
+      <w:pPr>
+        <w:pStyle w:val="ListParagraph"/>
+        <w:numPr>
+          <w:ilvl w:val="0"/>
+          <w:numId w:val="27"/>
+        </w:numPr>
+      </w:pPr>
+      <w:r>
+        <w:t>A</w:t>
+      </w:r>
+      <w:r>
+        <w:t>ccess the data</w:t>
+      </w:r>
+      <w:r>
+        <w:t xml:space="preserve"> </w:t>
+      </w:r>
+      <w:r>
+        <w:t xml:space="preserve">structure using one of the access functions (e.g. </w:t>
+      </w:r>
+      <w:proofErr w:type="spellStart"/>
+      <w:r>
+        <w:rPr>
+          <w:i/>
+        </w:rPr>
+        <w:t>wiced_rtos_lock_mutex</w:t>
+      </w:r>
+      <w:proofErr w:type="spellEnd"/>
+      <w:r>
+        <w:t>).</w:t>
+      </w:r>
+    </w:p>
+    <w:p>
+      <w:pPr>
+        <w:pStyle w:val="ListParagraph"/>
+        <w:numPr>
+          <w:ilvl w:val="0"/>
+          <w:numId w:val="27"/>
+        </w:numPr>
+      </w:pPr>
+      <w:r>
+        <w:t>K</w:t>
+      </w:r>
+      <w:r>
+        <w:t>ill your data structure with the appropriate de-</w:t>
+      </w:r>
+      <w:proofErr w:type="spellStart"/>
+      <w:r>
+        <w:t>init</w:t>
+      </w:r>
+      <w:proofErr w:type="spellEnd"/>
+      <w:r>
+        <w:t xml:space="preserve"> function (</w:t>
+      </w:r>
+      <w:r>
+        <w:t xml:space="preserve">e.g. </w:t>
+      </w:r>
+      <w:proofErr w:type="spellStart"/>
+      <w:r>
+        <w:rPr>
+          <w:i/>
+        </w:rPr>
+        <w:t>wiced_rtos_deinit_mutex</w:t>
+      </w:r>
+      <w:proofErr w:type="spellEnd"/>
+      <w:r>
+        <w:t>).</w:t>
+      </w:r>
+    </w:p>
+    <w:p>
+      <w:r>
+        <w:t>All of these function</w:t>
+      </w:r>
+      <w:r>
+        <w:t>s</w:t>
+      </w:r>
+      <w:r>
+        <w:t xml:space="preserve"> need to have access to the data</w:t>
+      </w:r>
+      <w:r>
+        <w:t xml:space="preserve"> </w:t>
+      </w:r>
+      <w:r>
+        <w:t xml:space="preserve">structure, so I generally declare these “shared” resources as static </w:t>
+      </w:r>
+      <w:proofErr w:type="spellStart"/>
+      <w:r>
+        <w:t>globals</w:t>
+      </w:r>
+      <w:proofErr w:type="spellEnd"/>
+      <w:r>
+        <w:t xml:space="preserve"> within the file that they are used. </w:t>
+      </w:r>
+    </w:p>
+    <w:p>
+      <w:pPr>
+        <w:pStyle w:val="Heading3"/>
+      </w:pPr>
+      <w:r>
+        <w:t>Threads</w:t>
+      </w:r>
+    </w:p>
+    <w:p>
+      <w:r>
+        <w:t>As we discussed earlier</w:t>
+      </w:r>
+      <w:r>
+        <w:t>,</w:t>
+      </w:r>
+      <w:r>
+        <w:t xml:space="preserve"> threads are at the heart of an RTOS.  It is easy to create a new thread, all you need to do is call </w:t>
+      </w:r>
+      <w:r>
+        <w:t xml:space="preserve">the function </w:t>
+      </w:r>
+      <w:proofErr w:type="spellStart"/>
+      <w:r>
+        <w:rPr>
+          <w:i/>
+        </w:rPr>
+        <w:t>wiced_rtos_create_thread</w:t>
+      </w:r>
+      <w:proofErr w:type="spellEnd"/>
+      <w:r>
+        <w:t xml:space="preserve"> with the right arguments:</w:t>
+      </w:r>
+    </w:p>
+    <w:p>
+      <w:pPr>
+        <w:pStyle w:val="ListParagraph"/>
+        <w:numPr>
+          <w:ilvl w:val="0"/>
+          <w:numId w:val="26"/>
+        </w:numPr>
+      </w:pPr>
+      <w:proofErr w:type="spellStart"/>
+      <w:r>
+        <w:t>wiced_thread_t</w:t>
+      </w:r>
+      <w:proofErr w:type="spellEnd"/>
+      <w:r>
+        <w:t xml:space="preserve"> – a blank thread data</w:t>
+      </w:r>
+      <w:r>
+        <w:t xml:space="preserve"> </w:t>
+      </w:r>
+      <w:r>
+        <w:t>structure</w:t>
+      </w:r>
+    </w:p>
+    <w:p>
+      <w:pPr>
+        <w:pStyle w:val="ListParagraph"/>
+        <w:numPr>
+          <w:ilvl w:val="0"/>
+          <w:numId w:val="26"/>
+        </w:numPr>
+      </w:pPr>
+      <w:r>
+        <w:t>uint8_t</w:t>
+      </w:r>
+      <w:r>
+        <w:t xml:space="preserve"> – priority (if the scheduler knows that two threads are </w:t>
+      </w:r>
+      <w:r>
+        <w:t>eligible</w:t>
+      </w:r>
+      <w:r>
+        <w:t xml:space="preserve"> to run, it will run the thread with the higher priority)</w:t>
+      </w:r>
+    </w:p>
+    <w:p>
+      <w:pPr>
+        <w:pStyle w:val="ListParagraph"/>
+        <w:numPr>
+          <w:ilvl w:val="0"/>
+          <w:numId w:val="26"/>
+        </w:numPr>
+      </w:pPr>
+      <w:r>
+        <w:lastRenderedPageBreak/>
+        <w:t>char *name – a name for the thread</w:t>
+      </w:r>
+    </w:p>
+    <w:p>
+      <w:pPr>
+        <w:pStyle w:val="ListParagraph"/>
+        <w:numPr>
+          <w:ilvl w:val="0"/>
+          <w:numId w:val="26"/>
+        </w:numPr>
+      </w:pPr>
+      <w:proofErr w:type="spellStart"/>
+      <w:r>
+        <w:t>wiced_thread_function</w:t>
+      </w:r>
+      <w:proofErr w:type="spellEnd"/>
+      <w:r>
+        <w:t xml:space="preserve"> – a function pointer to the function that is the thread</w:t>
+      </w:r>
+    </w:p>
+    <w:p>
+      <w:pPr>
+        <w:pStyle w:val="ListParagraph"/>
+        <w:numPr>
+          <w:ilvl w:val="0"/>
+          <w:numId w:val="26"/>
+        </w:numPr>
+      </w:pPr>
+      <w:r>
+        <w:t>uint32_t stack size – how many bytes should be in the thread</w:t>
+      </w:r>
+      <w:r>
+        <w:t>’</w:t>
+      </w:r>
+      <w:r>
+        <w:t>s stack (you should be careful here as running out of stack can cause erratic, difficult to debug behavior)</w:t>
+      </w:r>
+    </w:p>
+    <w:p>
+      <w:pPr>
+        <w:pStyle w:val="ListParagraph"/>
+        <w:numPr>
+          <w:ilvl w:val="0"/>
+          <w:numId w:val="26"/>
+        </w:numPr>
+      </w:pPr>
+      <w:r>
+        <w:t>void *</w:t>
+      </w:r>
+      <w:proofErr w:type="spellStart"/>
+      <w:r>
+        <w:t>arg</w:t>
+      </w:r>
+      <w:proofErr w:type="spellEnd"/>
+      <w:r>
+        <w:t xml:space="preserve"> – a generic argument which will be passed to the thread</w:t>
+      </w:r>
+    </w:p>
+    <w:p>
+      <w:r>
+        <w:t xml:space="preserve">To make a thread function you need to declare a function that matches </w:t>
+      </w:r>
+      <w:proofErr w:type="spellStart"/>
+      <w:r>
+        <w:rPr>
+          <w:i/>
+        </w:rPr>
+        <w:t>wiced_thread_function_t</w:t>
+      </w:r>
+      <w:proofErr w:type="spellEnd"/>
+    </w:p>
+    <w:p>
+      <w:r>
+        <w:t>The body of a thread looks just like the infinite loop of “main”</w:t>
+      </w:r>
+      <w:r>
+        <w:t>.  For e</w:t>
+      </w:r>
+      <w:r>
+        <w:t>xample</w:t>
+      </w:r>
+      <w:r>
+        <w:t>:</w:t>
+      </w:r>
+    </w:p>
+    <w:p>
+      <w:pPr>
+        <w:pStyle w:val="CCode"/>
+      </w:pPr>
+      <w:proofErr w:type="gramStart"/>
+      <w:r>
+        <w:t>void</w:t>
+      </w:r>
+      <w:proofErr w:type="gramEnd"/>
+      <w:r>
+        <w:t xml:space="preserve"> </w:t>
+      </w:r>
+      <w:proofErr w:type="spellStart"/>
+      <w:r>
+        <w:t>mySpecialThread</w:t>
+      </w:r>
+      <w:proofErr w:type="spellEnd"/>
+      <w:r>
+        <w:t>(</w:t>
+      </w:r>
+      <w:proofErr w:type="spellStart"/>
+      <w:r>
+        <w:t>wiced_thread_arg_t</w:t>
+      </w:r>
+      <w:proofErr w:type="spellEnd"/>
+      <w:r>
+        <w:t xml:space="preserve"> </w:t>
+      </w:r>
+      <w:proofErr w:type="spellStart"/>
+      <w:r>
+        <w:t>arg</w:t>
+      </w:r>
+      <w:proofErr w:type="spellEnd"/>
+      <w:r>
+        <w:t>)</w:t>
+      </w:r>
+    </w:p>
+    <w:p>
+      <w:pPr>
+        <w:pStyle w:val="CCode"/>
+      </w:pPr>
+      <w:r>
+        <w:t>{</w:t>
+      </w:r>
+    </w:p>
+    <w:p>
+      <w:pPr>
+        <w:pStyle w:val="CCode"/>
+      </w:pPr>
+      <w:r>
+        <w:tab/>
+      </w:r>
+      <w:proofErr w:type="spellStart"/>
+      <w:proofErr w:type="gramStart"/>
+      <w:r>
+        <w:t>const</w:t>
+      </w:r>
+      <w:proofErr w:type="spellEnd"/>
+      <w:proofErr w:type="gramEnd"/>
+      <w:r>
+        <w:t xml:space="preserve"> </w:t>
+      </w:r>
+      <w:proofErr w:type="spellStart"/>
+      <w:r>
+        <w:t>int</w:t>
+      </w:r>
+      <w:proofErr w:type="spellEnd"/>
+      <w:r>
+        <w:t xml:space="preserve"> delay=100; // </w:t>
+      </w:r>
+    </w:p>
+    <w:p>
+      <w:pPr>
+        <w:pStyle w:val="CCode"/>
+      </w:pPr>
+      <w:r>
+        <w:tab/>
+      </w:r>
+      <w:proofErr w:type="gramStart"/>
+      <w:r>
+        <w:t>while(</w:t>
+      </w:r>
+      <w:proofErr w:type="gramEnd"/>
+      <w:r>
+        <w:t>1) {</w:t>
+      </w:r>
+    </w:p>
+    <w:p>
+      <w:pPr>
+        <w:pStyle w:val="CCode"/>
+      </w:pPr>
+      <w:r>
+        <w:tab/>
+      </w:r>
+      <w:r>
+        <w:tab/>
+      </w:r>
+      <w:proofErr w:type="spellStart"/>
+      <w:proofErr w:type="gramStart"/>
+      <w:r>
+        <w:t>processData</w:t>
+      </w:r>
+      <w:proofErr w:type="spellEnd"/>
+      <w:r>
+        <w:t>(</w:t>
+      </w:r>
+      <w:proofErr w:type="gramEnd"/>
+      <w:r>
+        <w:t>);</w:t>
+      </w:r>
+    </w:p>
+    <w:p>
+      <w:pPr>
+        <w:pStyle w:val="CCode"/>
+      </w:pPr>
+      <w:r>
+        <w:tab/>
+      </w:r>
+      <w:r>
+        <w:tab/>
+      </w:r>
+      <w:proofErr w:type="spellStart"/>
+      <w:r>
+        <w:t>wiced_rtos_</w:t>
+      </w:r>
+      <w:proofErr w:type="gramStart"/>
+      <w:r>
+        <w:t>delay</w:t>
+      </w:r>
+      <w:proofErr w:type="spellEnd"/>
+      <w:r>
+        <w:t>(</w:t>
+      </w:r>
+      <w:proofErr w:type="gramEnd"/>
+      <w:r>
+        <w:t>delay);</w:t>
+      </w:r>
+    </w:p>
+    <w:p>
+      <w:pPr>
+        <w:pStyle w:val="CCode"/>
+      </w:pPr>
+      <w:r>
+        <w:tab/>
+        <w:t>}</w:t>
+      </w:r>
+    </w:p>
+    <w:p>
+      <w:pPr>
+        <w:pStyle w:val="CCode"/>
+      </w:pPr>
+      <w:r>
+        <w:t>}</w:t>
+      </w:r>
+    </w:p>
+    <w:p>
+      <w:r>
+        <w:t xml:space="preserve">The functions available to manipulate </w:t>
+      </w:r>
+      <w:r>
+        <w:t xml:space="preserve">a </w:t>
+      </w:r>
+      <w:r>
+        <w:t>thread are in the “Component</w:t>
       </w:r>
       <w:r>
         <w:sym w:font="Wingdings" w:char="F0E0"/>
@@ -795,17 +1009,168 @@
         <w:sym w:font="Wingdings" w:char="F0E0"/>
       </w:r>
       <w:r>
-        <w:t>Semaphores</w:t>
-      </w:r>
-    </w:p>
-    <w:p>
-      <w:r>
-        <w:lastRenderedPageBreak/>
+        <w:t>Threads” section of the API guide.</w:t>
+      </w:r>
+    </w:p>
+    <w:p>
+      <w:r>
+        <w:rPr>
+          <w:noProof/>
+        </w:rPr>
         <w:drawing>
-          <wp:inline distT="0" distB="0" distL="0" distR="0" wp14:anchorId="6AC79B1C" wp14:editId="62A53131">
-            <wp:extent cx="5943600" cy="2659380"/>
-            <wp:effectExtent l="0" t="0" r="0" b="7620"/>
-            <wp:docPr id="4" name="Picture 4"/>
+          <wp:inline distT="0" distB="0" distL="0" distR="0" wp14:anchorId="40E9C1CA" wp14:editId="15F11FCC">
+            <wp:extent cx="5943600" cy="2436495"/>
+            <wp:effectExtent l="0" t="0" r="0" b="1905"/>
+            <wp:docPr id="3" name="Picture 3"/>
+            <wp:cNvGraphicFramePr>
+              <a:graphicFrameLocks xmlns:a="http://schemas.openxmlformats.org/drawingml/2006/main" noChangeAspect="1"/>
+            </wp:cNvGraphicFramePr>
+            <a:graphic xmlns:a="http://schemas.openxmlformats.org/drawingml/2006/main">
+              <a:graphicData uri="http://schemas.openxmlformats.org/drawingml/2006/picture">
+                <pic:pic xmlns:pic="http://schemas.openxmlformats.org/drawingml/2006/picture">
+                  <pic:nvPicPr>
+                    <pic:cNvPr id="1" name=""/>
+                    <pic:cNvPicPr/>
+                  </pic:nvPicPr>
+                  <pic:blipFill>
+                    <a:blip r:embed="rId14"/>
+                    <a:stretch>
+                      <a:fillRect/>
+                    </a:stretch>
+                  </pic:blipFill>
+                  <pic:spPr>
+                    <a:xfrm>
+                      <a:off x="0" y="0"/>
+                      <a:ext cx="5943600" cy="2436495"/>
+                    </a:xfrm>
+                    <a:prstGeom prst="rect">
+                      <a:avLst/>
+                    </a:prstGeom>
+                  </pic:spPr>
+                </pic:pic>
+              </a:graphicData>
+            </a:graphic>
+          </wp:inline>
+        </w:drawing>
+      </w:r>
+    </w:p>
+    <w:p>
+      <w:pPr>
+        <w:pStyle w:val="Heading3"/>
+      </w:pPr>
+      <w:proofErr w:type="spellStart"/>
+      <w:r>
+        <w:t>Mutex</w:t>
+      </w:r>
+      <w:proofErr w:type="spellEnd"/>
+    </w:p>
+    <w:p>
+      <w:proofErr w:type="spellStart"/>
+      <w:r>
+        <w:t>Mutex</w:t>
+      </w:r>
+      <w:proofErr w:type="spellEnd"/>
+      <w:r>
+        <w:t xml:space="preserve"> is an abbreviat</w:t>
+      </w:r>
+      <w:r>
+        <w:t xml:space="preserve">ion for “Mutual Exclusion”.  A </w:t>
+      </w:r>
+      <w:proofErr w:type="spellStart"/>
+      <w:r>
+        <w:t>m</w:t>
+      </w:r>
+      <w:r>
+        <w:t>utex</w:t>
+      </w:r>
+      <w:proofErr w:type="spellEnd"/>
+      <w:r>
+        <w:t xml:space="preserve"> i</w:t>
+      </w:r>
+      <w:r>
+        <w:t>s</w:t>
+      </w:r>
+      <w:r>
+        <w:t xml:space="preserve"> a lock on a specific resource - if you request a </w:t>
+      </w:r>
+      <w:proofErr w:type="spellStart"/>
+      <w:r>
+        <w:t>m</w:t>
+      </w:r>
+      <w:r>
+        <w:t>utex</w:t>
+      </w:r>
+      <w:proofErr w:type="spellEnd"/>
+      <w:r>
+        <w:t xml:space="preserve"> on a resource that is already locked by another thread, then your thread will go to sleep until the lock is</w:t>
+      </w:r>
+      <w:r>
+        <w:t xml:space="preserve"> released.  In the exercises for this chapter you will create a </w:t>
+      </w:r>
+      <w:proofErr w:type="spellStart"/>
+      <w:r>
+        <w:t>mutex</w:t>
+      </w:r>
+      <w:proofErr w:type="spellEnd"/>
+      <w:r>
+        <w:t xml:space="preserve"> for the WPRINT_APP_INFO function.  This function takes a variable amount of time to stream the bytes out through the UART.  If more than one thread uses this function to write to the UART at the same time, bad things will happen.  You c</w:t>
+      </w:r>
+      <w:r>
+        <w:t xml:space="preserve">an protect yourself by using a </w:t>
+      </w:r>
+      <w:proofErr w:type="spellStart"/>
+      <w:r>
+        <w:t>m</w:t>
+      </w:r>
+      <w:r>
+        <w:t>utex</w:t>
+      </w:r>
+      <w:proofErr w:type="spellEnd"/>
+      <w:r>
+        <w:t>.</w:t>
+      </w:r>
+    </w:p>
+    <w:p>
+      <w:r>
+        <w:t xml:space="preserve">The </w:t>
+      </w:r>
+      <w:proofErr w:type="spellStart"/>
+      <w:r>
+        <w:t>mutex</w:t>
+      </w:r>
+      <w:proofErr w:type="spellEnd"/>
+      <w:r>
+        <w:t xml:space="preserve"> functions are available in the documentation under Components</w:t>
+      </w:r>
+      <w:r>
+        <w:sym w:font="Wingdings" w:char="F0E0"/>
+      </w:r>
+      <w:r>
+        <w:t>RTOS</w:t>
+      </w:r>
+      <w:r>
+        <w:sym w:font="Wingdings" w:char="F0E0"/>
+      </w:r>
+      <w:proofErr w:type="spellStart"/>
+      <w:r>
+        <w:t>Mutex</w:t>
+      </w:r>
+      <w:proofErr w:type="spellEnd"/>
+      <w:r>
+        <w:t>.</w:t>
+      </w:r>
+    </w:p>
+    <w:p/>
+    <w:p>
+      <w:r>
+        <w:rPr>
+          <w:noProof/>
+        </w:rPr>
+        <w:drawing>
+          <wp:inline distT="0" distB="0" distL="0" distR="0" wp14:anchorId="7C1EB11F" wp14:editId="463859BE">
+            <wp:extent cx="5943600" cy="2291080"/>
+            <wp:effectExtent l="0" t="0" r="0" b="0"/>
+            <wp:docPr id="7" name="Picture 7"/>
             <wp:cNvGraphicFramePr>
               <a:graphicFrameLocks xmlns:a="http://schemas.openxmlformats.org/drawingml/2006/main" noChangeAspect="1"/>
             </wp:cNvGraphicFramePr>
@@ -825,7 +1190,7 @@
                   <pic:spPr>
                     <a:xfrm>
                       <a:off x="0" y="0"/>
-                      <a:ext cx="5943600" cy="2659380"/>
+                      <a:ext cx="5943600" cy="2291080"/>
                     </a:xfrm>
                     <a:prstGeom prst="rect">
                       <a:avLst/>
@@ -843,23 +1208,93 @@
         <w:pStyle w:val="Heading3"/>
       </w:pPr>
       <w:r>
-        <w:t>Queue</w:t>
-      </w:r>
-    </w:p>
-    <w:p>
-      <w:r>
-        <w:t>A queue is a thread safe mechanism to send data to another thread.  The queue is FIFO that is you read from the front and you write to the back.  If you try to read a queue that is empty your thread will suspend until something is written into it.  The payload in a queue and the size of the queue is user configurable at queue creation time.</w:t>
-      </w:r>
-    </w:p>
-    <w:p>
-      <w:r>
-        <w:t xml:space="preserve">The </w:t>
-      </w:r>
-      <w:r>
-        <w:t>queue</w:t>
-      </w:r>
-      <w:r>
-        <w:t xml:space="preserve"> functions are available in the documentation under components</w:t>
+        <w:t>Semaphore</w:t>
+      </w:r>
+    </w:p>
+    <w:p>
+      <w:r>
+        <w:t xml:space="preserve">A </w:t>
+      </w:r>
+      <w:hyperlink r:id="rId16" w:history="1">
+        <w:r>
+          <w:rPr>
+            <w:rStyle w:val="Hyperlink"/>
+          </w:rPr>
+          <w:t>semaphore</w:t>
+        </w:r>
+      </w:hyperlink>
+      <w:r>
+        <w:t xml:space="preserve"> </w:t>
+      </w:r>
+      <w:r>
+        <w:t xml:space="preserve">is a </w:t>
+      </w:r>
+      <w:r>
+        <w:t>signaling mechanism between threads.  The name semaphore (originally sailing ship signal flags) was applied to computers by Dijkstra in a paper about synchronizing sequential processes</w:t>
+      </w:r>
+      <w:r>
+        <w:t>.  In the WICED SDK</w:t>
+      </w:r>
+      <w:r>
+        <w:t>,</w:t>
+      </w:r>
+      <w:r>
+        <w:t xml:space="preserve"> semaphores are implemented as a simple unsigned integer.  When you “set” a semaphore it increments the value of the semaphore.  When you “get” a semaphore it decrements the value, but if the value is 0 the thread will SUSPEND itself until the semaphore is set.</w:t>
+      </w:r>
+      <w:r>
+        <w:t xml:space="preserve">  </w:t>
+      </w:r>
+      <w:r>
+        <w:t>So, you can use a semaphore to signal between threads that something is ready.  For instance, you could have a “</w:t>
+      </w:r>
+      <w:proofErr w:type="spellStart"/>
+      <w:r>
+        <w:t>sendToCloud</w:t>
+      </w:r>
+      <w:proofErr w:type="spellEnd"/>
+      <w:r>
+        <w:t>” thread and a “</w:t>
+      </w:r>
+      <w:proofErr w:type="spellStart"/>
+      <w:r>
+        <w:t>collectDataThread</w:t>
+      </w:r>
+      <w:proofErr w:type="spellEnd"/>
+      <w:r>
+        <w:t xml:space="preserve">”.  The </w:t>
+      </w:r>
+      <w:proofErr w:type="spellStart"/>
+      <w:r>
+        <w:t>sendToCloud</w:t>
+      </w:r>
+      <w:proofErr w:type="spellEnd"/>
+      <w:r>
+        <w:t xml:space="preserve"> thread will “get” the semaphore which will suspend the thread UNTIL the </w:t>
+      </w:r>
+      <w:proofErr w:type="spellStart"/>
+      <w:r>
+        <w:t>collectDataThread</w:t>
+      </w:r>
+      <w:proofErr w:type="spellEnd"/>
+      <w:r>
+        <w:t xml:space="preserve"> “set</w:t>
+      </w:r>
+      <w:r>
+        <w:t>s</w:t>
+      </w:r>
+      <w:r>
+        <w:t>” the semaphore when it has new data available that needs to be sent to the cloud.</w:t>
+      </w:r>
+    </w:p>
+    <w:p>
+      <w:r>
+        <w:t xml:space="preserve">The semaphore functions are available in the documentation under </w:t>
+      </w:r>
+      <w:r>
+        <w:t>C</w:t>
+      </w:r>
+      <w:r>
+        <w:t>omponents</w:t>
       </w:r>
       <w:r>
         <w:sym w:font="Wingdings" w:char="F0E0"/>
@@ -871,71 +1306,22 @@
         <w:sym w:font="Wingdings" w:char="F0E0"/>
       </w:r>
       <w:r>
-        <w:t>Queues</w:t>
-      </w:r>
-    </w:p>
-    <w:p>
-      <w:r>
+        <w:t>Semaphores</w:t>
+      </w:r>
+      <w:r>
+        <w:t>.</w:t>
+      </w:r>
+    </w:p>
+    <w:p>
+      <w:r>
+        <w:rPr>
+          <w:noProof/>
+        </w:rPr>
         <w:drawing>
-          <wp:inline distT="0" distB="0" distL="0" distR="0" wp14:anchorId="3A01046E" wp14:editId="32389231">
-            <wp:extent cx="5943600" cy="2707640"/>
-            <wp:effectExtent l="0" t="0" r="0" b="10160"/>
-            <wp:docPr id="5" name="Picture 5"/>
-            <wp:cNvGraphicFramePr>
-              <a:graphicFrameLocks xmlns:a="http://schemas.openxmlformats.org/drawingml/2006/main" noChangeAspect="1"/>
-            </wp:cNvGraphicFramePr>
-            <a:graphic xmlns:a="http://schemas.openxmlformats.org/drawingml/2006/main">
-              <a:graphicData uri="http://schemas.openxmlformats.org/drawingml/2006/picture">
-                <pic:pic xmlns:pic="http://schemas.openxmlformats.org/drawingml/2006/picture">
-                  <pic:nvPicPr>
-                    <pic:cNvPr id="1" name=""/>
-                    <pic:cNvPicPr/>
-                  </pic:nvPicPr>
-                  <pic:blipFill>
-                    <a:blip r:embed="rId16"/>
-                    <a:stretch>
-                      <a:fillRect/>
-                    </a:stretch>
-                  </pic:blipFill>
-                  <pic:spPr>
-                    <a:xfrm>
-                      <a:off x="0" y="0"/>
-                      <a:ext cx="5943600" cy="2707640"/>
-                    </a:xfrm>
-                    <a:prstGeom prst="rect">
-                      <a:avLst/>
-                    </a:prstGeom>
-                  </pic:spPr>
-                </pic:pic>
-              </a:graphicData>
-            </a:graphic>
-          </wp:inline>
-        </w:drawing>
-      </w:r>
-    </w:p>
-    <w:p>
-      <w:pPr>
-        <w:pStyle w:val="Heading3"/>
-      </w:pPr>
-      <w:r>
-        <w:t>Timer</w:t>
-      </w:r>
-    </w:p>
-    <w:p>
-      <w:r>
-        <w:t>A timer allows you to schedule a function to run at a specified interval e.g. send your data to the cloud every 10 seconds.  When you setup the timer you specific the function you want run and how often you want it run.</w:t>
-      </w:r>
-      <w:bookmarkStart w:id="0" w:name="_GoBack"/>
-      <w:bookmarkEnd w:id="0"/>
-    </w:p>
-    <w:p>
-      <w:r>
-        <w:lastRenderedPageBreak/>
-        <w:drawing>
-          <wp:inline distT="0" distB="0" distL="0" distR="0" wp14:anchorId="20FC3B28" wp14:editId="65747CDC">
-            <wp:extent cx="5943600" cy="2245995"/>
-            <wp:effectExtent l="0" t="0" r="0" b="0"/>
-            <wp:docPr id="6" name="Picture 6"/>
+          <wp:inline distT="0" distB="0" distL="0" distR="0" wp14:anchorId="6AC79B1C" wp14:editId="62A53131">
+            <wp:extent cx="5943600" cy="2659380"/>
+            <wp:effectExtent l="0" t="0" r="0" b="7620"/>
+            <wp:docPr id="4" name="Picture 4"/>
             <wp:cNvGraphicFramePr>
               <a:graphicFrameLocks xmlns:a="http://schemas.openxmlformats.org/drawingml/2006/main" noChangeAspect="1"/>
             </wp:cNvGraphicFramePr>
@@ -955,6 +1341,209 @@
                   <pic:spPr>
                     <a:xfrm>
                       <a:off x="0" y="0"/>
+                      <a:ext cx="5943600" cy="2659380"/>
+                    </a:xfrm>
+                    <a:prstGeom prst="rect">
+                      <a:avLst/>
+                    </a:prstGeom>
+                  </pic:spPr>
+                </pic:pic>
+              </a:graphicData>
+            </a:graphic>
+          </wp:inline>
+        </w:drawing>
+      </w:r>
+    </w:p>
+    <w:p>
+      <w:pPr>
+        <w:pStyle w:val="Heading3"/>
+      </w:pPr>
+      <w:r>
+        <w:lastRenderedPageBreak/>
+        <w:t>Queue</w:t>
+      </w:r>
+    </w:p>
+    <w:p>
+      <w:r>
+        <w:t>A queue is a thread-</w:t>
+      </w:r>
+      <w:r>
+        <w:t xml:space="preserve">safe mechanism to send data to another thread.  The queue is </w:t>
+      </w:r>
+      <w:r>
+        <w:t xml:space="preserve">a </w:t>
+      </w:r>
+      <w:r>
+        <w:t xml:space="preserve">FIFO </w:t>
+      </w:r>
+      <w:r>
+        <w:t xml:space="preserve">- </w:t>
+      </w:r>
+      <w:r>
+        <w:t>you read from the front and you write to the back.  If you try to read a queue that is empty your thread will suspend until something is written into it.  The payload in a queue and the size of the queue is user configurable at queue creation time.</w:t>
+      </w:r>
+    </w:p>
+    <w:p>
+      <w:r>
+        <w:t>The queue functi</w:t>
+      </w:r>
+      <w:bookmarkStart w:id="0" w:name="_GoBack"/>
+      <w:bookmarkEnd w:id="0"/>
+      <w:r>
+        <w:t xml:space="preserve">ons are available in the documentation under </w:t>
+      </w:r>
+      <w:r>
+        <w:t>C</w:t>
+      </w:r>
+      <w:r>
+        <w:t>omponents</w:t>
+      </w:r>
+      <w:r>
+        <w:sym w:font="Wingdings" w:char="F0E0"/>
+      </w:r>
+      <w:r>
+        <w:t>RTOS</w:t>
+      </w:r>
+      <w:r>
+        <w:sym w:font="Wingdings" w:char="F0E0"/>
+      </w:r>
+      <w:r>
+        <w:t>Queues</w:t>
+      </w:r>
+      <w:r>
+        <w:t>.</w:t>
+      </w:r>
+    </w:p>
+    <w:p>
+      <w:r>
+        <w:rPr>
+          <w:noProof/>
+        </w:rPr>
+        <w:drawing>
+          <wp:inline distT="0" distB="0" distL="0" distR="0" wp14:anchorId="3A01046E" wp14:editId="32389231">
+            <wp:extent cx="5943600" cy="2707640"/>
+            <wp:effectExtent l="0" t="0" r="0" b="10160"/>
+            <wp:docPr id="5" name="Picture 5"/>
+            <wp:cNvGraphicFramePr>
+              <a:graphicFrameLocks xmlns:a="http://schemas.openxmlformats.org/drawingml/2006/main" noChangeAspect="1"/>
+            </wp:cNvGraphicFramePr>
+            <a:graphic xmlns:a="http://schemas.openxmlformats.org/drawingml/2006/main">
+              <a:graphicData uri="http://schemas.openxmlformats.org/drawingml/2006/picture">
+                <pic:pic xmlns:pic="http://schemas.openxmlformats.org/drawingml/2006/picture">
+                  <pic:nvPicPr>
+                    <pic:cNvPr id="1" name=""/>
+                    <pic:cNvPicPr/>
+                  </pic:nvPicPr>
+                  <pic:blipFill>
+                    <a:blip r:embed="rId18"/>
+                    <a:stretch>
+                      <a:fillRect/>
+                    </a:stretch>
+                  </pic:blipFill>
+                  <pic:spPr>
+                    <a:xfrm>
+                      <a:off x="0" y="0"/>
+                      <a:ext cx="5943600" cy="2707640"/>
+                    </a:xfrm>
+                    <a:prstGeom prst="rect">
+                      <a:avLst/>
+                    </a:prstGeom>
+                  </pic:spPr>
+                </pic:pic>
+              </a:graphicData>
+            </a:graphic>
+          </wp:inline>
+        </w:drawing>
+      </w:r>
+    </w:p>
+    <w:p>
+      <w:pPr>
+        <w:pStyle w:val="Heading3"/>
+      </w:pPr>
+      <w:r>
+        <w:t>Timer</w:t>
+      </w:r>
+    </w:p>
+    <w:p>
+      <w:r>
+        <w:t xml:space="preserve">A timer allows you to schedule a function to run at a specified interval </w:t>
+      </w:r>
+      <w:r>
+        <w:t xml:space="preserve">- </w:t>
+      </w:r>
+      <w:r>
+        <w:t xml:space="preserve">e.g. send your data to the cloud every 10 seconds.  When you setup the timer you </w:t>
+      </w:r>
+      <w:r>
+        <w:t>specify</w:t>
+      </w:r>
+      <w:r>
+        <w:t xml:space="preserve"> the function you want run and how often you want it run.</w:t>
+      </w:r>
+    </w:p>
+    <w:p>
+      <w:r>
+        <w:t xml:space="preserve">The </w:t>
+      </w:r>
+      <w:r>
+        <w:t>timer</w:t>
+      </w:r>
+      <w:r>
+        <w:t xml:space="preserve"> functions are availa</w:t>
+      </w:r>
+      <w:r>
+        <w:t>ble in the documentation under C</w:t>
+      </w:r>
+      <w:r>
+        <w:t>omponents</w:t>
+      </w:r>
+      <w:r>
+        <w:sym w:font="Wingdings" w:char="F0E0"/>
+      </w:r>
+      <w:r>
+        <w:t>RTOS</w:t>
+      </w:r>
+      <w:r>
+        <w:sym w:font="Wingdings" w:char="F0E0"/>
+      </w:r>
+      <w:proofErr w:type="spellStart"/>
+      <w:r>
+        <w:t>RTOS</w:t>
+      </w:r>
+      <w:proofErr w:type="spellEnd"/>
+      <w:r>
+        <w:t xml:space="preserve"> Timers.</w:t>
+      </w:r>
+    </w:p>
+    <w:p>
+      <w:r>
+        <w:rPr>
+          <w:noProof/>
+        </w:rPr>
+        <w:drawing>
+          <wp:inline distT="0" distB="0" distL="0" distR="0" wp14:anchorId="20FC3B28" wp14:editId="65747CDC">
+            <wp:extent cx="5943600" cy="2245995"/>
+            <wp:effectExtent l="0" t="0" r="0" b="0"/>
+            <wp:docPr id="6" name="Picture 6"/>
+            <wp:cNvGraphicFramePr>
+              <a:graphicFrameLocks xmlns:a="http://schemas.openxmlformats.org/drawingml/2006/main" noChangeAspect="1"/>
+            </wp:cNvGraphicFramePr>
+            <a:graphic xmlns:a="http://schemas.openxmlformats.org/drawingml/2006/main">
+              <a:graphicData uri="http://schemas.openxmlformats.org/drawingml/2006/picture">
+                <pic:pic xmlns:pic="http://schemas.openxmlformats.org/drawingml/2006/picture">
+                  <pic:nvPicPr>
+                    <pic:cNvPr id="1" name=""/>
+                    <pic:cNvPicPr/>
+                  </pic:nvPicPr>
+                  <pic:blipFill>
+                    <a:blip r:embed="rId19"/>
+                    <a:stretch>
+                      <a:fillRect/>
+                    </a:stretch>
+                  </pic:blipFill>
+                  <pic:spPr>
+                    <a:xfrm>
+                      <a:off x="0" y="0"/>
                       <a:ext cx="5943600" cy="2245995"/>
                     </a:xfrm>
                     <a:prstGeom prst="rect">
@@ -973,6 +1562,7 @@
         <w:pStyle w:val="Heading2"/>
       </w:pPr>
       <w:r>
+        <w:lastRenderedPageBreak/>
         <w:t>Exercise(s)</w:t>
       </w:r>
     </w:p>
@@ -981,7 +1571,22 @@
         <w:pStyle w:val="Heading3"/>
       </w:pPr>
       <w:r>
-        <w:t>(thread) Create a blinking led thread</w:t>
+        <w:t xml:space="preserve">01 </w:t>
+      </w:r>
+      <w:r>
+        <w:t>(</w:t>
+      </w:r>
+      <w:r>
+        <w:t>THREAD</w:t>
+      </w:r>
+      <w:r>
+        <w:t xml:space="preserve">) Create a blinking </w:t>
+      </w:r>
+      <w:r>
+        <w:t>LED</w:t>
+      </w:r>
+      <w:r>
+        <w:t xml:space="preserve"> thread</w:t>
       </w:r>
       <w:r>
         <w:t xml:space="preserve"> to blink every 500ms</w:t>
@@ -992,7 +1597,16 @@
         <w:pStyle w:val="Heading3"/>
       </w:pPr>
       <w:r>
-        <w:t xml:space="preserve">(semaphore) </w:t>
+        <w:t xml:space="preserve">02 </w:t>
+      </w:r>
+      <w:r>
+        <w:t>(</w:t>
+      </w:r>
+      <w:r>
+        <w:t>SEMAPHORE</w:t>
+      </w:r>
+      <w:r>
+        <w:t xml:space="preserve">) </w:t>
       </w:r>
       <w:r>
         <w:t>Create a program where the main thread looks for a b</w:t>
@@ -1001,7 +1615,13 @@
         <w:t xml:space="preserve">utton press </w:t>
       </w:r>
       <w:r>
-        <w:t>the uses a semaphore to l</w:t>
+        <w:t>the</w:t>
+      </w:r>
+      <w:r>
+        <w:t>n</w:t>
+      </w:r>
+      <w:r>
+        <w:t xml:space="preserve"> uses a semaphore to l</w:t>
       </w:r>
       <w:r>
         <w:t>ock</w:t>
@@ -1016,7 +1636,19 @@
         <w:t xml:space="preserve">a toggle </w:t>
       </w:r>
       <w:r>
-        <w:t>led thread</w:t>
+        <w:t>LED</w:t>
+      </w:r>
+      <w:r>
+        <w:t xml:space="preserve"> thread</w:t>
+      </w:r>
+    </w:p>
+    <w:p/>
+    <w:p>
+      <w:pPr>
+        <w:ind w:left="720"/>
+      </w:pPr>
+      <w:r>
+        <w:t>GJL Note: This is the first time you use the concept of “main thread”. What does that mean? Some explanation would be good.</w:t>
       </w:r>
     </w:p>
     <w:p>
@@ -1024,21 +1656,75 @@
         <w:pStyle w:val="Heading3"/>
       </w:pPr>
       <w:r>
-        <w:t xml:space="preserve">(mutex) </w:t>
-      </w:r>
-      <w:r>
-        <w:t xml:space="preserve">The WPRINT_APP_INFO will go haywire if two thread write to it at the same time.  Create a new function that uses a mutex to </w:t>
+        <w:t xml:space="preserve">03 </w:t>
+      </w:r>
+      <w:r>
+        <w:t>(</w:t>
+      </w:r>
+      <w:r>
+        <w:t>MUTEX</w:t>
+      </w:r>
+      <w:r>
+        <w:t xml:space="preserve">) </w:t>
+      </w:r>
+      <w:r>
+        <w:t xml:space="preserve">The WPRINT_APP_INFO will go haywire if two thread write to it at the same time.  Create a new function that uses a </w:t>
+      </w:r>
+      <w:proofErr w:type="spellStart"/>
+      <w:r>
+        <w:t>mutex</w:t>
+      </w:r>
+      <w:proofErr w:type="spellEnd"/>
+      <w:r>
+        <w:t xml:space="preserve"> to </w:t>
       </w:r>
       <w:r>
         <w:t>lock printing</w:t>
       </w:r>
+      <w:r>
+        <w:t>.</w:t>
+      </w:r>
+    </w:p>
+    <w:p/>
+    <w:p>
+      <w:pPr>
+        <w:ind w:left="720"/>
+      </w:pPr>
+      <w:r>
+        <w:t xml:space="preserve">GJL Note: I think you should have them build it without the </w:t>
+      </w:r>
+      <w:proofErr w:type="spellStart"/>
+      <w:r>
+        <w:t>mutex</w:t>
+      </w:r>
+      <w:proofErr w:type="spellEnd"/>
+      <w:r>
+        <w:t xml:space="preserve"> first to see it go haywire and then add the </w:t>
+      </w:r>
+      <w:proofErr w:type="spellStart"/>
+      <w:r>
+        <w:t>mutex</w:t>
+      </w:r>
+      <w:proofErr w:type="spellEnd"/>
+      <w:r>
+        <w:t xml:space="preserve"> in to fix the problem.</w:t>
+      </w:r>
     </w:p>
     <w:p>
       <w:pPr>
         <w:pStyle w:val="Heading3"/>
       </w:pPr>
       <w:r>
-        <w:t xml:space="preserve">(queues) </w:t>
+        <w:t xml:space="preserve">04 </w:t>
+      </w:r>
+      <w:r>
+        <w:t>(</w:t>
+      </w:r>
+      <w:r>
+        <w:t>QUEUES</w:t>
+      </w:r>
+      <w:r>
+        <w:t xml:space="preserve">) </w:t>
       </w:r>
       <w:r>
         <w:t xml:space="preserve">Use a queue to </w:t>
@@ -1053,7 +1739,13 @@
         <w:t>of times to blink</w:t>
       </w:r>
       <w:r>
-        <w:t xml:space="preserve"> and LED</w:t>
+        <w:t xml:space="preserve"> an </w:t>
+      </w:r>
+      <w:r>
+        <w:t>LED</w:t>
+      </w:r>
+      <w:r>
+        <w:t>.</w:t>
       </w:r>
     </w:p>
     <w:p>
@@ -1061,13 +1753,31 @@
         <w:pStyle w:val="Heading3"/>
       </w:pPr>
       <w:r>
-        <w:t xml:space="preserve">(timers) </w:t>
+        <w:t xml:space="preserve">05 </w:t>
+      </w:r>
+      <w:r>
+        <w:t>(</w:t>
+      </w:r>
+      <w:r>
+        <w:t>TIMERS</w:t>
+      </w:r>
+      <w:r>
+        <w:t xml:space="preserve">) </w:t>
       </w:r>
       <w:r>
         <w:t>M</w:t>
       </w:r>
       <w:r>
-        <w:t>ake a blinking led based on timer</w:t>
+        <w:t xml:space="preserve">ake a blinking </w:t>
+      </w:r>
+      <w:r>
+        <w:t>LED</w:t>
+      </w:r>
+      <w:r>
+        <w:t xml:space="preserve"> based on timer</w:t>
+      </w:r>
+      <w:r>
+        <w:t>.</w:t>
       </w:r>
     </w:p>
     <w:p>
@@ -1076,6 +1786,7 @@
       </w:pPr>
     </w:p>
     <w:sectPr>
+      <w:footerReference w:type="default" r:id="rId20"/>
       <w:pgSz w:w="12240" w:h="15840"/>
       <w:pgMar w:top="1440" w:right="1440" w:bottom="1440" w:left="1440" w:header="720" w:footer="720" w:gutter="0"/>
       <w:cols w:space="720"/>
@@ -1085,9 +1796,187 @@
 </w:document>
 </file>
 
+<file path=word/endnotes.xml><?xml version="1.0" encoding="utf-8"?>
+<w:endnotes xmlns:wpc="http://schemas.microsoft.com/office/word/2010/wordprocessingCanvas" xmlns:mc="http://schemas.openxmlformats.org/markup-compatibility/2006" xmlns:o="urn:schemas-microsoft-com:office:office" xmlns:r="http://schemas.openxmlformats.org/officeDocument/2006/relationships" xmlns:m="http://schemas.openxmlformats.org/officeDocument/2006/math" xmlns:v="urn:schemas-microsoft-com:vml" xmlns:wp14="http://schemas.microsoft.com/office/word/2010/wordprocessingDrawing" xmlns:wp="http://schemas.openxmlformats.org/drawingml/2006/wordprocessingDrawing" xmlns:w10="urn:schemas-microsoft-com:office:word" xmlns:w="http://schemas.openxmlformats.org/wordprocessingml/2006/main" xmlns:w14="http://schemas.microsoft.com/office/word/2010/wordml" xmlns:w15="http://schemas.microsoft.com/office/word/2012/wordml" xmlns:wpg="http://schemas.microsoft.com/office/word/2010/wordprocessingGroup" xmlns:wpi="http://schemas.microsoft.com/office/word/2010/wordprocessingInk" xmlns:wne="http://schemas.microsoft.com/office/word/2006/wordml" xmlns:wps="http://schemas.microsoft.com/office/word/2010/wordprocessingShape" mc:Ignorable="w14 w15 wp14">
+  <w:endnote w:type="separator" w:id="-1">
+    <w:p>
+      <w:pPr>
+        <w:spacing w:after="0" w:line="240" w:lineRule="auto"/>
+      </w:pPr>
+      <w:r>
+        <w:separator/>
+      </w:r>
+    </w:p>
+  </w:endnote>
+  <w:endnote w:type="continuationSeparator" w:id="0">
+    <w:p>
+      <w:pPr>
+        <w:spacing w:after="0" w:line="240" w:lineRule="auto"/>
+      </w:pPr>
+      <w:r>
+        <w:continuationSeparator/>
+      </w:r>
+    </w:p>
+  </w:endnote>
+</w:endnotes>
+</file>
+
+<file path=word/footer1.xml><?xml version="1.0" encoding="utf-8"?>
+<w:ftr xmlns:wpc="http://schemas.microsoft.com/office/word/2010/wordprocessingCanvas" xmlns:mc="http://schemas.openxmlformats.org/markup-compatibility/2006" xmlns:o="urn:schemas-microsoft-com:office:office" xmlns:r="http://schemas.openxmlformats.org/officeDocument/2006/relationships" xmlns:m="http://schemas.openxmlformats.org/officeDocument/2006/math" xmlns:v="urn:schemas-microsoft-com:vml" xmlns:wp14="http://schemas.microsoft.com/office/word/2010/wordprocessingDrawing" xmlns:wp="http://schemas.openxmlformats.org/drawingml/2006/wordprocessingDrawing" xmlns:w10="urn:schemas-microsoft-com:office:word" xmlns:w="http://schemas.openxmlformats.org/wordprocessingml/2006/main" xmlns:w14="http://schemas.microsoft.com/office/word/2010/wordml" xmlns:w15="http://schemas.microsoft.com/office/word/2012/wordml" xmlns:wpg="http://schemas.microsoft.com/office/word/2010/wordprocessingGroup" xmlns:wpi="http://schemas.microsoft.com/office/word/2010/wordprocessingInk" xmlns:wne="http://schemas.microsoft.com/office/word/2006/wordml" xmlns:wps="http://schemas.microsoft.com/office/word/2010/wordprocessingShape" mc:Ignorable="w14 w15 wp14">
+  <w:sdt>
+    <w:sdtPr>
+      <w:id w:val="960696326"/>
+      <w:docPartObj>
+        <w:docPartGallery w:val="Page Numbers (Bottom of Page)"/>
+        <w:docPartUnique/>
+      </w:docPartObj>
+    </w:sdtPr>
+    <w:sdtContent>
+      <w:sdt>
+        <w:sdtPr>
+          <w:id w:val="1728636285"/>
+          <w:docPartObj>
+            <w:docPartGallery w:val="Page Numbers (Top of Page)"/>
+            <w:docPartUnique/>
+          </w:docPartObj>
+        </w:sdtPr>
+        <w:sdtContent>
+          <w:p>
+            <w:pPr>
+              <w:pStyle w:val="Footer"/>
+              <w:jc w:val="center"/>
+            </w:pPr>
+            <w:r>
+              <w:t xml:space="preserve">Page </w:t>
+            </w:r>
+            <w:r>
+              <w:rPr>
+                <w:b/>
+                <w:bCs/>
+                <w:sz w:val="24"/>
+                <w:szCs w:val="24"/>
+              </w:rPr>
+              <w:fldChar w:fldCharType="begin"/>
+            </w:r>
+            <w:r>
+              <w:rPr>
+                <w:b/>
+                <w:bCs/>
+              </w:rPr>
+              <w:instrText xml:space="preserve"> PAGE </w:instrText>
+            </w:r>
+            <w:r>
+              <w:rPr>
+                <w:b/>
+                <w:bCs/>
+                <w:sz w:val="24"/>
+                <w:szCs w:val="24"/>
+              </w:rPr>
+              <w:fldChar w:fldCharType="separate"/>
+            </w:r>
+            <w:r>
+              <w:rPr>
+                <w:b/>
+                <w:bCs/>
+                <w:noProof/>
+              </w:rPr>
+              <w:t>1</w:t>
+            </w:r>
+            <w:r>
+              <w:rPr>
+                <w:b/>
+                <w:bCs/>
+                <w:sz w:val="24"/>
+                <w:szCs w:val="24"/>
+              </w:rPr>
+              <w:fldChar w:fldCharType="end"/>
+            </w:r>
+            <w:r>
+              <w:t xml:space="preserve"> of </w:t>
+            </w:r>
+            <w:r>
+              <w:rPr>
+                <w:b/>
+                <w:bCs/>
+                <w:sz w:val="24"/>
+                <w:szCs w:val="24"/>
+              </w:rPr>
+              <w:fldChar w:fldCharType="begin"/>
+            </w:r>
+            <w:r>
+              <w:rPr>
+                <w:b/>
+                <w:bCs/>
+              </w:rPr>
+              <w:instrText xml:space="preserve"> NUMPAGES  </w:instrText>
+            </w:r>
+            <w:r>
+              <w:rPr>
+                <w:b/>
+                <w:bCs/>
+                <w:sz w:val="24"/>
+                <w:szCs w:val="24"/>
+              </w:rPr>
+              <w:fldChar w:fldCharType="separate"/>
+            </w:r>
+            <w:r>
+              <w:rPr>
+                <w:b/>
+                <w:bCs/>
+                <w:noProof/>
+              </w:rPr>
+              <w:t>6</w:t>
+            </w:r>
+            <w:r>
+              <w:rPr>
+                <w:b/>
+                <w:bCs/>
+                <w:sz w:val="24"/>
+                <w:szCs w:val="24"/>
+              </w:rPr>
+              <w:fldChar w:fldCharType="end"/>
+            </w:r>
+          </w:p>
+        </w:sdtContent>
+      </w:sdt>
+    </w:sdtContent>
+  </w:sdt>
+  <w:p>
+    <w:pPr>
+      <w:pStyle w:val="Footer"/>
+    </w:pPr>
+  </w:p>
+</w:ftr>
+</file>
+
+<file path=word/footnotes.xml><?xml version="1.0" encoding="utf-8"?>
+<w:footnotes xmlns:wpc="http://schemas.microsoft.com/office/word/2010/wordprocessingCanvas" xmlns:mc="http://schemas.openxmlformats.org/markup-compatibility/2006" xmlns:o="urn:schemas-microsoft-com:office:office" xmlns:r="http://schemas.openxmlformats.org/officeDocument/2006/relationships" xmlns:m="http://schemas.openxmlformats.org/officeDocument/2006/math" xmlns:v="urn:schemas-microsoft-com:vml" xmlns:wp14="http://schemas.microsoft.com/office/word/2010/wordprocessingDrawing" xmlns:wp="http://schemas.openxmlformats.org/drawingml/2006/wordprocessingDrawing" xmlns:w10="urn:schemas-microsoft-com:office:word" xmlns:w="http://schemas.openxmlformats.org/wordprocessingml/2006/main" xmlns:w14="http://schemas.microsoft.com/office/word/2010/wordml" xmlns:w15="http://schemas.microsoft.com/office/word/2012/wordml" xmlns:wpg="http://schemas.microsoft.com/office/word/2010/wordprocessingGroup" xmlns:wpi="http://schemas.microsoft.com/office/word/2010/wordprocessingInk" xmlns:wne="http://schemas.microsoft.com/office/word/2006/wordml" xmlns:wps="http://schemas.microsoft.com/office/word/2010/wordprocessingShape" mc:Ignorable="w14 w15 wp14">
+  <w:footnote w:type="separator" w:id="-1">
+    <w:p>
+      <w:pPr>
+        <w:spacing w:after="0" w:line="240" w:lineRule="auto"/>
+      </w:pPr>
+      <w:r>
+        <w:separator/>
+      </w:r>
+    </w:p>
+  </w:footnote>
+  <w:footnote w:type="continuationSeparator" w:id="0">
+    <w:p>
+      <w:pPr>
+        <w:spacing w:after="0" w:line="240" w:lineRule="auto"/>
+      </w:pPr>
+      <w:r>
+        <w:continuationSeparator/>
+      </w:r>
+    </w:p>
+  </w:footnote>
+</w:footnotes>
+</file>
+
 <file path=word/numbering.xml><?xml version="1.0" encoding="utf-8"?>
-<w:numbering xmlns:wpc="http://schemas.microsoft.com/office/word/2010/wordprocessingCanvas" xmlns:mo="http://schemas.microsoft.com/office/mac/office/2008/main" xmlns:mc="http://schemas.openxmlformats.org/markup-compatibility/2006" xmlns:mv="urn:schemas-microsoft-com:mac:vml" xmlns:o="urn:schemas-microsoft-com:office:office" xmlns:r="http://schemas.openxmlformats.org/officeDocument/2006/relationships" xmlns:m="http://schemas.openxmlformats.org/officeDocument/2006/math" xmlns:v="urn:schemas-microsoft-com:vml" xmlns:wp14="http://schemas.microsoft.com/office/word/2010/wordprocessingDrawing" xmlns:wp="http://schemas.openxmlformats.org/drawingml/2006/wordprocessingDrawing" xmlns:w10="urn:schemas-microsoft-com:office:word" xmlns:w="http://schemas.openxmlformats.org/wordprocessingml/2006/main" xmlns:w14="http://schemas.microsoft.com/office/word/2010/wordml" xmlns:w15="http://schemas.microsoft.com/office/word/2012/wordml" xmlns:wpg="http://schemas.microsoft.com/office/word/2010/wordprocessingGroup" xmlns:wpi="http://schemas.microsoft.com/office/word/2010/wordprocessingInk" xmlns:wne="http://schemas.microsoft.com/office/word/2006/wordml" xmlns:wps="http://schemas.microsoft.com/office/word/2010/wordprocessingShape" mc:Ignorable="w14 w15 wp14">
-  <w:abstractNum w:abstractNumId="0">
+<w:numbering xmlns:wpc="http://schemas.microsoft.com/office/word/2010/wordprocessingCanvas" xmlns:mc="http://schemas.openxmlformats.org/markup-compatibility/2006" xmlns:o="urn:schemas-microsoft-com:office:office" xmlns:r="http://schemas.openxmlformats.org/officeDocument/2006/relationships" xmlns:m="http://schemas.openxmlformats.org/officeDocument/2006/math" xmlns:v="urn:schemas-microsoft-com:vml" xmlns:wp14="http://schemas.microsoft.com/office/word/2010/wordprocessingDrawing" xmlns:wp="http://schemas.openxmlformats.org/drawingml/2006/wordprocessingDrawing" xmlns:w10="urn:schemas-microsoft-com:office:word" xmlns:w="http://schemas.openxmlformats.org/wordprocessingml/2006/main" xmlns:w14="http://schemas.microsoft.com/office/word/2010/wordml" xmlns:w15="http://schemas.microsoft.com/office/word/2012/wordml" xmlns:wpg="http://schemas.microsoft.com/office/word/2010/wordprocessingGroup" xmlns:wpi="http://schemas.microsoft.com/office/word/2010/wordprocessingInk" xmlns:wne="http://schemas.microsoft.com/office/word/2006/wordml" xmlns:wps="http://schemas.microsoft.com/office/word/2010/wordprocessingShape" mc:Ignorable="w14 w15 wp14">
+  <w:abstractNum w:abstractNumId="0" w15:restartNumberingAfterBreak="0">
     <w:nsid w:val="01D61B4B"/>
     <w:multiLevelType w:val="hybridMultilevel"/>
     <w:tmpl w:val="98BE5DEC"/>
@@ -1182,7 +2071,7 @@
       </w:pPr>
     </w:lvl>
   </w:abstractNum>
-  <w:abstractNum w:abstractNumId="1">
+  <w:abstractNum w:abstractNumId="1" w15:restartNumberingAfterBreak="0">
     <w:nsid w:val="04543757"/>
     <w:multiLevelType w:val="hybridMultilevel"/>
     <w:tmpl w:val="6C4AC810"/>
@@ -1295,7 +2184,7 @@
       </w:rPr>
     </w:lvl>
   </w:abstractNum>
-  <w:abstractNum w:abstractNumId="2">
+  <w:abstractNum w:abstractNumId="2" w15:restartNumberingAfterBreak="0">
     <w:nsid w:val="0BDF127C"/>
     <w:multiLevelType w:val="hybridMultilevel"/>
     <w:tmpl w:val="680C0D0A"/>
@@ -1381,7 +2270,7 @@
       </w:pPr>
     </w:lvl>
   </w:abstractNum>
-  <w:abstractNum w:abstractNumId="3">
+  <w:abstractNum w:abstractNumId="3" w15:restartNumberingAfterBreak="0">
     <w:nsid w:val="16CF3F66"/>
     <w:multiLevelType w:val="hybridMultilevel"/>
     <w:tmpl w:val="9640A3E6"/>
@@ -1470,7 +2359,7 @@
       </w:pPr>
     </w:lvl>
   </w:abstractNum>
-  <w:abstractNum w:abstractNumId="4">
+  <w:abstractNum w:abstractNumId="4" w15:restartNumberingAfterBreak="0">
     <w:nsid w:val="19B02049"/>
     <w:multiLevelType w:val="hybridMultilevel"/>
     <w:tmpl w:val="49B88726"/>
@@ -1556,7 +2445,7 @@
       </w:pPr>
     </w:lvl>
   </w:abstractNum>
-  <w:abstractNum w:abstractNumId="5">
+  <w:abstractNum w:abstractNumId="5" w15:restartNumberingAfterBreak="0">
     <w:nsid w:val="1C8B3026"/>
     <w:multiLevelType w:val="hybridMultilevel"/>
     <w:tmpl w:val="A21CAFF4"/>
@@ -1642,7 +2531,7 @@
       </w:pPr>
     </w:lvl>
   </w:abstractNum>
-  <w:abstractNum w:abstractNumId="6">
+  <w:abstractNum w:abstractNumId="6" w15:restartNumberingAfterBreak="0">
     <w:nsid w:val="21696B40"/>
     <w:multiLevelType w:val="hybridMultilevel"/>
     <w:tmpl w:val="AF1E8B50"/>
@@ -1728,7 +2617,7 @@
       </w:pPr>
     </w:lvl>
   </w:abstractNum>
-  <w:abstractNum w:abstractNumId="7">
+  <w:abstractNum w:abstractNumId="7" w15:restartNumberingAfterBreak="0">
     <w:nsid w:val="22321BD4"/>
     <w:multiLevelType w:val="hybridMultilevel"/>
     <w:tmpl w:val="932461D8"/>
@@ -1841,7 +2730,7 @@
       </w:rPr>
     </w:lvl>
   </w:abstractNum>
-  <w:abstractNum w:abstractNumId="8">
+  <w:abstractNum w:abstractNumId="8" w15:restartNumberingAfterBreak="0">
     <w:nsid w:val="22E43F91"/>
     <w:multiLevelType w:val="hybridMultilevel"/>
     <w:tmpl w:val="BDC4A790"/>
@@ -1954,7 +2843,7 @@
       </w:rPr>
     </w:lvl>
   </w:abstractNum>
-  <w:abstractNum w:abstractNumId="9">
+  <w:abstractNum w:abstractNumId="9" w15:restartNumberingAfterBreak="0">
     <w:nsid w:val="29F96C77"/>
     <w:multiLevelType w:val="hybridMultilevel"/>
     <w:tmpl w:val="A0820E62"/>
@@ -2067,7 +2956,7 @@
       </w:rPr>
     </w:lvl>
   </w:abstractNum>
-  <w:abstractNum w:abstractNumId="10">
+  <w:abstractNum w:abstractNumId="10" w15:restartNumberingAfterBreak="0">
     <w:nsid w:val="313B4EC7"/>
     <w:multiLevelType w:val="hybridMultilevel"/>
     <w:tmpl w:val="B7EAFA64"/>
@@ -2156,7 +3045,93 @@
       </w:pPr>
     </w:lvl>
   </w:abstractNum>
-  <w:abstractNum w:abstractNumId="11">
+  <w:abstractNum w:abstractNumId="11" w15:restartNumberingAfterBreak="0">
+    <w:nsid w:val="318A366D"/>
+    <w:multiLevelType w:val="hybridMultilevel"/>
+    <w:tmpl w:val="56EC2464"/>
+    <w:lvl w:ilvl="0" w:tplc="0409000F">
+      <w:start w:val="1"/>
+      <w:numFmt w:val="decimal"/>
+      <w:lvlText w:val="%1."/>
+      <w:lvlJc w:val="left"/>
+      <w:pPr>
+        <w:ind w:left="720" w:hanging="360"/>
+      </w:pPr>
+    </w:lvl>
+    <w:lvl w:ilvl="1" w:tplc="04090019" w:tentative="1">
+      <w:start w:val="1"/>
+      <w:numFmt w:val="lowerLetter"/>
+      <w:lvlText w:val="%2."/>
+      <w:lvlJc w:val="left"/>
+      <w:pPr>
+        <w:ind w:left="1440" w:hanging="360"/>
+      </w:pPr>
+    </w:lvl>
+    <w:lvl w:ilvl="2" w:tplc="0409001B" w:tentative="1">
+      <w:start w:val="1"/>
+      <w:numFmt w:val="lowerRoman"/>
+      <w:lvlText w:val="%3."/>
+      <w:lvlJc w:val="right"/>
+      <w:pPr>
+        <w:ind w:left="2160" w:hanging="180"/>
+      </w:pPr>
+    </w:lvl>
+    <w:lvl w:ilvl="3" w:tplc="0409000F" w:tentative="1">
+      <w:start w:val="1"/>
+      <w:numFmt w:val="decimal"/>
+      <w:lvlText w:val="%4."/>
+      <w:lvlJc w:val="left"/>
+      <w:pPr>
+        <w:ind w:left="2880" w:hanging="360"/>
+      </w:pPr>
+    </w:lvl>
+    <w:lvl w:ilvl="4" w:tplc="04090019" w:tentative="1">
+      <w:start w:val="1"/>
+      <w:numFmt w:val="lowerLetter"/>
+      <w:lvlText w:val="%5."/>
+      <w:lvlJc w:val="left"/>
+      <w:pPr>
+        <w:ind w:left="3600" w:hanging="360"/>
+      </w:pPr>
+    </w:lvl>
+    <w:lvl w:ilvl="5" w:tplc="0409001B" w:tentative="1">
+      <w:start w:val="1"/>
+      <w:numFmt w:val="lowerRoman"/>
+      <w:lvlText w:val="%6."/>
+      <w:lvlJc w:val="right"/>
+      <w:pPr>
+        <w:ind w:left="4320" w:hanging="180"/>
+      </w:pPr>
+    </w:lvl>
+    <w:lvl w:ilvl="6" w:tplc="0409000F" w:tentative="1">
+      <w:start w:val="1"/>
+      <w:numFmt w:val="decimal"/>
+      <w:lvlText w:val="%7."/>
+      <w:lvlJc w:val="left"/>
+      <w:pPr>
+        <w:ind w:left="5040" w:hanging="360"/>
+      </w:pPr>
+    </w:lvl>
+    <w:lvl w:ilvl="7" w:tplc="04090019" w:tentative="1">
+      <w:start w:val="1"/>
+      <w:numFmt w:val="lowerLetter"/>
+      <w:lvlText w:val="%8."/>
+      <w:lvlJc w:val="left"/>
+      <w:pPr>
+        <w:ind w:left="5760" w:hanging="360"/>
+      </w:pPr>
+    </w:lvl>
+    <w:lvl w:ilvl="8" w:tplc="0409001B" w:tentative="1">
+      <w:start w:val="1"/>
+      <w:numFmt w:val="lowerRoman"/>
+      <w:lvlText w:val="%9."/>
+      <w:lvlJc w:val="right"/>
+      <w:pPr>
+        <w:ind w:left="6480" w:hanging="180"/>
+      </w:pPr>
+    </w:lvl>
+  </w:abstractNum>
+  <w:abstractNum w:abstractNumId="12" w15:restartNumberingAfterBreak="0">
     <w:nsid w:val="39C279C6"/>
     <w:multiLevelType w:val="hybridMultilevel"/>
     <w:tmpl w:val="0B5E56A8"/>
@@ -2242,7 +3217,7 @@
       </w:pPr>
     </w:lvl>
   </w:abstractNum>
-  <w:abstractNum w:abstractNumId="12">
+  <w:abstractNum w:abstractNumId="13" w15:restartNumberingAfterBreak="0">
     <w:nsid w:val="3DA51505"/>
     <w:multiLevelType w:val="hybridMultilevel"/>
     <w:tmpl w:val="257C8FDC"/>
@@ -2328,7 +3303,7 @@
       </w:pPr>
     </w:lvl>
   </w:abstractNum>
-  <w:abstractNum w:abstractNumId="13">
+  <w:abstractNum w:abstractNumId="14" w15:restartNumberingAfterBreak="0">
     <w:nsid w:val="3EE7742C"/>
     <w:multiLevelType w:val="hybridMultilevel"/>
     <w:tmpl w:val="0DDC1E74"/>
@@ -2417,7 +3392,7 @@
       </w:pPr>
     </w:lvl>
   </w:abstractNum>
-  <w:abstractNum w:abstractNumId="14">
+  <w:abstractNum w:abstractNumId="15" w15:restartNumberingAfterBreak="0">
     <w:nsid w:val="4D6B48A5"/>
     <w:multiLevelType w:val="hybridMultilevel"/>
     <w:tmpl w:val="CC2EABA6"/>
@@ -2503,7 +3478,7 @@
       </w:pPr>
     </w:lvl>
   </w:abstractNum>
-  <w:abstractNum w:abstractNumId="15">
+  <w:abstractNum w:abstractNumId="16" w15:restartNumberingAfterBreak="0">
     <w:nsid w:val="4DCB17C4"/>
     <w:multiLevelType w:val="hybridMultilevel"/>
     <w:tmpl w:val="847E7E30"/>
@@ -2589,7 +3564,7 @@
       </w:pPr>
     </w:lvl>
   </w:abstractNum>
-  <w:abstractNum w:abstractNumId="16">
+  <w:abstractNum w:abstractNumId="17" w15:restartNumberingAfterBreak="0">
     <w:nsid w:val="55AE4256"/>
     <w:multiLevelType w:val="hybridMultilevel"/>
     <w:tmpl w:val="4D3EA11C"/>
@@ -2702,7 +3677,7 @@
       </w:rPr>
     </w:lvl>
   </w:abstractNum>
-  <w:abstractNum w:abstractNumId="17">
+  <w:abstractNum w:abstractNumId="18" w15:restartNumberingAfterBreak="0">
     <w:nsid w:val="5A0D7024"/>
     <w:multiLevelType w:val="hybridMultilevel"/>
     <w:tmpl w:val="D06C6D70"/>
@@ -2815,7 +3790,7 @@
       </w:rPr>
     </w:lvl>
   </w:abstractNum>
-  <w:abstractNum w:abstractNumId="18">
+  <w:abstractNum w:abstractNumId="19" w15:restartNumberingAfterBreak="0">
     <w:nsid w:val="5AB05BC1"/>
     <w:multiLevelType w:val="hybridMultilevel"/>
     <w:tmpl w:val="A43AB884"/>
@@ -2901,7 +3876,7 @@
       </w:pPr>
     </w:lvl>
   </w:abstractNum>
-  <w:abstractNum w:abstractNumId="19">
+  <w:abstractNum w:abstractNumId="20" w15:restartNumberingAfterBreak="0">
     <w:nsid w:val="5C781F7D"/>
     <w:multiLevelType w:val="hybridMultilevel"/>
     <w:tmpl w:val="64C8EB9A"/>
@@ -2990,7 +3965,7 @@
       </w:pPr>
     </w:lvl>
   </w:abstractNum>
-  <w:abstractNum w:abstractNumId="20">
+  <w:abstractNum w:abstractNumId="21" w15:restartNumberingAfterBreak="0">
     <w:nsid w:val="60124E8B"/>
     <w:multiLevelType w:val="hybridMultilevel"/>
     <w:tmpl w:val="69B4A572"/>
@@ -3103,7 +4078,7 @@
       </w:rPr>
     </w:lvl>
   </w:abstractNum>
-  <w:abstractNum w:abstractNumId="21">
+  <w:abstractNum w:abstractNumId="22" w15:restartNumberingAfterBreak="0">
     <w:nsid w:val="67236A12"/>
     <w:multiLevelType w:val="hybridMultilevel"/>
     <w:tmpl w:val="19B0C604"/>
@@ -3189,7 +4164,7 @@
       </w:pPr>
     </w:lvl>
   </w:abstractNum>
-  <w:abstractNum w:abstractNumId="22">
+  <w:abstractNum w:abstractNumId="23" w15:restartNumberingAfterBreak="0">
     <w:nsid w:val="743739C9"/>
     <w:multiLevelType w:val="hybridMultilevel"/>
     <w:tmpl w:val="4D1694FC"/>
@@ -3302,7 +4277,7 @@
       </w:rPr>
     </w:lvl>
   </w:abstractNum>
-  <w:abstractNum w:abstractNumId="23">
+  <w:abstractNum w:abstractNumId="24" w15:restartNumberingAfterBreak="0">
     <w:nsid w:val="7782175F"/>
     <w:multiLevelType w:val="hybridMultilevel"/>
     <w:tmpl w:val="77F21DE4"/>
@@ -3415,7 +4390,7 @@
       </w:rPr>
     </w:lvl>
   </w:abstractNum>
-  <w:abstractNum w:abstractNumId="24">
+  <w:abstractNum w:abstractNumId="25" w15:restartNumberingAfterBreak="0">
     <w:nsid w:val="783E41CA"/>
     <w:multiLevelType w:val="hybridMultilevel"/>
     <w:tmpl w:val="664AA8DA"/>
@@ -3528,7 +4503,7 @@
       </w:rPr>
     </w:lvl>
   </w:abstractNum>
-  <w:abstractNum w:abstractNumId="25">
+  <w:abstractNum w:abstractNumId="26" w15:restartNumberingAfterBreak="0">
     <w:nsid w:val="7F9D6C64"/>
     <w:multiLevelType w:val="hybridMultilevel"/>
     <w:tmpl w:val="08C2464E"/>
@@ -3615,10 +4590,10 @@
     </w:lvl>
   </w:abstractNum>
   <w:num w:numId="1">
-    <w:abstractNumId w:val="25"/>
+    <w:abstractNumId w:val="26"/>
   </w:num>
   <w:num w:numId="2">
-    <w:abstractNumId w:val="11"/>
+    <w:abstractNumId w:val="12"/>
   </w:num>
   <w:num w:numId="3">
     <w:abstractNumId w:val="6"/>
@@ -3627,43 +4602,43 @@
     <w:abstractNumId w:val="1"/>
   </w:num>
   <w:num w:numId="5">
-    <w:abstractNumId w:val="22"/>
+    <w:abstractNumId w:val="23"/>
   </w:num>
   <w:num w:numId="6">
     <w:abstractNumId w:val="7"/>
   </w:num>
   <w:num w:numId="7">
-    <w:abstractNumId w:val="20"/>
+    <w:abstractNumId w:val="21"/>
   </w:num>
   <w:num w:numId="8">
     <w:abstractNumId w:val="2"/>
   </w:num>
   <w:num w:numId="9">
-    <w:abstractNumId w:val="15"/>
+    <w:abstractNumId w:val="16"/>
   </w:num>
   <w:num w:numId="10">
-    <w:abstractNumId w:val="19"/>
+    <w:abstractNumId w:val="20"/>
   </w:num>
   <w:num w:numId="11">
     <w:abstractNumId w:val="0"/>
   </w:num>
   <w:num w:numId="12">
-    <w:abstractNumId w:val="21"/>
+    <w:abstractNumId w:val="22"/>
   </w:num>
   <w:num w:numId="13">
     <w:abstractNumId w:val="10"/>
   </w:num>
   <w:num w:numId="14">
-    <w:abstractNumId w:val="14"/>
+    <w:abstractNumId w:val="15"/>
   </w:num>
   <w:num w:numId="15">
-    <w:abstractNumId w:val="18"/>
+    <w:abstractNumId w:val="19"/>
   </w:num>
   <w:num w:numId="16">
     <w:abstractNumId w:val="4"/>
   </w:num>
   <w:num w:numId="17">
-    <w:abstractNumId w:val="12"/>
+    <w:abstractNumId w:val="13"/>
   </w:num>
   <w:num w:numId="18">
     <w:abstractNumId w:val="5"/>
@@ -3672,25 +4647,28 @@
     <w:abstractNumId w:val="3"/>
   </w:num>
   <w:num w:numId="20">
-    <w:abstractNumId w:val="13"/>
+    <w:abstractNumId w:val="14"/>
   </w:num>
   <w:num w:numId="21">
-    <w:abstractNumId w:val="24"/>
+    <w:abstractNumId w:val="25"/>
   </w:num>
   <w:num w:numId="22">
     <w:abstractNumId w:val="8"/>
   </w:num>
   <w:num w:numId="23">
-    <w:abstractNumId w:val="17"/>
+    <w:abstractNumId w:val="18"/>
   </w:num>
   <w:num w:numId="24">
-    <w:abstractNumId w:val="16"/>
+    <w:abstractNumId w:val="17"/>
   </w:num>
   <w:num w:numId="25">
     <w:abstractNumId w:val="9"/>
   </w:num>
   <w:num w:numId="26">
-    <w:abstractNumId w:val="23"/>
+    <w:abstractNumId w:val="24"/>
+  </w:num>
+  <w:num w:numId="27">
+    <w:abstractNumId w:val="11"/>
   </w:num>
 </w:numbering>
 </file>
@@ -3712,7 +4690,7 @@
       </w:pPr>
     </w:pPrDefault>
   </w:docDefaults>
-  <w:latentStyles w:defLockedState="0" w:defUIPriority="99" w:defSemiHidden="0" w:defUnhideWhenUsed="0" w:defQFormat="0" w:count="380">
+  <w:latentStyles w:defLockedState="0" w:defUIPriority="99" w:defSemiHidden="0" w:defUnhideWhenUsed="0" w:defQFormat="0" w:count="371">
     <w:lsdException w:name="Normal" w:uiPriority="0" w:qFormat="1"/>
     <w:lsdException w:name="heading 1" w:uiPriority="9" w:qFormat="1"/>
     <w:lsdException w:name="heading 2" w:semiHidden="1" w:uiPriority="9" w:unhideWhenUsed="1" w:qFormat="1"/>
@@ -4088,13 +5066,7 @@
   <w:style w:type="paragraph" w:default="1" w:styleId="Normal">
     <w:name w:val="Normal"/>
     <w:qFormat/>
-    <w:rsid w:val="002B64B2"/>
-    <w:pPr>
-      <w:spacing w:after="200" w:line="276" w:lineRule="auto"/>
-    </w:pPr>
-    <w:rPr>
-      <w:rFonts w:ascii="Calibri" w:eastAsia="Calibri" w:hAnsi="Calibri" w:cs="Times New Roman"/>
-    </w:rPr>
+    <w:rsid w:val="00B93846"/>
   </w:style>
   <w:style w:type="paragraph" w:styleId="Heading1">
     <w:name w:val="heading 1"/>
@@ -4214,7 +5186,7 @@
     <w:uiPriority w:val="1"/>
     <w:semiHidden/>
     <w:unhideWhenUsed/>
-    <w:rsid w:val="002B64B2"/>
+    <w:rsid w:val="00B93846"/>
   </w:style>
   <w:style w:type="table" w:default="1" w:styleId="TableNormal">
     <w:name w:val="Normal Table"/>
@@ -4236,7 +5208,7 @@
     <w:uiPriority w:val="99"/>
     <w:semiHidden/>
     <w:unhideWhenUsed/>
-    <w:rsid w:val="002B64B2"/>
+    <w:rsid w:val="00B93846"/>
   </w:style>
   <w:style w:type="paragraph" w:styleId="ListParagraph">
     <w:name w:val="List Paragraph"/>
@@ -4659,7 +5631,6 @@
       <w:szCs w:val="20"/>
     </w:rPr>
     <w:tblPr>
-      <w:tblInd w:w="0" w:type="dxa"/>
       <w:tblBorders>
         <w:top w:val="single" w:sz="4" w:space="0" w:color="auto"/>
         <w:left w:val="single" w:sz="4" w:space="0" w:color="auto"/>
@@ -4668,12 +5639,6 @@
         <w:insideH w:val="single" w:sz="4" w:space="0" w:color="auto"/>
         <w:insideV w:val="single" w:sz="4" w:space="0" w:color="auto"/>
       </w:tblBorders>
-      <w:tblCellMar>
-        <w:top w:w="0" w:type="dxa"/>
-        <w:left w:w="108" w:type="dxa"/>
-        <w:bottom w:w="0" w:type="dxa"/>
-        <w:right w:w="108" w:type="dxa"/>
-      </w:tblCellMar>
     </w:tblPr>
   </w:style>
   <w:style w:type="character" w:styleId="PlaceholderText">
@@ -5031,7 +5996,7 @@
 </file>
 
 <file path=customXml/itemProps1.xml><?xml version="1.0" encoding="utf-8"?>
-<ds:datastoreItem xmlns:ds="http://schemas.openxmlformats.org/officeDocument/2006/customXml" ds:itemID="{79C65A5E-AB3F-DD44-B1F2-84CDADEC5EC1}">
+<ds:datastoreItem xmlns:ds="http://schemas.openxmlformats.org/officeDocument/2006/customXml" ds:itemID="{869E3BD6-F09E-4440-9AD8-17C06301AAA0}">
   <ds:schemaRefs>
     <ds:schemaRef ds:uri="http://schemas.openxmlformats.org/officeDocument/2006/bibliography"/>
   </ds:schemaRefs>

</xml_diff>